<commit_message>
Configurações Iniciais do Relatório
</commit_message>
<xml_diff>
--- a/doc/Relatório_Final _ProjetoSistemasInformação.docx
+++ b/doc/Relatório_Final _ProjetoSistemasInformação.docx
@@ -177,7 +177,7 @@
           <w:szCs w:val="56"/>
           <w:lang w:val="pt-PT"/>
         </w:rPr>
-        <w:t>TÍTULO</w:t>
+        <w:t>Carbuddy</w:t>
       </w:r>
     </w:p>
     <w:p>
@@ -244,6 +244,397 @@
           <w:lang w:val="pt-PT"/>
         </w:rPr>
       </w:pPr>
+      <w:r>
+        <w:rPr>
+          <w:noProof/>
+          <w:lang w:val="pt-PT" w:eastAsia="pt-PT"/>
+        </w:rPr>
+        <mc:AlternateContent>
+          <mc:Choice Requires="wps">
+            <w:drawing>
+              <wp:anchor distT="0" distB="0" distL="114300" distR="114300" simplePos="0" relativeHeight="251657728" behindDoc="0" locked="0" layoutInCell="1" allowOverlap="1" wp14:anchorId="1F29690B" wp14:editId="05C224C7">
+                <wp:simplePos x="0" y="0"/>
+                <wp:positionH relativeFrom="page">
+                  <wp:posOffset>1669774</wp:posOffset>
+                </wp:positionH>
+                <wp:positionV relativeFrom="page">
+                  <wp:posOffset>8873656</wp:posOffset>
+                </wp:positionV>
+                <wp:extent cx="4452730" cy="980440"/>
+                <wp:effectExtent l="0" t="0" r="0" b="0"/>
+                <wp:wrapNone/>
+                <wp:docPr id="4" name="Text Box 4"/>
+                <wp:cNvGraphicFramePr>
+                  <a:graphicFrameLocks xmlns:a="http://schemas.openxmlformats.org/drawingml/2006/main"/>
+                </wp:cNvGraphicFramePr>
+                <a:graphic xmlns:a="http://schemas.openxmlformats.org/drawingml/2006/main">
+                  <a:graphicData uri="http://schemas.microsoft.com/office/word/2010/wordprocessingShape">
+                    <wps:wsp>
+                      <wps:cNvSpPr txBox="1">
+                        <a:spLocks noChangeArrowheads="1"/>
+                      </wps:cNvSpPr>
+                      <wps:spPr bwMode="auto">
+                        <a:xfrm>
+                          <a:off x="0" y="0"/>
+                          <a:ext cx="4452730" cy="980440"/>
+                        </a:xfrm>
+                        <a:prstGeom prst="rect">
+                          <a:avLst/>
+                        </a:prstGeom>
+                        <a:noFill/>
+                        <a:ln>
+                          <a:noFill/>
+                        </a:ln>
+                        <a:extLst>
+                          <a:ext uri="{909E8E84-426E-40DD-AFC4-6F175D3DCCD1}">
+                            <a14:hiddenFill xmlns:a14="http://schemas.microsoft.com/office/drawing/2010/main">
+                              <a:solidFill>
+                                <a:srgbClr val="FFFFFF"/>
+                              </a:solidFill>
+                            </a14:hiddenFill>
+                          </a:ext>
+                          <a:ext uri="{91240B29-F687-4F45-9708-019B960494DF}">
+                            <a14:hiddenLine xmlns:a14="http://schemas.microsoft.com/office/drawing/2010/main" w="9525">
+                              <a:solidFill>
+                                <a:srgbClr val="000000"/>
+                              </a:solidFill>
+                              <a:miter lim="800000"/>
+                              <a:headEnd/>
+                              <a:tailEnd/>
+                            </a14:hiddenLine>
+                          </a:ext>
+                        </a:extLst>
+                      </wps:spPr>
+                      <wps:txbx>
+                        <w:txbxContent>
+                          <w:p>
+                            <w:pPr>
+                              <w:pStyle w:val="CompanyName"/>
+                              <w:rPr>
+                                <w:rFonts w:ascii="Times New Roman" w:hAnsi="Times New Roman" w:cs="Times New Roman"/>
+                                <w:color w:val="FFFFFF" w:themeColor="background1"/>
+                                <w:sz w:val="20"/>
+                                <w:szCs w:val="20"/>
+                                <w:lang w:val="pt-PT"/>
+                              </w:rPr>
+                            </w:pPr>
+                            <w:bookmarkStart w:id="0" w:name="_Hlk86233192"/>
+                            <w:r>
+                              <w:rPr>
+                                <w:rFonts w:ascii="Times New Roman" w:hAnsi="Times New Roman" w:cs="Times New Roman"/>
+                                <w:color w:val="FFFFFF" w:themeColor="background1"/>
+                                <w:sz w:val="20"/>
+                                <w:szCs w:val="20"/>
+                                <w:lang w:val="pt-PT"/>
+                              </w:rPr>
+                              <w:t>Andreia Agostinho Batista nº 2202415</w:t>
+                            </w:r>
+                          </w:p>
+                          <w:p>
+                            <w:pPr>
+                              <w:pStyle w:val="CompanyName"/>
+                              <w:rPr>
+                                <w:rFonts w:ascii="Times New Roman" w:hAnsi="Times New Roman" w:cs="Times New Roman"/>
+                                <w:color w:val="FFFFFF" w:themeColor="background1"/>
+                                <w:sz w:val="20"/>
+                                <w:szCs w:val="20"/>
+                                <w:lang w:val="pt-PT"/>
+                              </w:rPr>
+                            </w:pPr>
+                            <w:r>
+                              <w:rPr>
+                                <w:rFonts w:ascii="Times New Roman" w:hAnsi="Times New Roman" w:cs="Times New Roman"/>
+                                <w:color w:val="FFFFFF" w:themeColor="background1"/>
+                                <w:sz w:val="20"/>
+                                <w:szCs w:val="20"/>
+                                <w:lang w:val="pt-PT"/>
+                              </w:rPr>
+                              <w:t>diogo Rafael Cunha Pereira nº2201126</w:t>
+                            </w:r>
+                          </w:p>
+                          <w:p>
+                            <w:pPr>
+                              <w:pStyle w:val="CompanyName"/>
+                              <w:rPr>
+                                <w:rFonts w:ascii="Times New Roman" w:hAnsi="Times New Roman" w:cs="Times New Roman"/>
+                                <w:color w:val="FFFFFF" w:themeColor="background1"/>
+                                <w:sz w:val="20"/>
+                                <w:szCs w:val="20"/>
+                                <w:lang w:val="pt-PT"/>
+                              </w:rPr>
+                            </w:pPr>
+                            <w:r>
+                              <w:rPr>
+                                <w:rFonts w:ascii="Times New Roman" w:hAnsi="Times New Roman" w:cs="Times New Roman"/>
+                                <w:color w:val="FFFFFF" w:themeColor="background1"/>
+                                <w:sz w:val="20"/>
+                                <w:szCs w:val="20"/>
+                                <w:lang w:val="pt-PT"/>
+                              </w:rPr>
+                              <w:t>gonçalo santos ferreira nº2201131</w:t>
+                            </w:r>
+                          </w:p>
+                          <w:p>
+                            <w:pPr>
+                              <w:pStyle w:val="CompanyName"/>
+                              <w:rPr>
+                                <w:rFonts w:ascii="Times New Roman" w:hAnsi="Times New Roman" w:cs="Times New Roman"/>
+                                <w:color w:val="FFFFFF" w:themeColor="background1"/>
+                                <w:sz w:val="20"/>
+                                <w:szCs w:val="20"/>
+                                <w:lang w:val="pt-PT"/>
+                              </w:rPr>
+                            </w:pPr>
+                          </w:p>
+                          <w:bookmarkEnd w:id="0"/>
+                          <w:p>
+                            <w:pPr>
+                              <w:pStyle w:val="CompanyName"/>
+                              <w:rPr>
+                                <w:rFonts w:ascii="Times New Roman" w:hAnsi="Times New Roman" w:cs="Times New Roman"/>
+                                <w:color w:val="FFFFFF" w:themeColor="background1"/>
+                                <w:sz w:val="20"/>
+                                <w:szCs w:val="20"/>
+                                <w:lang w:val="pt-PT"/>
+                              </w:rPr>
+                            </w:pPr>
+                            <w:r>
+                              <w:rPr>
+                                <w:rFonts w:ascii="Times New Roman" w:hAnsi="Times New Roman" w:cs="Times New Roman"/>
+                                <w:color w:val="FFFFFF" w:themeColor="background1"/>
+                                <w:sz w:val="20"/>
+                                <w:szCs w:val="20"/>
+                                <w:lang w:val="pt-PT"/>
+                              </w:rPr>
+                              <w:t>Programação em Sistemas de informação</w:t>
+                            </w:r>
+                          </w:p>
+                          <w:p>
+                            <w:pPr>
+                              <w:pStyle w:val="CompanyName"/>
+                              <w:rPr>
+                                <w:rFonts w:ascii="Times New Roman" w:hAnsi="Times New Roman" w:cs="Times New Roman"/>
+                                <w:color w:val="FFFFFF" w:themeColor="background1"/>
+                                <w:sz w:val="20"/>
+                                <w:szCs w:val="20"/>
+                                <w:lang w:val="pt-PT"/>
+                              </w:rPr>
+                            </w:pPr>
+                          </w:p>
+                          <w:p>
+                            <w:pPr>
+                              <w:pStyle w:val="CompanyName"/>
+                              <w:rPr>
+                                <w:rFonts w:ascii="Times New Roman" w:hAnsi="Times New Roman" w:cs="Times New Roman"/>
+                                <w:color w:val="FFFFFF" w:themeColor="background1"/>
+                                <w:sz w:val="20"/>
+                                <w:szCs w:val="20"/>
+                                <w:lang w:val="pt-PT"/>
+                              </w:rPr>
+                            </w:pPr>
+                            <w:r>
+                              <w:rPr>
+                                <w:rFonts w:ascii="Times New Roman" w:hAnsi="Times New Roman" w:cs="Times New Roman"/>
+                                <w:color w:val="FFFFFF" w:themeColor="background1"/>
+                                <w:sz w:val="20"/>
+                                <w:szCs w:val="20"/>
+                                <w:lang w:val="pt-PT"/>
+                              </w:rPr>
+                              <w:t>DATA</w:t>
+                            </w:r>
+                          </w:p>
+                          <w:p>
+                            <w:pPr>
+                              <w:pStyle w:val="CompanyName"/>
+                              <w:rPr>
+                                <w:rFonts w:ascii="Times New Roman" w:hAnsi="Times New Roman" w:cs="Times New Roman"/>
+                                <w:color w:val="FFFFFF" w:themeColor="background1"/>
+                                <w:sz w:val="20"/>
+                                <w:szCs w:val="20"/>
+                              </w:rPr>
+                            </w:pPr>
+                          </w:p>
+                        </w:txbxContent>
+                      </wps:txbx>
+                      <wps:bodyPr rot="0" vert="horz" wrap="square" lIns="91440" tIns="45720" rIns="91440" bIns="45720" anchor="t" anchorCtr="0" upright="1">
+                        <a:spAutoFit/>
+                      </wps:bodyPr>
+                    </wps:wsp>
+                  </a:graphicData>
+                </a:graphic>
+                <wp14:sizeRelH relativeFrom="page">
+                  <wp14:pctWidth>0</wp14:pctWidth>
+                </wp14:sizeRelH>
+                <wp14:sizeRelV relativeFrom="page">
+                  <wp14:pctHeight>0</wp14:pctHeight>
+                </wp14:sizeRelV>
+              </wp:anchor>
+            </w:drawing>
+          </mc:Choice>
+          <mc:Fallback>
+            <w:pict>
+              <v:shapetype w14:anchorId="1F29690B" id="_x0000_t202" coordsize="21600,21600" o:spt="202" path="m,l,21600r21600,l21600,xe">
+                <v:stroke joinstyle="miter"/>
+                <v:path gradientshapeok="t" o:connecttype="rect"/>
+              </v:shapetype>
+              <v:shape id="Text Box 4" o:spid="_x0000_s1026" type="#_x0000_t202" style="position:absolute;left:0;text-align:left;margin-left:131.5pt;margin-top:698.7pt;width:350.6pt;height:77.2pt;z-index:251657728;visibility:visible;mso-wrap-style:square;mso-width-percent:0;mso-height-percent:0;mso-wrap-distance-left:9pt;mso-wrap-distance-top:0;mso-wrap-distance-right:9pt;mso-wrap-distance-bottom:0;mso-position-horizontal:absolute;mso-position-horizontal-relative:page;mso-position-vertical:absolute;mso-position-vertical-relative:page;mso-width-percent:0;mso-height-percent:0;mso-width-relative:page;mso-height-relative:page;v-text-anchor:top" o:gfxdata="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" filled="f" stroked="f">
+                <v:textbox style="mso-fit-shape-to-text:t">
+                  <w:txbxContent>
+                    <w:p>
+                      <w:pPr>
+                        <w:pStyle w:val="CompanyName"/>
+                        <w:rPr>
+                          <w:rFonts w:ascii="Times New Roman" w:hAnsi="Times New Roman" w:cs="Times New Roman"/>
+                          <w:color w:val="FFFFFF" w:themeColor="background1"/>
+                          <w:sz w:val="20"/>
+                          <w:szCs w:val="20"/>
+                          <w:lang w:val="pt-PT"/>
+                        </w:rPr>
+                      </w:pPr>
+                      <w:bookmarkStart w:id="1" w:name="_Hlk86233192"/>
+                      <w:r>
+                        <w:rPr>
+                          <w:rFonts w:ascii="Times New Roman" w:hAnsi="Times New Roman" w:cs="Times New Roman"/>
+                          <w:color w:val="FFFFFF" w:themeColor="background1"/>
+                          <w:sz w:val="20"/>
+                          <w:szCs w:val="20"/>
+                          <w:lang w:val="pt-PT"/>
+                        </w:rPr>
+                        <w:t>Andreia Agostinho Batista nº 2202415</w:t>
+                      </w:r>
+                    </w:p>
+                    <w:p>
+                      <w:pPr>
+                        <w:pStyle w:val="CompanyName"/>
+                        <w:rPr>
+                          <w:rFonts w:ascii="Times New Roman" w:hAnsi="Times New Roman" w:cs="Times New Roman"/>
+                          <w:color w:val="FFFFFF" w:themeColor="background1"/>
+                          <w:sz w:val="20"/>
+                          <w:szCs w:val="20"/>
+                          <w:lang w:val="pt-PT"/>
+                        </w:rPr>
+                      </w:pPr>
+                      <w:r>
+                        <w:rPr>
+                          <w:rFonts w:ascii="Times New Roman" w:hAnsi="Times New Roman" w:cs="Times New Roman"/>
+                          <w:color w:val="FFFFFF" w:themeColor="background1"/>
+                          <w:sz w:val="20"/>
+                          <w:szCs w:val="20"/>
+                          <w:lang w:val="pt-PT"/>
+                        </w:rPr>
+                        <w:t>diogo Rafael Cunha Pereira nº2201126</w:t>
+                      </w:r>
+                    </w:p>
+                    <w:p>
+                      <w:pPr>
+                        <w:pStyle w:val="CompanyName"/>
+                        <w:rPr>
+                          <w:rFonts w:ascii="Times New Roman" w:hAnsi="Times New Roman" w:cs="Times New Roman"/>
+                          <w:color w:val="FFFFFF" w:themeColor="background1"/>
+                          <w:sz w:val="20"/>
+                          <w:szCs w:val="20"/>
+                          <w:lang w:val="pt-PT"/>
+                        </w:rPr>
+                      </w:pPr>
+                      <w:r>
+                        <w:rPr>
+                          <w:rFonts w:ascii="Times New Roman" w:hAnsi="Times New Roman" w:cs="Times New Roman"/>
+                          <w:color w:val="FFFFFF" w:themeColor="background1"/>
+                          <w:sz w:val="20"/>
+                          <w:szCs w:val="20"/>
+                          <w:lang w:val="pt-PT"/>
+                        </w:rPr>
+                        <w:t>gonçalo santos ferreira nº2201131</w:t>
+                      </w:r>
+                    </w:p>
+                    <w:p>
+                      <w:pPr>
+                        <w:pStyle w:val="CompanyName"/>
+                        <w:rPr>
+                          <w:rFonts w:ascii="Times New Roman" w:hAnsi="Times New Roman" w:cs="Times New Roman"/>
+                          <w:color w:val="FFFFFF" w:themeColor="background1"/>
+                          <w:sz w:val="20"/>
+                          <w:szCs w:val="20"/>
+                          <w:lang w:val="pt-PT"/>
+                        </w:rPr>
+                      </w:pPr>
+                    </w:p>
+                    <w:bookmarkEnd w:id="1"/>
+                    <w:p>
+                      <w:pPr>
+                        <w:pStyle w:val="CompanyName"/>
+                        <w:rPr>
+                          <w:rFonts w:ascii="Times New Roman" w:hAnsi="Times New Roman" w:cs="Times New Roman"/>
+                          <w:color w:val="FFFFFF" w:themeColor="background1"/>
+                          <w:sz w:val="20"/>
+                          <w:szCs w:val="20"/>
+                          <w:lang w:val="pt-PT"/>
+                        </w:rPr>
+                      </w:pPr>
+                      <w:r>
+                        <w:rPr>
+                          <w:rFonts w:ascii="Times New Roman" w:hAnsi="Times New Roman" w:cs="Times New Roman"/>
+                          <w:color w:val="FFFFFF" w:themeColor="background1"/>
+                          <w:sz w:val="20"/>
+                          <w:szCs w:val="20"/>
+                          <w:lang w:val="pt-PT"/>
+                        </w:rPr>
+                        <w:t>Programação em Sistemas de informação</w:t>
+                      </w:r>
+                    </w:p>
+                    <w:p>
+                      <w:pPr>
+                        <w:pStyle w:val="CompanyName"/>
+                        <w:rPr>
+                          <w:rFonts w:ascii="Times New Roman" w:hAnsi="Times New Roman" w:cs="Times New Roman"/>
+                          <w:color w:val="FFFFFF" w:themeColor="background1"/>
+                          <w:sz w:val="20"/>
+                          <w:szCs w:val="20"/>
+                          <w:lang w:val="pt-PT"/>
+                        </w:rPr>
+                      </w:pPr>
+                    </w:p>
+                    <w:p>
+                      <w:pPr>
+                        <w:pStyle w:val="CompanyName"/>
+                        <w:rPr>
+                          <w:rFonts w:ascii="Times New Roman" w:hAnsi="Times New Roman" w:cs="Times New Roman"/>
+                          <w:color w:val="FFFFFF" w:themeColor="background1"/>
+                          <w:sz w:val="20"/>
+                          <w:szCs w:val="20"/>
+                          <w:lang w:val="pt-PT"/>
+                        </w:rPr>
+                      </w:pPr>
+                      <w:r>
+                        <w:rPr>
+                          <w:rFonts w:ascii="Times New Roman" w:hAnsi="Times New Roman" w:cs="Times New Roman"/>
+                          <w:color w:val="FFFFFF" w:themeColor="background1"/>
+                          <w:sz w:val="20"/>
+                          <w:szCs w:val="20"/>
+                          <w:lang w:val="pt-PT"/>
+                        </w:rPr>
+                        <w:t>DATA</w:t>
+                      </w:r>
+                    </w:p>
+                    <w:p>
+                      <w:pPr>
+                        <w:pStyle w:val="CompanyName"/>
+                        <w:rPr>
+                          <w:rFonts w:ascii="Times New Roman" w:hAnsi="Times New Roman" w:cs="Times New Roman"/>
+                          <w:color w:val="FFFFFF" w:themeColor="background1"/>
+                          <w:sz w:val="20"/>
+                          <w:szCs w:val="20"/>
+                        </w:rPr>
+                      </w:pPr>
+                    </w:p>
+                  </w:txbxContent>
+                </v:textbox>
+                <w10:wrap anchorx="page" anchory="page"/>
+              </v:shape>
+            </w:pict>
+          </mc:Fallback>
+        </mc:AlternateContent>
+      </w:r>
       <w:r>
         <w:rPr>
           <w:noProof/>
@@ -344,7 +735,7 @@
         <mc:AlternateContent>
           <mc:Choice Requires="wps">
             <w:drawing>
-              <wp:anchor distT="0" distB="0" distL="114300" distR="114300" simplePos="0" relativeHeight="251656703" behindDoc="0" locked="0" layoutInCell="1" allowOverlap="1" wp14:anchorId="7CD6746A" wp14:editId="4A3CF254">
+              <wp:anchor distT="0" distB="0" distL="114300" distR="114300" simplePos="0" relativeHeight="251656703" behindDoc="0" locked="0" layoutInCell="1" allowOverlap="1" wp14:anchorId="7CD6746A" wp14:editId="523A68AE">
                 <wp:simplePos x="0" y="0"/>
                 <wp:positionH relativeFrom="column">
                   <wp:posOffset>-1143000</wp:posOffset>
@@ -426,390 +817,9 @@
           </mc:Choice>
           <mc:Fallback>
             <w:pict>
-              <v:rect w14:anchorId="59BFDD40" id="Rectangle 6" o:spid="_x0000_s1026" style="position:absolute;margin-left:-90pt;margin-top:128.5pt;width:594.75pt;height:201.3pt;z-index:251656703;visibility:visible;mso-wrap-style:square;mso-width-percent:0;mso-height-percent:0;mso-wrap-distance-left:9pt;mso-wrap-distance-top:0;mso-wrap-distance-right:9pt;mso-wrap-distance-bottom:0;mso-position-horizontal:absolute;mso-position-horizontal-relative:text;mso-position-vertical:absolute;mso-position-vertical-relative:text;mso-width-percent:0;mso-height-percent:0;mso-width-relative:page;mso-height-relative:page;v-text-anchor:top" o:gfxdata="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" fillcolor="#900" stroked="f" strokecolor="#f2f2f2 [3041]" strokeweight="3pt">
+              <v:rect w14:anchorId="02B0CCE5" id="Rectangle 6" o:spid="_x0000_s1026" style="position:absolute;margin-left:-90pt;margin-top:128.5pt;width:594.75pt;height:201.3pt;z-index:251656703;visibility:visible;mso-wrap-style:square;mso-width-percent:0;mso-height-percent:0;mso-wrap-distance-left:9pt;mso-wrap-distance-top:0;mso-wrap-distance-right:9pt;mso-wrap-distance-bottom:0;mso-position-horizontal:absolute;mso-position-horizontal-relative:text;mso-position-vertical:absolute;mso-position-vertical-relative:text;mso-width-percent:0;mso-height-percent:0;mso-width-relative:page;mso-height-relative:page;v-text-anchor:top" o:gfxdata="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" fillcolor="#900" stroked="f" strokecolor="#f2f2f2 [3041]" strokeweight="3pt">
                 <v:shadow color="#622423 [1605]" opacity=".5" offset="1pt"/>
               </v:rect>
-            </w:pict>
-          </mc:Fallback>
-        </mc:AlternateContent>
-      </w:r>
-      <w:r>
-        <w:rPr>
-          <w:noProof/>
-          <w:lang w:val="pt-PT" w:eastAsia="pt-PT"/>
-        </w:rPr>
-        <mc:AlternateContent>
-          <mc:Choice Requires="wps">
-            <w:drawing>
-              <wp:anchor distT="0" distB="0" distL="114300" distR="114300" simplePos="0" relativeHeight="251657728" behindDoc="0" locked="0" layoutInCell="1" allowOverlap="1" wp14:anchorId="1F29690B" wp14:editId="12AF8D63">
-                <wp:simplePos x="0" y="0"/>
-                <wp:positionH relativeFrom="page">
-                  <wp:posOffset>1722755</wp:posOffset>
-                </wp:positionH>
-                <wp:positionV relativeFrom="page">
-                  <wp:posOffset>8867775</wp:posOffset>
-                </wp:positionV>
-                <wp:extent cx="4325620" cy="980440"/>
-                <wp:effectExtent l="0" t="0" r="0" b="635"/>
-                <wp:wrapNone/>
-                <wp:docPr id="4" name="Text Box 4"/>
-                <wp:cNvGraphicFramePr>
-                  <a:graphicFrameLocks xmlns:a="http://schemas.openxmlformats.org/drawingml/2006/main"/>
-                </wp:cNvGraphicFramePr>
-                <a:graphic xmlns:a="http://schemas.openxmlformats.org/drawingml/2006/main">
-                  <a:graphicData uri="http://schemas.microsoft.com/office/word/2010/wordprocessingShape">
-                    <wps:wsp>
-                      <wps:cNvSpPr txBox="1">
-                        <a:spLocks noChangeArrowheads="1"/>
-                      </wps:cNvSpPr>
-                      <wps:spPr bwMode="auto">
-                        <a:xfrm>
-                          <a:off x="0" y="0"/>
-                          <a:ext cx="4325620" cy="980440"/>
-                        </a:xfrm>
-                        <a:prstGeom prst="rect">
-                          <a:avLst/>
-                        </a:prstGeom>
-                        <a:noFill/>
-                        <a:ln>
-                          <a:noFill/>
-                        </a:ln>
-                        <a:extLst>
-                          <a:ext uri="{909E8E84-426E-40DD-AFC4-6F175D3DCCD1}">
-                            <a14:hiddenFill xmlns:a14="http://schemas.microsoft.com/office/drawing/2010/main">
-                              <a:solidFill>
-                                <a:srgbClr val="FFFFFF"/>
-                              </a:solidFill>
-                            </a14:hiddenFill>
-                          </a:ext>
-                          <a:ext uri="{91240B29-F687-4F45-9708-019B960494DF}">
-                            <a14:hiddenLine xmlns:a14="http://schemas.microsoft.com/office/drawing/2010/main" w="9525">
-                              <a:solidFill>
-                                <a:srgbClr val="000000"/>
-                              </a:solidFill>
-                              <a:miter lim="800000"/>
-                              <a:headEnd/>
-                              <a:tailEnd/>
-                            </a14:hiddenLine>
-                          </a:ext>
-                        </a:extLst>
-                      </wps:spPr>
-                      <wps:txbx>
-                        <w:txbxContent>
-                          <w:p>
-                            <w:pPr>
-                              <w:pStyle w:val="CompanyName"/>
-                              <w:rPr>
-                                <w:rFonts w:ascii="Times New Roman" w:hAnsi="Times New Roman" w:cs="Times New Roman"/>
-                                <w:color w:val="FFFFFF" w:themeColor="background1"/>
-                                <w:sz w:val="20"/>
-                                <w:szCs w:val="20"/>
-                                <w:lang w:val="pt-PT"/>
-                              </w:rPr>
-                            </w:pPr>
-                            <w:r>
-                              <w:rPr>
-                                <w:rFonts w:ascii="Times New Roman" w:hAnsi="Times New Roman" w:cs="Times New Roman"/>
-                                <w:color w:val="FFFFFF" w:themeColor="background1"/>
-                                <w:sz w:val="20"/>
-                                <w:szCs w:val="20"/>
-                                <w:lang w:val="pt-PT"/>
-                              </w:rPr>
-                              <w:t>NOME E NÚMERO Do estudante</w:t>
-                            </w:r>
-                            <w:r>
-                              <w:rPr>
-                                <w:rFonts w:ascii="Times New Roman" w:hAnsi="Times New Roman" w:cs="Times New Roman"/>
-                                <w:color w:val="FFFFFF" w:themeColor="background1"/>
-                                <w:sz w:val="20"/>
-                                <w:szCs w:val="20"/>
-                                <w:lang w:val="pt-PT"/>
-                              </w:rPr>
-                              <w:t>1</w:t>
-                            </w:r>
-                          </w:p>
-                          <w:p>
-                            <w:pPr>
-                              <w:pStyle w:val="CompanyName"/>
-                              <w:rPr>
-                                <w:rFonts w:ascii="Times New Roman" w:hAnsi="Times New Roman" w:cs="Times New Roman"/>
-                                <w:color w:val="FFFFFF" w:themeColor="background1"/>
-                                <w:sz w:val="20"/>
-                                <w:szCs w:val="20"/>
-                                <w:lang w:val="pt-PT"/>
-                              </w:rPr>
-                            </w:pPr>
-                            <w:r>
-                              <w:rPr>
-                                <w:rFonts w:ascii="Times New Roman" w:hAnsi="Times New Roman" w:cs="Times New Roman"/>
-                                <w:color w:val="FFFFFF" w:themeColor="background1"/>
-                                <w:sz w:val="20"/>
-                                <w:szCs w:val="20"/>
-                                <w:lang w:val="pt-PT"/>
-                              </w:rPr>
-                              <w:t>NOME E NÚMERO Do estudante2</w:t>
-                            </w:r>
-                          </w:p>
-                          <w:p>
-                            <w:pPr>
-                              <w:pStyle w:val="CompanyName"/>
-                              <w:rPr>
-                                <w:rFonts w:ascii="Times New Roman" w:hAnsi="Times New Roman" w:cs="Times New Roman"/>
-                                <w:color w:val="FFFFFF" w:themeColor="background1"/>
-                                <w:sz w:val="20"/>
-                                <w:szCs w:val="20"/>
-                                <w:lang w:val="pt-PT"/>
-                              </w:rPr>
-                            </w:pPr>
-                            <w:r>
-                              <w:rPr>
-                                <w:rFonts w:ascii="Times New Roman" w:hAnsi="Times New Roman" w:cs="Times New Roman"/>
-                                <w:color w:val="FFFFFF" w:themeColor="background1"/>
-                                <w:sz w:val="20"/>
-                                <w:szCs w:val="20"/>
-                                <w:lang w:val="pt-PT"/>
-                              </w:rPr>
-                              <w:t>NOME E NÚMERO Do estudante3</w:t>
-                            </w:r>
-                          </w:p>
-                          <w:p>
-                            <w:pPr>
-                              <w:pStyle w:val="CompanyName"/>
-                              <w:rPr>
-                                <w:rFonts w:ascii="Times New Roman" w:hAnsi="Times New Roman" w:cs="Times New Roman"/>
-                                <w:color w:val="FFFFFF" w:themeColor="background1"/>
-                                <w:sz w:val="20"/>
-                                <w:szCs w:val="20"/>
-                                <w:lang w:val="pt-PT"/>
-                              </w:rPr>
-                            </w:pPr>
-                          </w:p>
-                          <w:p>
-                            <w:pPr>
-                              <w:pStyle w:val="CompanyName"/>
-                              <w:rPr>
-                                <w:rFonts w:ascii="Times New Roman" w:hAnsi="Times New Roman" w:cs="Times New Roman"/>
-                                <w:color w:val="FFFFFF" w:themeColor="background1"/>
-                                <w:sz w:val="20"/>
-                                <w:szCs w:val="20"/>
-                                <w:lang w:val="pt-PT"/>
-                              </w:rPr>
-                            </w:pPr>
-                            <w:r>
-                              <w:rPr>
-                                <w:rFonts w:ascii="Times New Roman" w:hAnsi="Times New Roman" w:cs="Times New Roman"/>
-                                <w:color w:val="FFFFFF" w:themeColor="background1"/>
-                                <w:sz w:val="20"/>
-                                <w:szCs w:val="20"/>
-                                <w:lang w:val="pt-PT"/>
-                              </w:rPr>
-                              <w:t>Programação em Sistemas de informação</w:t>
-                            </w:r>
-                          </w:p>
-                          <w:p>
-                            <w:pPr>
-                              <w:pStyle w:val="CompanyName"/>
-                              <w:rPr>
-                                <w:rFonts w:ascii="Times New Roman" w:hAnsi="Times New Roman" w:cs="Times New Roman"/>
-                                <w:color w:val="FFFFFF" w:themeColor="background1"/>
-                                <w:sz w:val="20"/>
-                                <w:szCs w:val="20"/>
-                                <w:lang w:val="pt-PT"/>
-                              </w:rPr>
-                            </w:pPr>
-                          </w:p>
-                          <w:p>
-                            <w:pPr>
-                              <w:pStyle w:val="CompanyName"/>
-                              <w:rPr>
-                                <w:rFonts w:ascii="Times New Roman" w:hAnsi="Times New Roman" w:cs="Times New Roman"/>
-                                <w:color w:val="FFFFFF" w:themeColor="background1"/>
-                                <w:sz w:val="20"/>
-                                <w:szCs w:val="20"/>
-                              </w:rPr>
-                            </w:pPr>
-                            <w:r>
-                              <w:rPr>
-                                <w:rFonts w:ascii="Times New Roman" w:hAnsi="Times New Roman" w:cs="Times New Roman"/>
-                                <w:color w:val="FFFFFF" w:themeColor="background1"/>
-                                <w:sz w:val="20"/>
-                                <w:szCs w:val="20"/>
-                              </w:rPr>
-                              <w:t>DATA</w:t>
-                            </w:r>
-                          </w:p>
-                        </w:txbxContent>
-                      </wps:txbx>
-                      <wps:bodyPr rot="0" vert="horz" wrap="square" lIns="91440" tIns="45720" rIns="91440" bIns="45720" anchor="t" anchorCtr="0" upright="1">
-                        <a:spAutoFit/>
-                      </wps:bodyPr>
-                    </wps:wsp>
-                  </a:graphicData>
-                </a:graphic>
-                <wp14:sizeRelH relativeFrom="page">
-                  <wp14:pctWidth>0</wp14:pctWidth>
-                </wp14:sizeRelH>
-                <wp14:sizeRelV relativeFrom="page">
-                  <wp14:pctHeight>0</wp14:pctHeight>
-                </wp14:sizeRelV>
-              </wp:anchor>
-            </w:drawing>
-          </mc:Choice>
-          <mc:Fallback>
-            <w:pict>
-              <v:shapetype w14:anchorId="1F29690B" id="_x0000_t202" coordsize="21600,21600" o:spt="202" path="m,l,21600r21600,l21600,xe">
-                <v:stroke joinstyle="miter"/>
-                <v:path gradientshapeok="t" o:connecttype="rect"/>
-              </v:shapetype>
-              <v:shape id="Text Box 4" o:spid="_x0000_s1026" type="#_x0000_t202" style="position:absolute;left:0;text-align:left;margin-left:135.65pt;margin-top:698.25pt;width:340.6pt;height:77.2pt;z-index:251657728;visibility:visible;mso-wrap-style:square;mso-width-percent:0;mso-height-percent:0;mso-wrap-distance-left:9pt;mso-wrap-distance-top:0;mso-wrap-distance-right:9pt;mso-wrap-distance-bottom:0;mso-position-horizontal:absolute;mso-position-horizontal-relative:page;mso-position-vertical:absolute;mso-position-vertical-relative:page;mso-width-percent:0;mso-height-percent:0;mso-width-relative:page;mso-height-relative:page;v-text-anchor:top" o:gfxdata="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" filled="f" stroked="f">
-                <v:textbox style="mso-fit-shape-to-text:t">
-                  <w:txbxContent>
-                    <w:p>
-                      <w:pPr>
-                        <w:pStyle w:val="CompanyName"/>
-                        <w:rPr>
-                          <w:rFonts w:ascii="Times New Roman" w:hAnsi="Times New Roman" w:cs="Times New Roman"/>
-                          <w:color w:val="FFFFFF" w:themeColor="background1"/>
-                          <w:sz w:val="20"/>
-                          <w:szCs w:val="20"/>
-                          <w:lang w:val="pt-PT"/>
-                        </w:rPr>
-                      </w:pPr>
-                      <w:r>
-                        <w:rPr>
-                          <w:rFonts w:ascii="Times New Roman" w:hAnsi="Times New Roman" w:cs="Times New Roman"/>
-                          <w:color w:val="FFFFFF" w:themeColor="background1"/>
-                          <w:sz w:val="20"/>
-                          <w:szCs w:val="20"/>
-                          <w:lang w:val="pt-PT"/>
-                        </w:rPr>
-                        <w:t>NOME E NÚMERO Do estudante</w:t>
-                      </w:r>
-                      <w:r>
-                        <w:rPr>
-                          <w:rFonts w:ascii="Times New Roman" w:hAnsi="Times New Roman" w:cs="Times New Roman"/>
-                          <w:color w:val="FFFFFF" w:themeColor="background1"/>
-                          <w:sz w:val="20"/>
-                          <w:szCs w:val="20"/>
-                          <w:lang w:val="pt-PT"/>
-                        </w:rPr>
-                        <w:t>1</w:t>
-                      </w:r>
-                    </w:p>
-                    <w:p>
-                      <w:pPr>
-                        <w:pStyle w:val="CompanyName"/>
-                        <w:rPr>
-                          <w:rFonts w:ascii="Times New Roman" w:hAnsi="Times New Roman" w:cs="Times New Roman"/>
-                          <w:color w:val="FFFFFF" w:themeColor="background1"/>
-                          <w:sz w:val="20"/>
-                          <w:szCs w:val="20"/>
-                          <w:lang w:val="pt-PT"/>
-                        </w:rPr>
-                      </w:pPr>
-                      <w:r>
-                        <w:rPr>
-                          <w:rFonts w:ascii="Times New Roman" w:hAnsi="Times New Roman" w:cs="Times New Roman"/>
-                          <w:color w:val="FFFFFF" w:themeColor="background1"/>
-                          <w:sz w:val="20"/>
-                          <w:szCs w:val="20"/>
-                          <w:lang w:val="pt-PT"/>
-                        </w:rPr>
-                        <w:t>NOME E NÚMERO Do estudante2</w:t>
-                      </w:r>
-                    </w:p>
-                    <w:p>
-                      <w:pPr>
-                        <w:pStyle w:val="CompanyName"/>
-                        <w:rPr>
-                          <w:rFonts w:ascii="Times New Roman" w:hAnsi="Times New Roman" w:cs="Times New Roman"/>
-                          <w:color w:val="FFFFFF" w:themeColor="background1"/>
-                          <w:sz w:val="20"/>
-                          <w:szCs w:val="20"/>
-                          <w:lang w:val="pt-PT"/>
-                        </w:rPr>
-                      </w:pPr>
-                      <w:r>
-                        <w:rPr>
-                          <w:rFonts w:ascii="Times New Roman" w:hAnsi="Times New Roman" w:cs="Times New Roman"/>
-                          <w:color w:val="FFFFFF" w:themeColor="background1"/>
-                          <w:sz w:val="20"/>
-                          <w:szCs w:val="20"/>
-                          <w:lang w:val="pt-PT"/>
-                        </w:rPr>
-                        <w:t>NOME E NÚMERO Do estudante3</w:t>
-                      </w:r>
-                    </w:p>
-                    <w:p>
-                      <w:pPr>
-                        <w:pStyle w:val="CompanyName"/>
-                        <w:rPr>
-                          <w:rFonts w:ascii="Times New Roman" w:hAnsi="Times New Roman" w:cs="Times New Roman"/>
-                          <w:color w:val="FFFFFF" w:themeColor="background1"/>
-                          <w:sz w:val="20"/>
-                          <w:szCs w:val="20"/>
-                          <w:lang w:val="pt-PT"/>
-                        </w:rPr>
-                      </w:pPr>
-                    </w:p>
-                    <w:p>
-                      <w:pPr>
-                        <w:pStyle w:val="CompanyName"/>
-                        <w:rPr>
-                          <w:rFonts w:ascii="Times New Roman" w:hAnsi="Times New Roman" w:cs="Times New Roman"/>
-                          <w:color w:val="FFFFFF" w:themeColor="background1"/>
-                          <w:sz w:val="20"/>
-                          <w:szCs w:val="20"/>
-                          <w:lang w:val="pt-PT"/>
-                        </w:rPr>
-                      </w:pPr>
-                      <w:r>
-                        <w:rPr>
-                          <w:rFonts w:ascii="Times New Roman" w:hAnsi="Times New Roman" w:cs="Times New Roman"/>
-                          <w:color w:val="FFFFFF" w:themeColor="background1"/>
-                          <w:sz w:val="20"/>
-                          <w:szCs w:val="20"/>
-                          <w:lang w:val="pt-PT"/>
-                        </w:rPr>
-                        <w:t>Programação em Sistemas de informação</w:t>
-                      </w:r>
-                    </w:p>
-                    <w:p>
-                      <w:pPr>
-                        <w:pStyle w:val="CompanyName"/>
-                        <w:rPr>
-                          <w:rFonts w:ascii="Times New Roman" w:hAnsi="Times New Roman" w:cs="Times New Roman"/>
-                          <w:color w:val="FFFFFF" w:themeColor="background1"/>
-                          <w:sz w:val="20"/>
-                          <w:szCs w:val="20"/>
-                          <w:lang w:val="pt-PT"/>
-                        </w:rPr>
-                      </w:pPr>
-                    </w:p>
-                    <w:p>
-                      <w:pPr>
-                        <w:pStyle w:val="CompanyName"/>
-                        <w:rPr>
-                          <w:rFonts w:ascii="Times New Roman" w:hAnsi="Times New Roman" w:cs="Times New Roman"/>
-                          <w:color w:val="FFFFFF" w:themeColor="background1"/>
-                          <w:sz w:val="20"/>
-                          <w:szCs w:val="20"/>
-                        </w:rPr>
-                      </w:pPr>
-                      <w:r>
-                        <w:rPr>
-                          <w:rFonts w:ascii="Times New Roman" w:hAnsi="Times New Roman" w:cs="Times New Roman"/>
-                          <w:color w:val="FFFFFF" w:themeColor="background1"/>
-                          <w:sz w:val="20"/>
-                          <w:szCs w:val="20"/>
-                        </w:rPr>
-                        <w:t>DATA</w:t>
-                      </w:r>
-                    </w:p>
-                  </w:txbxContent>
-                </v:textbox>
-                <w10:wrap anchorx="page" anchory="page"/>
-              </v:shape>
             </w:pict>
           </mc:Fallback>
         </mc:AlternateContent>
@@ -1861,8 +1871,9 @@
           <w:sz w:val="24"/>
           <w:lang w:val="pt-PT"/>
         </w:rPr>
-        <w:t>(Opcio</w:t>
-      </w:r>
+        <w:t>(</w:t>
+      </w:r>
+      <w:proofErr w:type="spellStart"/>
       <w:r>
         <w:rPr>
           <w:b/>
@@ -1870,7 +1881,7 @@
           <w:sz w:val="24"/>
           <w:lang w:val="pt-PT"/>
         </w:rPr>
-        <w:t>ddfsdddsdsadsads</w:t>
+        <w:t>Opcio</w:t>
       </w:r>
       <w:r>
         <w:rPr>
@@ -1879,7 +1890,26 @@
           <w:sz w:val="24"/>
           <w:lang w:val="pt-PT"/>
         </w:rPr>
-        <w:t>nal)</w:t>
+        <w:t>ddfsdddsdsadsads</w:t>
+      </w:r>
+      <w:r>
+        <w:rPr>
+          <w:b/>
+          <w:color w:val="800000"/>
+          <w:sz w:val="24"/>
+          <w:lang w:val="pt-PT"/>
+        </w:rPr>
+        <w:t>nal</w:t>
+      </w:r>
+      <w:proofErr w:type="spellEnd"/>
+      <w:r>
+        <w:rPr>
+          <w:b/>
+          <w:color w:val="800000"/>
+          <w:sz w:val="24"/>
+          <w:lang w:val="pt-PT"/>
+        </w:rPr>
+        <w:t>)</w:t>
       </w:r>
     </w:p>
     <w:p>
@@ -2053,7 +2083,25 @@
           <w:sz w:val="24"/>
           <w:lang w:val="pt-PT"/>
         </w:rPr>
-        <w:t xml:space="preserve">Texto do resumo em Português, a 1 espaço, com o máximo de </w:t>
+        <w:t xml:space="preserve">Texto do resumo em </w:t>
+      </w:r>
+      <w:proofErr w:type="gramStart"/>
+      <w:r>
+        <w:rPr>
+          <w:color w:val="000000"/>
+          <w:sz w:val="24"/>
+          <w:lang w:val="pt-PT"/>
+        </w:rPr>
+        <w:t>Português</w:t>
+      </w:r>
+      <w:proofErr w:type="gramEnd"/>
+      <w:r>
+        <w:rPr>
+          <w:color w:val="000000"/>
+          <w:sz w:val="24"/>
+          <w:lang w:val="pt-PT"/>
+        </w:rPr>
+        <w:t xml:space="preserve">, a 1 espaço, com o máximo de </w:t>
       </w:r>
       <w:r>
         <w:rPr>
@@ -2096,8 +2144,54 @@
           <w:sz w:val="24"/>
           <w:lang w:val="pt-PT" w:eastAsia="pt-PT"/>
         </w:rPr>
-        <w:t>PALAVRAS-CHAVE: xxxx, yyyy, zzzz</w:t>
-      </w:r>
+        <w:t xml:space="preserve">PALAVRAS-CHAVE: </w:t>
+      </w:r>
+      <w:proofErr w:type="spellStart"/>
+      <w:r>
+        <w:rPr>
+          <w:color w:val="000000"/>
+          <w:sz w:val="24"/>
+          <w:lang w:val="pt-PT" w:eastAsia="pt-PT"/>
+        </w:rPr>
+        <w:t>xxxx</w:t>
+      </w:r>
+      <w:proofErr w:type="spellEnd"/>
+      <w:r>
+        <w:rPr>
+          <w:color w:val="000000"/>
+          <w:sz w:val="24"/>
+          <w:lang w:val="pt-PT" w:eastAsia="pt-PT"/>
+        </w:rPr>
+        <w:t xml:space="preserve">, </w:t>
+      </w:r>
+      <w:proofErr w:type="spellStart"/>
+      <w:r>
+        <w:rPr>
+          <w:color w:val="000000"/>
+          <w:sz w:val="24"/>
+          <w:lang w:val="pt-PT" w:eastAsia="pt-PT"/>
+        </w:rPr>
+        <w:t>yyyy</w:t>
+      </w:r>
+      <w:proofErr w:type="spellEnd"/>
+      <w:r>
+        <w:rPr>
+          <w:color w:val="000000"/>
+          <w:sz w:val="24"/>
+          <w:lang w:val="pt-PT" w:eastAsia="pt-PT"/>
+        </w:rPr>
+        <w:t xml:space="preserve">, </w:t>
+      </w:r>
+      <w:proofErr w:type="spellStart"/>
+      <w:r>
+        <w:rPr>
+          <w:color w:val="000000"/>
+          <w:sz w:val="24"/>
+          <w:lang w:val="pt-PT" w:eastAsia="pt-PT"/>
+        </w:rPr>
+        <w:t>zzzz</w:t>
+      </w:r>
+      <w:proofErr w:type="spellEnd"/>
     </w:p>
     <w:p>
       <w:pPr>
@@ -2240,7 +2334,43 @@
           <w:sz w:val="24"/>
           <w:lang w:val="pt-PT"/>
         </w:rPr>
-        <w:t>Configuração padrão: 1,5 espaço entre linhas; opções de tipo de letra: Garamond, Times New Roman; letra tamanho</w:t>
+        <w:t xml:space="preserve">Configuração padrão: 1,5 espaço entre linhas; opções de tipo de letra: </w:t>
+      </w:r>
+      <w:proofErr w:type="spellStart"/>
+      <w:r>
+        <w:rPr>
+          <w:color w:val="000000"/>
+          <w:sz w:val="24"/>
+          <w:lang w:val="pt-PT"/>
+        </w:rPr>
+        <w:t>Garamond</w:t>
+      </w:r>
+      <w:proofErr w:type="spellEnd"/>
+      <w:r>
+        <w:rPr>
+          <w:color w:val="000000"/>
+          <w:sz w:val="24"/>
+          <w:lang w:val="pt-PT"/>
+        </w:rPr>
+        <w:t xml:space="preserve">, Times New </w:t>
+      </w:r>
+      <w:proofErr w:type="spellStart"/>
+      <w:r>
+        <w:rPr>
+          <w:color w:val="000000"/>
+          <w:sz w:val="24"/>
+          <w:lang w:val="pt-PT"/>
+        </w:rPr>
+        <w:t>Roman</w:t>
+      </w:r>
+      <w:proofErr w:type="spellEnd"/>
+      <w:r>
+        <w:rPr>
+          <w:color w:val="000000"/>
+          <w:sz w:val="24"/>
+          <w:lang w:val="pt-PT"/>
+        </w:rPr>
+        <w:t>; letra tamanho</w:t>
       </w:r>
       <w:r>
         <w:rPr>
@@ -2256,7 +2386,43 @@
           <w:sz w:val="24"/>
           <w:lang w:val="pt-PT"/>
         </w:rPr>
-        <w:t>12; texto justificado (6 pto antes / 6 pto depois – espaçamento entre parágrafos)</w:t>
+        <w:t xml:space="preserve">12; texto justificado (6 </w:t>
+      </w:r>
+      <w:proofErr w:type="spellStart"/>
+      <w:r>
+        <w:rPr>
+          <w:color w:val="000000"/>
+          <w:sz w:val="24"/>
+          <w:lang w:val="pt-PT"/>
+        </w:rPr>
+        <w:t>pto</w:t>
+      </w:r>
+      <w:proofErr w:type="spellEnd"/>
+      <w:r>
+        <w:rPr>
+          <w:color w:val="000000"/>
+          <w:sz w:val="24"/>
+          <w:lang w:val="pt-PT"/>
+        </w:rPr>
+        <w:t xml:space="preserve"> antes / 6 </w:t>
+      </w:r>
+      <w:proofErr w:type="spellStart"/>
+      <w:r>
+        <w:rPr>
+          <w:color w:val="000000"/>
+          <w:sz w:val="24"/>
+          <w:lang w:val="pt-PT"/>
+        </w:rPr>
+        <w:t>pto</w:t>
+      </w:r>
+      <w:proofErr w:type="spellEnd"/>
+      <w:r>
+        <w:rPr>
+          <w:color w:val="000000"/>
+          <w:sz w:val="24"/>
+          <w:lang w:val="pt-PT"/>
+        </w:rPr>
+        <w:t xml:space="preserve"> depois – espaçamento entre parágrafos)</w:t>
       </w:r>
       <w:r>
         <w:rPr>
@@ -2610,13 +2776,23 @@
         </w:rPr>
         <w:t xml:space="preserve">Neste capítulo deve ser apresentado o plano do Projeto (Sugestão: utilizar a ferramenta de Gestão de projetos </w:t>
       </w:r>
-      <w:r>
-        <w:rPr>
-          <w:color w:val="000000"/>
-          <w:sz w:val="24"/>
-          <w:lang w:val="pt-PT"/>
-        </w:rPr>
-        <w:t>Redmine):</w:t>
+      <w:proofErr w:type="spellStart"/>
+      <w:r>
+        <w:rPr>
+          <w:color w:val="000000"/>
+          <w:sz w:val="24"/>
+          <w:lang w:val="pt-PT"/>
+        </w:rPr>
+        <w:t>Redmine</w:t>
+      </w:r>
+      <w:proofErr w:type="spellEnd"/>
+      <w:r>
+        <w:rPr>
+          <w:color w:val="000000"/>
+          <w:sz w:val="24"/>
+          <w:lang w:val="pt-PT"/>
+        </w:rPr>
+        <w:t>):</w:t>
       </w:r>
     </w:p>
     <w:p>
@@ -2634,13 +2810,23 @@
           <w:lang w:val="pt-PT"/>
         </w:rPr>
       </w:pPr>
-      <w:r>
-        <w:rPr>
-          <w:color w:val="000000"/>
-          <w:sz w:val="24"/>
-          <w:lang w:val="pt-PT"/>
-        </w:rPr>
-        <w:t>Gantt Chart;</w:t>
+      <w:proofErr w:type="spellStart"/>
+      <w:r>
+        <w:rPr>
+          <w:color w:val="000000"/>
+          <w:sz w:val="24"/>
+          <w:lang w:val="pt-PT"/>
+        </w:rPr>
+        <w:t>Gantt</w:t>
+      </w:r>
+      <w:proofErr w:type="spellEnd"/>
+      <w:r>
+        <w:rPr>
+          <w:color w:val="000000"/>
+          <w:sz w:val="24"/>
+          <w:lang w:val="pt-PT"/>
+        </w:rPr>
+        <w:t xml:space="preserve"> Chart;</w:t>
       </w:r>
     </w:p>
     <w:p>
@@ -2664,7 +2850,25 @@
           <w:sz w:val="24"/>
           <w:lang w:val="pt-PT"/>
         </w:rPr>
-        <w:t>Identificação das principais actividades;</w:t>
+        <w:t xml:space="preserve">Identificação das principais </w:t>
+      </w:r>
+      <w:proofErr w:type="spellStart"/>
+      <w:r>
+        <w:rPr>
+          <w:color w:val="000000"/>
+          <w:sz w:val="24"/>
+          <w:lang w:val="pt-PT"/>
+        </w:rPr>
+        <w:t>actividades</w:t>
+      </w:r>
+      <w:proofErr w:type="spellEnd"/>
+      <w:r>
+        <w:rPr>
+          <w:color w:val="000000"/>
+          <w:sz w:val="24"/>
+          <w:lang w:val="pt-PT"/>
+        </w:rPr>
+        <w:t>;</w:t>
       </w:r>
     </w:p>
     <w:p>
@@ -2682,13 +2886,23 @@
           <w:lang w:val="pt-PT"/>
         </w:rPr>
       </w:pPr>
-      <w:r>
-        <w:rPr>
-          <w:color w:val="000000"/>
-          <w:sz w:val="24"/>
-          <w:lang w:val="pt-PT"/>
-        </w:rPr>
-        <w:t>Deliverables;</w:t>
+      <w:proofErr w:type="spellStart"/>
+      <w:r>
+        <w:rPr>
+          <w:color w:val="000000"/>
+          <w:sz w:val="24"/>
+          <w:lang w:val="pt-PT"/>
+        </w:rPr>
+        <w:t>Deliverables</w:t>
+      </w:r>
+      <w:proofErr w:type="spellEnd"/>
+      <w:r>
+        <w:rPr>
+          <w:color w:val="000000"/>
+          <w:sz w:val="24"/>
+          <w:lang w:val="pt-PT"/>
+        </w:rPr>
+        <w:t>;</w:t>
       </w:r>
     </w:p>
     <w:p>
@@ -2704,13 +2918,23 @@
           <w:lang w:val="pt-PT"/>
         </w:rPr>
       </w:pPr>
-      <w:r>
-        <w:rPr>
-          <w:color w:val="000000"/>
-          <w:sz w:val="24"/>
-          <w:lang w:val="pt-PT"/>
-        </w:rPr>
-        <w:t>Milestones;</w:t>
+      <w:proofErr w:type="spellStart"/>
+      <w:r>
+        <w:rPr>
+          <w:color w:val="000000"/>
+          <w:sz w:val="24"/>
+          <w:lang w:val="pt-PT"/>
+        </w:rPr>
+        <w:t>Milestones</w:t>
+      </w:r>
+      <w:proofErr w:type="spellEnd"/>
+      <w:r>
+        <w:rPr>
+          <w:color w:val="000000"/>
+          <w:sz w:val="24"/>
+          <w:lang w:val="pt-PT"/>
+        </w:rPr>
+        <w:t>;</w:t>
       </w:r>
     </w:p>
     <w:p>
@@ -2985,7 +3209,25 @@
           <w:sz w:val="24"/>
           <w:lang w:val="pt-PT"/>
         </w:rPr>
-        <w:t>Especificar Protótipos, Casos de Uso, Modelo de Dados, Mockup’s, etc.</w:t>
+        <w:t xml:space="preserve">Especificar Protótipos, Casos de Uso, Modelo de Dados, </w:t>
+      </w:r>
+      <w:proofErr w:type="spellStart"/>
+      <w:r>
+        <w:rPr>
+          <w:color w:val="000000"/>
+          <w:sz w:val="24"/>
+          <w:lang w:val="pt-PT"/>
+        </w:rPr>
+        <w:t>Mockup’s</w:t>
+      </w:r>
+      <w:proofErr w:type="spellEnd"/>
+      <w:r>
+        <w:rPr>
+          <w:color w:val="000000"/>
+          <w:sz w:val="24"/>
+          <w:lang w:val="pt-PT"/>
+        </w:rPr>
+        <w:t>, etc.</w:t>
       </w:r>
     </w:p>
     <w:p>
@@ -3720,7 +3962,29 @@
           <w:szCs w:val="20"/>
           <w:lang w:val="pt-PT"/>
         </w:rPr>
-        <w:t>(continuação da notas de rodapé)</w:t>
+        <w:t xml:space="preserve">(continuação </w:t>
+      </w:r>
+      <w:proofErr w:type="gramStart"/>
+      <w:r>
+        <w:rPr>
+          <w:i/>
+          <w:iCs/>
+          <w:sz w:val="18"/>
+          <w:szCs w:val="20"/>
+          <w:lang w:val="pt-PT"/>
+        </w:rPr>
+        <w:t>da notas</w:t>
+      </w:r>
+      <w:proofErr w:type="gramEnd"/>
+      <w:r>
+        <w:rPr>
+          <w:i/>
+          <w:iCs/>
+          <w:sz w:val="18"/>
+          <w:szCs w:val="20"/>
+          <w:lang w:val="pt-PT"/>
+        </w:rPr>
+        <w:t xml:space="preserve"> de rodapé)</w:t>
       </w:r>
     </w:p>
   </w:footnote>
@@ -5802,6 +6066,7 @@
     <w:lsdException w:name="HTML Sample" w:semiHidden="1" w:unhideWhenUsed="1"/>
     <w:lsdException w:name="HTML Typewriter" w:semiHidden="1" w:unhideWhenUsed="1"/>
     <w:lsdException w:name="HTML Variable" w:semiHidden="1" w:unhideWhenUsed="1"/>
+    <w:lsdException w:name="Normal Table" w:semiHidden="1" w:unhideWhenUsed="1"/>
     <w:lsdException w:name="annotation subject" w:semiHidden="1" w:unhideWhenUsed="1"/>
     <w:lsdException w:name="No List" w:semiHidden="1" w:unhideWhenUsed="1"/>
     <w:lsdException w:name="Outline List 1" w:semiHidden="1" w:unhideWhenUsed="1"/>
@@ -5844,8 +6109,11 @@
     <w:lsdException w:name="Table Contemporary" w:semiHidden="1" w:unhideWhenUsed="1"/>
     <w:lsdException w:name="Table Elegant" w:semiHidden="1" w:unhideWhenUsed="1"/>
     <w:lsdException w:name="Table Professional" w:semiHidden="1" w:unhideWhenUsed="1"/>
+    <w:lsdException w:name="Table Subtle 1" w:semiHidden="1" w:unhideWhenUsed="1"/>
     <w:lsdException w:name="Table Subtle 2" w:semiHidden="1" w:unhideWhenUsed="1"/>
     <w:lsdException w:name="Table Web 1" w:semiHidden="1" w:unhideWhenUsed="1"/>
+    <w:lsdException w:name="Table Web 2" w:semiHidden="1" w:unhideWhenUsed="1"/>
+    <w:lsdException w:name="Table Web 3" w:semiHidden="1" w:unhideWhenUsed="1"/>
     <w:lsdException w:name="Balloon Text" w:semiHidden="1" w:unhideWhenUsed="1"/>
     <w:lsdException w:name="Table Theme" w:semiHidden="1" w:unhideWhenUsed="1"/>
     <w:lsdException w:name="Placeholder Text" w:semiHidden="1" w:uiPriority="99"/>

</xml_diff>

<commit_message>
Pequenas alterações no resumo - Relatório
</commit_message>
<xml_diff>
--- a/doc/Relatório_Final _ProjetoSistemasInformação.docx
+++ b/doc/Relatório_Final _ProjetoSistemasInformação.docx
@@ -2315,6 +2315,9 @@
         </w:rPr>
       </w:pPr>
       <w:r>
+        <w:rPr>
+          <w:lang w:val="pt-PT"/>
+        </w:rPr>
         <w:br w:type="page"/>
       </w:r>
       <w:r>
@@ -2449,7 +2452,7 @@
           <w:sz w:val="24"/>
           <w:lang w:val="pt-PT"/>
         </w:rPr>
-        <w:t xml:space="preserve">[RELATÓRIO DE </w:t>
+        <w:t xml:space="preserve">RELATÓRIO DE </w:t>
       </w:r>
       <w:r>
         <w:rPr>
@@ -2465,16 +2468,18 @@
           <w:sz w:val="24"/>
           <w:lang w:val="pt-PT"/>
         </w:rPr>
-        <w:t xml:space="preserve"> - TÍTULO</w:t>
-      </w:r>
+        <w:t xml:space="preserve"> - </w:t>
+      </w:r>
+      <w:proofErr w:type="spellStart"/>
       <w:r>
         <w:rPr>
           <w:b/>
           <w:sz w:val="24"/>
           <w:lang w:val="pt-PT"/>
         </w:rPr>
-        <w:t>]</w:t>
-      </w:r>
+        <w:t>CarBuddy</w:t>
+      </w:r>
+      <w:proofErr w:type="spellEnd"/>
     </w:p>
     <w:p>
       <w:pPr>
@@ -2503,23 +2508,45 @@
           <w:sz w:val="24"/>
           <w:lang w:val="pt-PT"/>
         </w:rPr>
-        <w:t>[AUTOR</w:t>
-      </w:r>
-      <w:r>
+        <w:t>Andreia Agostinho Batista</w:t>
+      </w:r>
+    </w:p>
+    <w:p>
+      <w:pPr>
+        <w:spacing w:before="120" w:after="120" w:line="360" w:lineRule="auto"/>
+        <w:jc w:val="center"/>
         <w:rPr>
           <w:b/>
           <w:sz w:val="24"/>
           <w:lang w:val="pt-PT"/>
         </w:rPr>
-        <w:t>ES</w:t>
-      </w:r>
+      </w:pPr>
       <w:r>
         <w:rPr>
           <w:b/>
           <w:sz w:val="24"/>
           <w:lang w:val="pt-PT"/>
         </w:rPr>
-        <w:t>]</w:t>
+        <w:t>Diogo Rafael Cunha Pereira</w:t>
+      </w:r>
+    </w:p>
+    <w:p>
+      <w:pPr>
+        <w:spacing w:before="120" w:after="120" w:line="360" w:lineRule="auto"/>
+        <w:jc w:val="center"/>
+        <w:rPr>
+          <w:b/>
+          <w:sz w:val="24"/>
+          <w:lang w:val="pt-PT"/>
+        </w:rPr>
+      </w:pPr>
+      <w:r>
+        <w:rPr>
+          <w:b/>
+          <w:sz w:val="24"/>
+          <w:lang w:val="pt-PT"/>
+        </w:rPr>
+        <w:t>Gonçalo Santos Ferreira</w:t>
       </w:r>
     </w:p>
     <w:p>
@@ -8170,10 +8197,6 @@
 </file>
 
 <file path=customXml/item1.xml><?xml version="1.0" encoding="utf-8"?>
-<b:Sources xmlns:b="http://schemas.openxmlformats.org/officeDocument/2006/bibliography" xmlns="http://schemas.openxmlformats.org/officeDocument/2006/bibliography" SelectedStyle="\APA.XSL" StyleName="APA"/>
-</file>
-
-<file path=customXml/item2.xml><?xml version="1.0" encoding="utf-8"?>
 <MENU label="Campos" version="1">
   <NODE label="Novo Registo" type="NewCard" replaceValue="false">
     <FIELD label="Nº de Registo">
@@ -9417,16 +9440,20 @@
 </MENU>
 </file>
 
+<file path=customXml/item2.xml><?xml version="1.0" encoding="utf-8"?>
+<b:Sources xmlns:b="http://schemas.openxmlformats.org/officeDocument/2006/bibliography" xmlns="http://schemas.openxmlformats.org/officeDocument/2006/bibliography" SelectedStyle="\APA.XSL" StyleName="APA"/>
+</file>
+
 <file path=customXml/itemProps1.xml><?xml version="1.0" encoding="utf-8"?>
+<ds:datastoreItem xmlns:ds="http://schemas.openxmlformats.org/officeDocument/2006/customXml" ds:itemID="{C9D89824-69A5-42C9-A22C-F53642B431AE}">
+  <ds:schemaRefs/>
+</ds:datastoreItem>
+</file>
+
+<file path=customXml/itemProps2.xml><?xml version="1.0" encoding="utf-8"?>
 <ds:datastoreItem xmlns:ds="http://schemas.openxmlformats.org/officeDocument/2006/customXml" ds:itemID="{BB242552-844C-47DF-AD56-7551D2985A3E}">
   <ds:schemaRefs>
     <ds:schemaRef ds:uri="http://schemas.openxmlformats.org/officeDocument/2006/bibliography"/>
   </ds:schemaRefs>
 </ds:datastoreItem>
-</file>
-
-<file path=customXml/itemProps2.xml><?xml version="1.0" encoding="utf-8"?>
-<ds:datastoreItem xmlns:ds="http://schemas.openxmlformats.org/officeDocument/2006/customXml" ds:itemID="{C9D89824-69A5-42C9-A22C-F53642B431AE}">
-  <ds:schemaRefs/>
-</ds:datastoreItem>
 </file>
</xml_diff>

<commit_message>
Criação do Resumo do Relatório
</commit_message>
<xml_diff>
--- a/doc/Relatório_Final _ProjetoSistemasInformação.docx
+++ b/doc/Relatório_Final _ProjetoSistemasInformação.docx
@@ -2351,9 +2351,8 @@
           <w:sz w:val="24"/>
           <w:lang w:val="pt-PT"/>
         </w:rPr>
-        <w:t>(</w:t>
-      </w:r>
-      <w:proofErr w:type="spellStart"/>
+        <w:t>(Opcio</w:t>
+      </w:r>
       <w:r>
         <w:rPr>
           <w:b/>
@@ -2361,7 +2360,7 @@
           <w:sz w:val="24"/>
           <w:lang w:val="pt-PT"/>
         </w:rPr>
-        <w:t>Opcio</w:t>
+        <w:t>ddfsdddsdsadsads</w:t>
       </w:r>
       <w:r>
         <w:rPr>
@@ -2370,26 +2369,7 @@
           <w:sz w:val="24"/>
           <w:lang w:val="pt-PT"/>
         </w:rPr>
-        <w:t>ddfsdddsdsadsads</w:t>
-      </w:r>
-      <w:r>
-        <w:rPr>
-          <w:b/>
-          <w:color w:val="800000"/>
-          <w:sz w:val="24"/>
-          <w:lang w:val="pt-PT"/>
-        </w:rPr>
-        <w:t>nal</w:t>
-      </w:r>
-      <w:proofErr w:type="spellEnd"/>
-      <w:r>
-        <w:rPr>
-          <w:b/>
-          <w:color w:val="800000"/>
-          <w:sz w:val="24"/>
-          <w:lang w:val="pt-PT"/>
-        </w:rPr>
-        <w:t>)</w:t>
+        <w:t>nal)</w:t>
       </w:r>
     </w:p>
     <w:p>
@@ -2470,7 +2450,6 @@
         </w:rPr>
         <w:t xml:space="preserve"> - </w:t>
       </w:r>
-      <w:proofErr w:type="spellStart"/>
       <w:r>
         <w:rPr>
           <w:b/>
@@ -2479,7 +2458,6 @@
         </w:rPr>
         <w:t>CarBuddy</w:t>
       </w:r>
-      <w:proofErr w:type="spellEnd"/>
     </w:p>
     <w:p>
       <w:pPr>
@@ -2563,11 +2541,137 @@
     <w:p>
       <w:pPr>
         <w:spacing w:before="120" w:after="120" w:line="360" w:lineRule="auto"/>
+        <w:ind w:firstLine="360"/>
         <w:jc w:val="both"/>
         <w:rPr>
-          <w:color w:val="000000"/>
-          <w:sz w:val="24"/>
+          <w:sz w:val="24"/>
+          <w:szCs w:val="24"/>
+          <w:lang w:val="pt-PT"/>
+        </w:rPr>
+      </w:pPr>
+      <w:r>
+        <w:rPr>
+          <w:sz w:val="24"/>
+          <w:szCs w:val="24"/>
+          <w:lang w:val="pt-PT"/>
+        </w:rPr>
+        <w:t>Em contexto das cadeiras de Plataformas de Sistemas de Informação, Serviços e Interoperabilidade de Sistemas, Acesso Móvel a Sistemas de Informação e Projeto em Sistemas de Informação, foi proposto aos alunos que desenvolvessem um projeto em grupo, projeto esse que irá ser orientado e gerido em concordância entre estas quatro.</w:t>
+      </w:r>
+    </w:p>
+    <w:p>
+      <w:pPr>
+        <w:spacing w:before="120" w:after="120" w:line="360" w:lineRule="auto"/>
+        <w:ind w:firstLine="360"/>
+        <w:jc w:val="both"/>
+        <w:rPr>
+          <w:sz w:val="24"/>
+          <w:szCs w:val="24"/>
+          <w:lang w:val="pt-PT"/>
+        </w:rPr>
+      </w:pPr>
+      <w:r>
+        <w:rPr>
+          <w:sz w:val="24"/>
+          <w:szCs w:val="24"/>
+          <w:lang w:val="pt-PT"/>
+        </w:rPr>
+        <w:t>O projeto é de tema único que engloba todas e este mesmo é de livre escolha, tal como também se pretende que o desenvolvimento do mesmo utilize uma metodologia ágil.</w:t>
+      </w:r>
+    </w:p>
+    <w:p>
+      <w:pPr>
+        <w:spacing w:before="120" w:after="120" w:line="360" w:lineRule="auto"/>
+        <w:ind w:firstLine="360"/>
+        <w:jc w:val="both"/>
+        <w:rPr>
+          <w:sz w:val="24"/>
+          <w:szCs w:val="24"/>
+          <w:lang w:val="pt-PT"/>
+        </w:rPr>
+      </w:pPr>
+      <w:r>
+        <w:rPr>
+          <w:sz w:val="24"/>
+          <w:szCs w:val="24"/>
+          <w:lang w:val="pt-PT"/>
+        </w:rPr>
+        <w:t xml:space="preserve">Todo o projeto será desenvolvido com a separação de tarefas em sprints a serem geridas pelo grupo. </w:t>
+      </w:r>
+    </w:p>
+    <w:p>
+      <w:pPr>
+        <w:spacing w:before="120" w:after="120" w:line="360" w:lineRule="auto"/>
+        <w:ind w:firstLine="360"/>
+        <w:jc w:val="both"/>
+        <w:rPr>
+          <w:sz w:val="24"/>
+          <w:szCs w:val="24"/>
+          <w:lang w:val="pt-PT"/>
+        </w:rPr>
+      </w:pPr>
+      <w:r>
+        <w:rPr>
+          <w:sz w:val="24"/>
+          <w:szCs w:val="24"/>
+          <w:lang w:val="pt-PT"/>
+        </w:rPr>
+        <w:t>Pode-se referir também o facto de que o projeto tem como principal objetivo a consolidação e aplicação dos conhecimentos adquiridos ao longo do curso.</w:t>
+      </w:r>
+    </w:p>
+    <w:p>
+      <w:pPr>
+        <w:spacing w:line="360" w:lineRule="auto"/>
+        <w:ind w:firstLine="360"/>
+        <w:jc w:val="both"/>
+        <w:rPr>
+          <w:sz w:val="24"/>
+          <w:szCs w:val="24"/>
           <w:lang w:val="pt-PT" w:eastAsia="pt-PT"/>
+        </w:rPr>
+      </w:pPr>
+      <w:r>
+        <w:rPr>
+          <w:sz w:val="24"/>
+          <w:szCs w:val="24"/>
+          <w:lang w:val="pt-PT"/>
+        </w:rPr>
+        <w:t xml:space="preserve">Por fim, relativamente ao tema do nosso projeto, decidimos implementar um conceito de </w:t>
+      </w:r>
+      <w:r>
+        <w:rPr>
+          <w:sz w:val="24"/>
+          <w:szCs w:val="24"/>
+          <w:lang w:val="pt-PT" w:eastAsia="pt-PT"/>
+        </w:rPr>
+        <w:t>sistema de gestão e reparação de veículos, que compreende uma combinação de três componentes, sendo eles um website, onde é feita toda a gestão de contas de utilizador, onde vão ser vistos e/ou registados os veículos, o seu estado e as suas reparações, uma aplicação, onde cada cliente, iniciando sessão, tem listadas todas as reparações, dados dos respetivos veículos e o colaborador/mecânico, tal como quando inserindo o VIN de um veículo, acede ao histórico de reparações e aos dados do respetivo veículo. Uma API, para ser possível fazer uma interligação de dados entre ambos os componentes referidos anteriormente.</w:t>
+      </w:r>
+    </w:p>
+    <w:p>
+      <w:pPr>
+        <w:spacing w:line="360" w:lineRule="auto"/>
+        <w:ind w:firstLine="360"/>
+        <w:jc w:val="both"/>
+        <w:rPr>
+          <w:sz w:val="24"/>
+          <w:szCs w:val="24"/>
+          <w:lang w:val="pt-PT" w:eastAsia="pt-PT"/>
+        </w:rPr>
+      </w:pPr>
+      <w:r>
+        <w:rPr>
+          <w:sz w:val="24"/>
+          <w:szCs w:val="24"/>
+          <w:lang w:val="pt-PT" w:eastAsia="pt-PT"/>
+        </w:rPr>
+        <w:t xml:space="preserve">O objetivo primordial, é que mesmo a nível internacional, se possam registar e verificar o histórico de reparações, utilizando o VIN. </w:t>
+      </w:r>
+    </w:p>
+    <w:p>
+      <w:pPr>
+        <w:pStyle w:val="Corpodetexto"/>
+        <w:ind w:firstLine="0"/>
+        <w:rPr>
+          <w:lang w:val="pt-PT"/>
         </w:rPr>
       </w:pPr>
     </w:p>
@@ -2585,117 +2689,18 @@
         <w:rPr>
           <w:color w:val="000000"/>
           <w:sz w:val="24"/>
-          <w:lang w:val="pt-PT"/>
-        </w:rPr>
-        <w:t xml:space="preserve">Texto do resumo em </w:t>
-      </w:r>
-      <w:proofErr w:type="gramStart"/>
+          <w:lang w:val="pt-PT" w:eastAsia="pt-PT"/>
+        </w:rPr>
+        <w:t xml:space="preserve">PALAVRAS-CHAVE: </w:t>
+      </w:r>
       <w:r>
         <w:rPr>
           <w:color w:val="000000"/>
           <w:sz w:val="24"/>
-          <w:lang w:val="pt-PT"/>
-        </w:rPr>
-        <w:t>Português</w:t>
-      </w:r>
-      <w:proofErr w:type="gramEnd"/>
-      <w:r>
-        <w:rPr>
-          <w:color w:val="000000"/>
-          <w:sz w:val="24"/>
-          <w:lang w:val="pt-PT"/>
-        </w:rPr>
-        <w:t xml:space="preserve">, a 1 espaço, com o máximo de </w:t>
-      </w:r>
-      <w:r>
-        <w:rPr>
-          <w:color w:val="000000"/>
-          <w:sz w:val="24"/>
-          <w:lang w:val="pt-PT"/>
-        </w:rPr>
-        <w:t>300 palavras</w:t>
-      </w:r>
-      <w:r>
-        <w:rPr>
-          <w:color w:val="000000"/>
-          <w:sz w:val="24"/>
-          <w:lang w:val="pt-PT"/>
-        </w:rPr>
-        <w:t xml:space="preserve">. </w:t>
-      </w:r>
-    </w:p>
-    <w:p>
-      <w:pPr>
-        <w:pStyle w:val="Corpodetexto"/>
-        <w:rPr>
-          <w:lang w:val="pt-PT"/>
-        </w:rPr>
-      </w:pPr>
-    </w:p>
-    <w:p>
-      <w:pPr>
-        <w:spacing w:before="120" w:after="120" w:line="360" w:lineRule="auto"/>
-        <w:jc w:val="both"/>
-        <w:rPr>
-          <w:color w:val="000000"/>
-          <w:sz w:val="24"/>
           <w:lang w:val="pt-PT" w:eastAsia="pt-PT"/>
         </w:rPr>
-      </w:pPr>
-      <w:r>
-        <w:rPr>
-          <w:color w:val="000000"/>
-          <w:sz w:val="24"/>
-          <w:lang w:val="pt-PT" w:eastAsia="pt-PT"/>
-        </w:rPr>
-        <w:t xml:space="preserve">PALAVRAS-CHAVE: </w:t>
-      </w:r>
-      <w:proofErr w:type="spellStart"/>
-      <w:r>
-        <w:rPr>
-          <w:color w:val="000000"/>
-          <w:sz w:val="24"/>
-          <w:lang w:val="pt-PT" w:eastAsia="pt-PT"/>
-        </w:rPr>
-        <w:t>xxxx</w:t>
-      </w:r>
-      <w:proofErr w:type="spellEnd"/>
-      <w:r>
-        <w:rPr>
-          <w:color w:val="000000"/>
-          <w:sz w:val="24"/>
-          <w:lang w:val="pt-PT" w:eastAsia="pt-PT"/>
-        </w:rPr>
-        <w:t xml:space="preserve">, </w:t>
-      </w:r>
-      <w:proofErr w:type="spellStart"/>
-      <w:r>
-        <w:rPr>
-          <w:color w:val="000000"/>
-          <w:sz w:val="24"/>
-          <w:lang w:val="pt-PT" w:eastAsia="pt-PT"/>
-        </w:rPr>
-        <w:t>yyyy</w:t>
-      </w:r>
-      <w:proofErr w:type="spellEnd"/>
-      <w:r>
-        <w:rPr>
-          <w:color w:val="000000"/>
-          <w:sz w:val="24"/>
-          <w:lang w:val="pt-PT" w:eastAsia="pt-PT"/>
-        </w:rPr>
-        <w:t xml:space="preserve">, </w:t>
-      </w:r>
-      <w:proofErr w:type="spellStart"/>
-      <w:r>
-        <w:rPr>
-          <w:color w:val="000000"/>
-          <w:sz w:val="24"/>
-          <w:lang w:val="pt-PT" w:eastAsia="pt-PT"/>
-        </w:rPr>
-        <w:t>zzzz</w:t>
-      </w:r>
-      <w:proofErr w:type="spellEnd"/>
+        <w:t>gestão, veículos, website, aplicação, API.</w:t>
+      </w:r>
     </w:p>
     <w:p>
       <w:pPr>
@@ -2838,95 +2843,23 @@
           <w:sz w:val="24"/>
           <w:lang w:val="pt-PT"/>
         </w:rPr>
-        <w:t xml:space="preserve">Configuração padrão: 1,5 espaço entre linhas; opções de tipo de letra: </w:t>
-      </w:r>
-      <w:proofErr w:type="spellStart"/>
+        <w:t>Configuração padrão: 1,5 espaço entre linhas; opções de tipo de letra: Garamond, Times New Roman; letra tamanho</w:t>
+      </w:r>
       <w:r>
         <w:rPr>
           <w:color w:val="000000"/>
           <w:sz w:val="24"/>
           <w:lang w:val="pt-PT"/>
         </w:rPr>
-        <w:t>Garamond</w:t>
-      </w:r>
-      <w:proofErr w:type="spellEnd"/>
+        <w:t xml:space="preserve"> </w:t>
+      </w:r>
       <w:r>
         <w:rPr>
           <w:color w:val="000000"/>
           <w:sz w:val="24"/>
           <w:lang w:val="pt-PT"/>
         </w:rPr>
-        <w:t xml:space="preserve">, Times New </w:t>
-      </w:r>
-      <w:proofErr w:type="spellStart"/>
-      <w:r>
-        <w:rPr>
-          <w:color w:val="000000"/>
-          <w:sz w:val="24"/>
-          <w:lang w:val="pt-PT"/>
-        </w:rPr>
-        <w:t>Roman</w:t>
-      </w:r>
-      <w:proofErr w:type="spellEnd"/>
-      <w:r>
-        <w:rPr>
-          <w:color w:val="000000"/>
-          <w:sz w:val="24"/>
-          <w:lang w:val="pt-PT"/>
-        </w:rPr>
-        <w:t>; letra tamanho</w:t>
-      </w:r>
-      <w:r>
-        <w:rPr>
-          <w:color w:val="000000"/>
-          <w:sz w:val="24"/>
-          <w:lang w:val="pt-PT"/>
-        </w:rPr>
-        <w:t xml:space="preserve"> </w:t>
-      </w:r>
-      <w:r>
-        <w:rPr>
-          <w:color w:val="000000"/>
-          <w:sz w:val="24"/>
-          <w:lang w:val="pt-PT"/>
-        </w:rPr>
-        <w:t xml:space="preserve">12; texto justificado (6 </w:t>
-      </w:r>
-      <w:proofErr w:type="spellStart"/>
-      <w:r>
-        <w:rPr>
-          <w:color w:val="000000"/>
-          <w:sz w:val="24"/>
-          <w:lang w:val="pt-PT"/>
-        </w:rPr>
-        <w:t>pto</w:t>
-      </w:r>
-      <w:proofErr w:type="spellEnd"/>
-      <w:r>
-        <w:rPr>
-          <w:color w:val="000000"/>
-          <w:sz w:val="24"/>
-          <w:lang w:val="pt-PT"/>
-        </w:rPr>
-        <w:t xml:space="preserve"> antes / 6 </w:t>
-      </w:r>
-      <w:proofErr w:type="spellStart"/>
-      <w:r>
-        <w:rPr>
-          <w:color w:val="000000"/>
-          <w:sz w:val="24"/>
-          <w:lang w:val="pt-PT"/>
-        </w:rPr>
-        <w:t>pto</w:t>
-      </w:r>
-      <w:proofErr w:type="spellEnd"/>
-      <w:r>
-        <w:rPr>
-          <w:color w:val="000000"/>
-          <w:sz w:val="24"/>
-          <w:lang w:val="pt-PT"/>
-        </w:rPr>
-        <w:t xml:space="preserve"> depois – espaçamento entre parágrafos)</w:t>
+        <w:t>12; texto justificado (6 pto antes / 6 pto depois – espaçamento entre parágrafos)</w:t>
       </w:r>
       <w:r>
         <w:rPr>
@@ -3280,23 +3213,13 @@
         </w:rPr>
         <w:t xml:space="preserve">Neste capítulo deve ser apresentado o plano do Projeto (Sugestão: utilizar a ferramenta de Gestão de projetos </w:t>
       </w:r>
-      <w:proofErr w:type="spellStart"/>
       <w:r>
         <w:rPr>
           <w:color w:val="000000"/>
           <w:sz w:val="24"/>
           <w:lang w:val="pt-PT"/>
         </w:rPr>
-        <w:t>Redmine</w:t>
-      </w:r>
-      <w:proofErr w:type="spellEnd"/>
-      <w:r>
-        <w:rPr>
-          <w:color w:val="000000"/>
-          <w:sz w:val="24"/>
-          <w:lang w:val="pt-PT"/>
-        </w:rPr>
-        <w:t>):</w:t>
+        <w:t>Redmine):</w:t>
       </w:r>
     </w:p>
     <w:p>
@@ -3314,23 +3237,13 @@
           <w:lang w:val="pt-PT"/>
         </w:rPr>
       </w:pPr>
-      <w:proofErr w:type="spellStart"/>
       <w:r>
         <w:rPr>
           <w:color w:val="000000"/>
           <w:sz w:val="24"/>
           <w:lang w:val="pt-PT"/>
         </w:rPr>
-        <w:t>Gantt</w:t>
-      </w:r>
-      <w:proofErr w:type="spellEnd"/>
-      <w:r>
-        <w:rPr>
-          <w:color w:val="000000"/>
-          <w:sz w:val="24"/>
-          <w:lang w:val="pt-PT"/>
-        </w:rPr>
-        <w:t xml:space="preserve"> Chart;</w:t>
+        <w:t>Gantt Chart;</w:t>
       </w:r>
     </w:p>
     <w:p>
@@ -3354,25 +3267,7 @@
           <w:sz w:val="24"/>
           <w:lang w:val="pt-PT"/>
         </w:rPr>
-        <w:t xml:space="preserve">Identificação das principais </w:t>
-      </w:r>
-      <w:proofErr w:type="spellStart"/>
-      <w:r>
-        <w:rPr>
-          <w:color w:val="000000"/>
-          <w:sz w:val="24"/>
-          <w:lang w:val="pt-PT"/>
-        </w:rPr>
-        <w:t>actividades</w:t>
-      </w:r>
-      <w:proofErr w:type="spellEnd"/>
-      <w:r>
-        <w:rPr>
-          <w:color w:val="000000"/>
-          <w:sz w:val="24"/>
-          <w:lang w:val="pt-PT"/>
-        </w:rPr>
-        <w:t>;</w:t>
+        <w:t>Identificação das principais actividades;</w:t>
       </w:r>
     </w:p>
     <w:p>
@@ -3390,23 +3285,13 @@
           <w:lang w:val="pt-PT"/>
         </w:rPr>
       </w:pPr>
-      <w:proofErr w:type="spellStart"/>
       <w:r>
         <w:rPr>
           <w:color w:val="000000"/>
           <w:sz w:val="24"/>
           <w:lang w:val="pt-PT"/>
         </w:rPr>
-        <w:t>Deliverables</w:t>
-      </w:r>
-      <w:proofErr w:type="spellEnd"/>
-      <w:r>
-        <w:rPr>
-          <w:color w:val="000000"/>
-          <w:sz w:val="24"/>
-          <w:lang w:val="pt-PT"/>
-        </w:rPr>
-        <w:t>;</w:t>
+        <w:t>Deliverables;</w:t>
       </w:r>
     </w:p>
     <w:p>
@@ -3422,23 +3307,13 @@
           <w:lang w:val="pt-PT"/>
         </w:rPr>
       </w:pPr>
-      <w:proofErr w:type="spellStart"/>
       <w:r>
         <w:rPr>
           <w:color w:val="000000"/>
           <w:sz w:val="24"/>
           <w:lang w:val="pt-PT"/>
         </w:rPr>
-        <w:t>Milestones</w:t>
-      </w:r>
-      <w:proofErr w:type="spellEnd"/>
-      <w:r>
-        <w:rPr>
-          <w:color w:val="000000"/>
-          <w:sz w:val="24"/>
-          <w:lang w:val="pt-PT"/>
-        </w:rPr>
-        <w:t>;</w:t>
+        <w:t>Milestones;</w:t>
       </w:r>
     </w:p>
     <w:p>
@@ -3713,25 +3588,7 @@
           <w:sz w:val="24"/>
           <w:lang w:val="pt-PT"/>
         </w:rPr>
-        <w:t xml:space="preserve">Especificar Protótipos, Casos de Uso, Modelo de Dados, </w:t>
-      </w:r>
-      <w:proofErr w:type="spellStart"/>
-      <w:r>
-        <w:rPr>
-          <w:color w:val="000000"/>
-          <w:sz w:val="24"/>
-          <w:lang w:val="pt-PT"/>
-        </w:rPr>
-        <w:t>Mockup’s</w:t>
-      </w:r>
-      <w:proofErr w:type="spellEnd"/>
-      <w:r>
-        <w:rPr>
-          <w:color w:val="000000"/>
-          <w:sz w:val="24"/>
-          <w:lang w:val="pt-PT"/>
-        </w:rPr>
-        <w:t>, etc.</w:t>
+        <w:t>Especificar Protótipos, Casos de Uso, Modelo de Dados, Mockup’s, etc.</w:t>
       </w:r>
     </w:p>
     <w:p>
@@ -4466,29 +4323,7 @@
           <w:szCs w:val="20"/>
           <w:lang w:val="pt-PT"/>
         </w:rPr>
-        <w:t xml:space="preserve">(continuação </w:t>
-      </w:r>
-      <w:proofErr w:type="gramStart"/>
-      <w:r>
-        <w:rPr>
-          <w:i/>
-          <w:iCs/>
-          <w:sz w:val="18"/>
-          <w:szCs w:val="20"/>
-          <w:lang w:val="pt-PT"/>
-        </w:rPr>
-        <w:t>da notas</w:t>
-      </w:r>
-      <w:proofErr w:type="gramEnd"/>
-      <w:r>
-        <w:rPr>
-          <w:i/>
-          <w:iCs/>
-          <w:sz w:val="18"/>
-          <w:szCs w:val="20"/>
-          <w:lang w:val="pt-PT"/>
-        </w:rPr>
-        <w:t xml:space="preserve"> de rodapé)</w:t>
+        <w:t>(continuação da notas de rodapé)</w:t>
       </w:r>
     </w:p>
   </w:footnote>
@@ -8197,6 +8032,10 @@
 </file>
 
 <file path=customXml/item1.xml><?xml version="1.0" encoding="utf-8"?>
+<b:Sources xmlns:b="http://schemas.openxmlformats.org/officeDocument/2006/bibliography" xmlns="http://schemas.openxmlformats.org/officeDocument/2006/bibliography" SelectedStyle="\APA.XSL" StyleName="APA"/>
+</file>
+
+<file path=customXml/item2.xml><?xml version="1.0" encoding="utf-8"?>
 <MENU label="Campos" version="1">
   <NODE label="Novo Registo" type="NewCard" replaceValue="false">
     <FIELD label="Nº de Registo">
@@ -9440,20 +9279,16 @@
 </MENU>
 </file>
 
-<file path=customXml/item2.xml><?xml version="1.0" encoding="utf-8"?>
-<b:Sources xmlns:b="http://schemas.openxmlformats.org/officeDocument/2006/bibliography" xmlns="http://schemas.openxmlformats.org/officeDocument/2006/bibliography" SelectedStyle="\APA.XSL" StyleName="APA"/>
-</file>
-
 <file path=customXml/itemProps1.xml><?xml version="1.0" encoding="utf-8"?>
-<ds:datastoreItem xmlns:ds="http://schemas.openxmlformats.org/officeDocument/2006/customXml" ds:itemID="{C9D89824-69A5-42C9-A22C-F53642B431AE}">
-  <ds:schemaRefs/>
-</ds:datastoreItem>
-</file>
-
-<file path=customXml/itemProps2.xml><?xml version="1.0" encoding="utf-8"?>
 <ds:datastoreItem xmlns:ds="http://schemas.openxmlformats.org/officeDocument/2006/customXml" ds:itemID="{BB242552-844C-47DF-AD56-7551D2985A3E}">
   <ds:schemaRefs>
     <ds:schemaRef ds:uri="http://schemas.openxmlformats.org/officeDocument/2006/bibliography"/>
   </ds:schemaRefs>
 </ds:datastoreItem>
+</file>
+
+<file path=customXml/itemProps2.xml><?xml version="1.0" encoding="utf-8"?>
+<ds:datastoreItem xmlns:ds="http://schemas.openxmlformats.org/officeDocument/2006/customXml" ds:itemID="{C9D89824-69A5-42C9-A22C-F53642B431AE}">
+  <ds:schemaRefs/>
+</ds:datastoreItem>
 </file>
</xml_diff>

<commit_message>
Revert "Merge branch 'develop' into feature/Desenvolvimento-do-Relatório"
This reverts commit 554dc7174ca06d6f251ac55e8f7e8e97c2d12212, reversing
changes made to 8fcc5631053de494046ddb1ae5205b078622872a.
</commit_message>
<xml_diff>
--- a/doc/Relatório_Final _ProjetoSistemasInformação.docx
+++ b/doc/Relatório_Final _ProjetoSistemasInformação.docx
@@ -177,7 +177,7 @@
           <w:szCs w:val="56"/>
           <w:lang w:val="pt-PT"/>
         </w:rPr>
-        <w:t>Carbuddy</w:t>
+        <w:t>TÍTULO</w:t>
       </w:r>
     </w:p>
     <w:p>
@@ -244,397 +244,6 @@
           <w:lang w:val="pt-PT"/>
         </w:rPr>
       </w:pPr>
-      <w:r>
-        <w:rPr>
-          <w:noProof/>
-          <w:lang w:val="pt-PT" w:eastAsia="pt-PT"/>
-        </w:rPr>
-        <mc:AlternateContent>
-          <mc:Choice Requires="wps">
-            <w:drawing>
-              <wp:anchor distT="0" distB="0" distL="114300" distR="114300" simplePos="0" relativeHeight="251657728" behindDoc="0" locked="0" layoutInCell="1" allowOverlap="1" wp14:anchorId="1F29690B" wp14:editId="05C224C7">
-                <wp:simplePos x="0" y="0"/>
-                <wp:positionH relativeFrom="page">
-                  <wp:posOffset>1669774</wp:posOffset>
-                </wp:positionH>
-                <wp:positionV relativeFrom="page">
-                  <wp:posOffset>8873656</wp:posOffset>
-                </wp:positionV>
-                <wp:extent cx="4452730" cy="980440"/>
-                <wp:effectExtent l="0" t="0" r="0" b="0"/>
-                <wp:wrapNone/>
-                <wp:docPr id="4" name="Text Box 4"/>
-                <wp:cNvGraphicFramePr>
-                  <a:graphicFrameLocks xmlns:a="http://schemas.openxmlformats.org/drawingml/2006/main"/>
-                </wp:cNvGraphicFramePr>
-                <a:graphic xmlns:a="http://schemas.openxmlformats.org/drawingml/2006/main">
-                  <a:graphicData uri="http://schemas.microsoft.com/office/word/2010/wordprocessingShape">
-                    <wps:wsp>
-                      <wps:cNvSpPr txBox="1">
-                        <a:spLocks noChangeArrowheads="1"/>
-                      </wps:cNvSpPr>
-                      <wps:spPr bwMode="auto">
-                        <a:xfrm>
-                          <a:off x="0" y="0"/>
-                          <a:ext cx="4452730" cy="980440"/>
-                        </a:xfrm>
-                        <a:prstGeom prst="rect">
-                          <a:avLst/>
-                        </a:prstGeom>
-                        <a:noFill/>
-                        <a:ln>
-                          <a:noFill/>
-                        </a:ln>
-                        <a:extLst>
-                          <a:ext uri="{909E8E84-426E-40DD-AFC4-6F175D3DCCD1}">
-                            <a14:hiddenFill xmlns:a14="http://schemas.microsoft.com/office/drawing/2010/main">
-                              <a:solidFill>
-                                <a:srgbClr val="FFFFFF"/>
-                              </a:solidFill>
-                            </a14:hiddenFill>
-                          </a:ext>
-                          <a:ext uri="{91240B29-F687-4F45-9708-019B960494DF}">
-                            <a14:hiddenLine xmlns:a14="http://schemas.microsoft.com/office/drawing/2010/main" w="9525">
-                              <a:solidFill>
-                                <a:srgbClr val="000000"/>
-                              </a:solidFill>
-                              <a:miter lim="800000"/>
-                              <a:headEnd/>
-                              <a:tailEnd/>
-                            </a14:hiddenLine>
-                          </a:ext>
-                        </a:extLst>
-                      </wps:spPr>
-                      <wps:txbx>
-                        <w:txbxContent>
-                          <w:p>
-                            <w:pPr>
-                              <w:pStyle w:val="CompanyName"/>
-                              <w:rPr>
-                                <w:rFonts w:ascii="Times New Roman" w:hAnsi="Times New Roman" w:cs="Times New Roman"/>
-                                <w:color w:val="FFFFFF" w:themeColor="background1"/>
-                                <w:sz w:val="20"/>
-                                <w:szCs w:val="20"/>
-                                <w:lang w:val="pt-PT"/>
-                              </w:rPr>
-                            </w:pPr>
-                            <w:bookmarkStart w:id="0" w:name="_Hlk86233192"/>
-                            <w:r>
-                              <w:rPr>
-                                <w:rFonts w:ascii="Times New Roman" w:hAnsi="Times New Roman" w:cs="Times New Roman"/>
-                                <w:color w:val="FFFFFF" w:themeColor="background1"/>
-                                <w:sz w:val="20"/>
-                                <w:szCs w:val="20"/>
-                                <w:lang w:val="pt-PT"/>
-                              </w:rPr>
-                              <w:t>Andreia Agostinho Batista nº 2202415</w:t>
-                            </w:r>
-                          </w:p>
-                          <w:p>
-                            <w:pPr>
-                              <w:pStyle w:val="CompanyName"/>
-                              <w:rPr>
-                                <w:rFonts w:ascii="Times New Roman" w:hAnsi="Times New Roman" w:cs="Times New Roman"/>
-                                <w:color w:val="FFFFFF" w:themeColor="background1"/>
-                                <w:sz w:val="20"/>
-                                <w:szCs w:val="20"/>
-                                <w:lang w:val="pt-PT"/>
-                              </w:rPr>
-                            </w:pPr>
-                            <w:r>
-                              <w:rPr>
-                                <w:rFonts w:ascii="Times New Roman" w:hAnsi="Times New Roman" w:cs="Times New Roman"/>
-                                <w:color w:val="FFFFFF" w:themeColor="background1"/>
-                                <w:sz w:val="20"/>
-                                <w:szCs w:val="20"/>
-                                <w:lang w:val="pt-PT"/>
-                              </w:rPr>
-                              <w:t>diogo Rafael Cunha Pereira nº2201126</w:t>
-                            </w:r>
-                          </w:p>
-                          <w:p>
-                            <w:pPr>
-                              <w:pStyle w:val="CompanyName"/>
-                              <w:rPr>
-                                <w:rFonts w:ascii="Times New Roman" w:hAnsi="Times New Roman" w:cs="Times New Roman"/>
-                                <w:color w:val="FFFFFF" w:themeColor="background1"/>
-                                <w:sz w:val="20"/>
-                                <w:szCs w:val="20"/>
-                                <w:lang w:val="pt-PT"/>
-                              </w:rPr>
-                            </w:pPr>
-                            <w:r>
-                              <w:rPr>
-                                <w:rFonts w:ascii="Times New Roman" w:hAnsi="Times New Roman" w:cs="Times New Roman"/>
-                                <w:color w:val="FFFFFF" w:themeColor="background1"/>
-                                <w:sz w:val="20"/>
-                                <w:szCs w:val="20"/>
-                                <w:lang w:val="pt-PT"/>
-                              </w:rPr>
-                              <w:t>gonçalo santos ferreira nº2201131</w:t>
-                            </w:r>
-                          </w:p>
-                          <w:p>
-                            <w:pPr>
-                              <w:pStyle w:val="CompanyName"/>
-                              <w:rPr>
-                                <w:rFonts w:ascii="Times New Roman" w:hAnsi="Times New Roman" w:cs="Times New Roman"/>
-                                <w:color w:val="FFFFFF" w:themeColor="background1"/>
-                                <w:sz w:val="20"/>
-                                <w:szCs w:val="20"/>
-                                <w:lang w:val="pt-PT"/>
-                              </w:rPr>
-                            </w:pPr>
-                          </w:p>
-                          <w:bookmarkEnd w:id="0"/>
-                          <w:p>
-                            <w:pPr>
-                              <w:pStyle w:val="CompanyName"/>
-                              <w:rPr>
-                                <w:rFonts w:ascii="Times New Roman" w:hAnsi="Times New Roman" w:cs="Times New Roman"/>
-                                <w:color w:val="FFFFFF" w:themeColor="background1"/>
-                                <w:sz w:val="20"/>
-                                <w:szCs w:val="20"/>
-                                <w:lang w:val="pt-PT"/>
-                              </w:rPr>
-                            </w:pPr>
-                            <w:r>
-                              <w:rPr>
-                                <w:rFonts w:ascii="Times New Roman" w:hAnsi="Times New Roman" w:cs="Times New Roman"/>
-                                <w:color w:val="FFFFFF" w:themeColor="background1"/>
-                                <w:sz w:val="20"/>
-                                <w:szCs w:val="20"/>
-                                <w:lang w:val="pt-PT"/>
-                              </w:rPr>
-                              <w:t>Programação em Sistemas de informação</w:t>
-                            </w:r>
-                          </w:p>
-                          <w:p>
-                            <w:pPr>
-                              <w:pStyle w:val="CompanyName"/>
-                              <w:rPr>
-                                <w:rFonts w:ascii="Times New Roman" w:hAnsi="Times New Roman" w:cs="Times New Roman"/>
-                                <w:color w:val="FFFFFF" w:themeColor="background1"/>
-                                <w:sz w:val="20"/>
-                                <w:szCs w:val="20"/>
-                                <w:lang w:val="pt-PT"/>
-                              </w:rPr>
-                            </w:pPr>
-                          </w:p>
-                          <w:p>
-                            <w:pPr>
-                              <w:pStyle w:val="CompanyName"/>
-                              <w:rPr>
-                                <w:rFonts w:ascii="Times New Roman" w:hAnsi="Times New Roman" w:cs="Times New Roman"/>
-                                <w:color w:val="FFFFFF" w:themeColor="background1"/>
-                                <w:sz w:val="20"/>
-                                <w:szCs w:val="20"/>
-                                <w:lang w:val="pt-PT"/>
-                              </w:rPr>
-                            </w:pPr>
-                            <w:r>
-                              <w:rPr>
-                                <w:rFonts w:ascii="Times New Roman" w:hAnsi="Times New Roman" w:cs="Times New Roman"/>
-                                <w:color w:val="FFFFFF" w:themeColor="background1"/>
-                                <w:sz w:val="20"/>
-                                <w:szCs w:val="20"/>
-                                <w:lang w:val="pt-PT"/>
-                              </w:rPr>
-                              <w:t>DATA</w:t>
-                            </w:r>
-                          </w:p>
-                          <w:p>
-                            <w:pPr>
-                              <w:pStyle w:val="CompanyName"/>
-                              <w:rPr>
-                                <w:rFonts w:ascii="Times New Roman" w:hAnsi="Times New Roman" w:cs="Times New Roman"/>
-                                <w:color w:val="FFFFFF" w:themeColor="background1"/>
-                                <w:sz w:val="20"/>
-                                <w:szCs w:val="20"/>
-                              </w:rPr>
-                            </w:pPr>
-                          </w:p>
-                        </w:txbxContent>
-                      </wps:txbx>
-                      <wps:bodyPr rot="0" vert="horz" wrap="square" lIns="91440" tIns="45720" rIns="91440" bIns="45720" anchor="t" anchorCtr="0" upright="1">
-                        <a:spAutoFit/>
-                      </wps:bodyPr>
-                    </wps:wsp>
-                  </a:graphicData>
-                </a:graphic>
-                <wp14:sizeRelH relativeFrom="page">
-                  <wp14:pctWidth>0</wp14:pctWidth>
-                </wp14:sizeRelH>
-                <wp14:sizeRelV relativeFrom="page">
-                  <wp14:pctHeight>0</wp14:pctHeight>
-                </wp14:sizeRelV>
-              </wp:anchor>
-            </w:drawing>
-          </mc:Choice>
-          <mc:Fallback>
-            <w:pict>
-              <v:shapetype w14:anchorId="1F29690B" id="_x0000_t202" coordsize="21600,21600" o:spt="202" path="m,l,21600r21600,l21600,xe">
-                <v:stroke joinstyle="miter"/>
-                <v:path gradientshapeok="t" o:connecttype="rect"/>
-              </v:shapetype>
-              <v:shape id="Text Box 4" o:spid="_x0000_s1026" type="#_x0000_t202" style="position:absolute;left:0;text-align:left;margin-left:131.5pt;margin-top:698.7pt;width:350.6pt;height:77.2pt;z-index:251657728;visibility:visible;mso-wrap-style:square;mso-width-percent:0;mso-height-percent:0;mso-wrap-distance-left:9pt;mso-wrap-distance-top:0;mso-wrap-distance-right:9pt;mso-wrap-distance-bottom:0;mso-position-horizontal:absolute;mso-position-horizontal-relative:page;mso-position-vertical:absolute;mso-position-vertical-relative:page;mso-width-percent:0;mso-height-percent:0;mso-width-relative:page;mso-height-relative:page;v-text-anchor:top" o:gfxdata="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" filled="f" stroked="f">
-                <v:textbox style="mso-fit-shape-to-text:t">
-                  <w:txbxContent>
-                    <w:p>
-                      <w:pPr>
-                        <w:pStyle w:val="CompanyName"/>
-                        <w:rPr>
-                          <w:rFonts w:ascii="Times New Roman" w:hAnsi="Times New Roman" w:cs="Times New Roman"/>
-                          <w:color w:val="FFFFFF" w:themeColor="background1"/>
-                          <w:sz w:val="20"/>
-                          <w:szCs w:val="20"/>
-                          <w:lang w:val="pt-PT"/>
-                        </w:rPr>
-                      </w:pPr>
-                      <w:bookmarkStart w:id="1" w:name="_Hlk86233192"/>
-                      <w:r>
-                        <w:rPr>
-                          <w:rFonts w:ascii="Times New Roman" w:hAnsi="Times New Roman" w:cs="Times New Roman"/>
-                          <w:color w:val="FFFFFF" w:themeColor="background1"/>
-                          <w:sz w:val="20"/>
-                          <w:szCs w:val="20"/>
-                          <w:lang w:val="pt-PT"/>
-                        </w:rPr>
-                        <w:t>Andreia Agostinho Batista nº 2202415</w:t>
-                      </w:r>
-                    </w:p>
-                    <w:p>
-                      <w:pPr>
-                        <w:pStyle w:val="CompanyName"/>
-                        <w:rPr>
-                          <w:rFonts w:ascii="Times New Roman" w:hAnsi="Times New Roman" w:cs="Times New Roman"/>
-                          <w:color w:val="FFFFFF" w:themeColor="background1"/>
-                          <w:sz w:val="20"/>
-                          <w:szCs w:val="20"/>
-                          <w:lang w:val="pt-PT"/>
-                        </w:rPr>
-                      </w:pPr>
-                      <w:r>
-                        <w:rPr>
-                          <w:rFonts w:ascii="Times New Roman" w:hAnsi="Times New Roman" w:cs="Times New Roman"/>
-                          <w:color w:val="FFFFFF" w:themeColor="background1"/>
-                          <w:sz w:val="20"/>
-                          <w:szCs w:val="20"/>
-                          <w:lang w:val="pt-PT"/>
-                        </w:rPr>
-                        <w:t>diogo Rafael Cunha Pereira nº2201126</w:t>
-                      </w:r>
-                    </w:p>
-                    <w:p>
-                      <w:pPr>
-                        <w:pStyle w:val="CompanyName"/>
-                        <w:rPr>
-                          <w:rFonts w:ascii="Times New Roman" w:hAnsi="Times New Roman" w:cs="Times New Roman"/>
-                          <w:color w:val="FFFFFF" w:themeColor="background1"/>
-                          <w:sz w:val="20"/>
-                          <w:szCs w:val="20"/>
-                          <w:lang w:val="pt-PT"/>
-                        </w:rPr>
-                      </w:pPr>
-                      <w:r>
-                        <w:rPr>
-                          <w:rFonts w:ascii="Times New Roman" w:hAnsi="Times New Roman" w:cs="Times New Roman"/>
-                          <w:color w:val="FFFFFF" w:themeColor="background1"/>
-                          <w:sz w:val="20"/>
-                          <w:szCs w:val="20"/>
-                          <w:lang w:val="pt-PT"/>
-                        </w:rPr>
-                        <w:t>gonçalo santos ferreira nº2201131</w:t>
-                      </w:r>
-                    </w:p>
-                    <w:p>
-                      <w:pPr>
-                        <w:pStyle w:val="CompanyName"/>
-                        <w:rPr>
-                          <w:rFonts w:ascii="Times New Roman" w:hAnsi="Times New Roman" w:cs="Times New Roman"/>
-                          <w:color w:val="FFFFFF" w:themeColor="background1"/>
-                          <w:sz w:val="20"/>
-                          <w:szCs w:val="20"/>
-                          <w:lang w:val="pt-PT"/>
-                        </w:rPr>
-                      </w:pPr>
-                    </w:p>
-                    <w:bookmarkEnd w:id="1"/>
-                    <w:p>
-                      <w:pPr>
-                        <w:pStyle w:val="CompanyName"/>
-                        <w:rPr>
-                          <w:rFonts w:ascii="Times New Roman" w:hAnsi="Times New Roman" w:cs="Times New Roman"/>
-                          <w:color w:val="FFFFFF" w:themeColor="background1"/>
-                          <w:sz w:val="20"/>
-                          <w:szCs w:val="20"/>
-                          <w:lang w:val="pt-PT"/>
-                        </w:rPr>
-                      </w:pPr>
-                      <w:r>
-                        <w:rPr>
-                          <w:rFonts w:ascii="Times New Roman" w:hAnsi="Times New Roman" w:cs="Times New Roman"/>
-                          <w:color w:val="FFFFFF" w:themeColor="background1"/>
-                          <w:sz w:val="20"/>
-                          <w:szCs w:val="20"/>
-                          <w:lang w:val="pt-PT"/>
-                        </w:rPr>
-                        <w:t>Programação em Sistemas de informação</w:t>
-                      </w:r>
-                    </w:p>
-                    <w:p>
-                      <w:pPr>
-                        <w:pStyle w:val="CompanyName"/>
-                        <w:rPr>
-                          <w:rFonts w:ascii="Times New Roman" w:hAnsi="Times New Roman" w:cs="Times New Roman"/>
-                          <w:color w:val="FFFFFF" w:themeColor="background1"/>
-                          <w:sz w:val="20"/>
-                          <w:szCs w:val="20"/>
-                          <w:lang w:val="pt-PT"/>
-                        </w:rPr>
-                      </w:pPr>
-                    </w:p>
-                    <w:p>
-                      <w:pPr>
-                        <w:pStyle w:val="CompanyName"/>
-                        <w:rPr>
-                          <w:rFonts w:ascii="Times New Roman" w:hAnsi="Times New Roman" w:cs="Times New Roman"/>
-                          <w:color w:val="FFFFFF" w:themeColor="background1"/>
-                          <w:sz w:val="20"/>
-                          <w:szCs w:val="20"/>
-                          <w:lang w:val="pt-PT"/>
-                        </w:rPr>
-                      </w:pPr>
-                      <w:r>
-                        <w:rPr>
-                          <w:rFonts w:ascii="Times New Roman" w:hAnsi="Times New Roman" w:cs="Times New Roman"/>
-                          <w:color w:val="FFFFFF" w:themeColor="background1"/>
-                          <w:sz w:val="20"/>
-                          <w:szCs w:val="20"/>
-                          <w:lang w:val="pt-PT"/>
-                        </w:rPr>
-                        <w:t>DATA</w:t>
-                      </w:r>
-                    </w:p>
-                    <w:p>
-                      <w:pPr>
-                        <w:pStyle w:val="CompanyName"/>
-                        <w:rPr>
-                          <w:rFonts w:ascii="Times New Roman" w:hAnsi="Times New Roman" w:cs="Times New Roman"/>
-                          <w:color w:val="FFFFFF" w:themeColor="background1"/>
-                          <w:sz w:val="20"/>
-                          <w:szCs w:val="20"/>
-                        </w:rPr>
-                      </w:pPr>
-                    </w:p>
-                  </w:txbxContent>
-                </v:textbox>
-                <w10:wrap anchorx="page" anchory="page"/>
-              </v:shape>
-            </w:pict>
-          </mc:Fallback>
-        </mc:AlternateContent>
-      </w:r>
       <w:r>
         <w:rPr>
           <w:noProof/>
@@ -735,7 +344,7 @@
         <mc:AlternateContent>
           <mc:Choice Requires="wps">
             <w:drawing>
-              <wp:anchor distT="0" distB="0" distL="114300" distR="114300" simplePos="0" relativeHeight="251656703" behindDoc="0" locked="0" layoutInCell="1" allowOverlap="1" wp14:anchorId="7CD6746A" wp14:editId="523A68AE">
+              <wp:anchor distT="0" distB="0" distL="114300" distR="114300" simplePos="0" relativeHeight="251656703" behindDoc="0" locked="0" layoutInCell="1" allowOverlap="1" wp14:anchorId="7CD6746A" wp14:editId="4A3CF254">
                 <wp:simplePos x="0" y="0"/>
                 <wp:positionH relativeFrom="column">
                   <wp:posOffset>-1143000</wp:posOffset>
@@ -817,7 +426,7 @@
           </mc:Choice>
           <mc:Fallback>
             <w:pict>
-              <v:rect w14:anchorId="02B0CCE5" id="Rectangle 6" o:spid="_x0000_s1026" style="position:absolute;margin-left:-90pt;margin-top:128.5pt;width:594.75pt;height:201.3pt;z-index:251656703;visibility:visible;mso-wrap-style:square;mso-width-percent:0;mso-height-percent:0;mso-wrap-distance-left:9pt;mso-wrap-distance-top:0;mso-wrap-distance-right:9pt;mso-wrap-distance-bottom:0;mso-position-horizontal:absolute;mso-position-horizontal-relative:text;mso-position-vertical:absolute;mso-position-vertical-relative:text;mso-width-percent:0;mso-height-percent:0;mso-width-relative:page;mso-height-relative:page;v-text-anchor:top" o:gfxdata="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" fillcolor="#900" stroked="f" strokecolor="#f2f2f2 [3041]" strokeweight="3pt">
+              <v:rect w14:anchorId="59BFDD40" id="Rectangle 6" o:spid="_x0000_s1026" style="position:absolute;margin-left:-90pt;margin-top:128.5pt;width:594.75pt;height:201.3pt;z-index:251656703;visibility:visible;mso-wrap-style:square;mso-width-percent:0;mso-height-percent:0;mso-wrap-distance-left:9pt;mso-wrap-distance-top:0;mso-wrap-distance-right:9pt;mso-wrap-distance-bottom:0;mso-position-horizontal:absolute;mso-position-horizontal-relative:text;mso-position-vertical:absolute;mso-position-vertical-relative:text;mso-width-percent:0;mso-height-percent:0;mso-width-relative:page;mso-height-relative:page;v-text-anchor:top" o:gfxdata="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" fillcolor="#900" stroked="f" strokecolor="#f2f2f2 [3041]" strokeweight="3pt">
                 <v:shadow color="#622423 [1605]" opacity=".5" offset="1pt"/>
               </v:rect>
             </w:pict>
@@ -826,6 +435,387 @@
       </w:r>
       <w:r>
         <w:rPr>
+          <w:noProof/>
+          <w:lang w:val="pt-PT" w:eastAsia="pt-PT"/>
+        </w:rPr>
+        <mc:AlternateContent>
+          <mc:Choice Requires="wps">
+            <w:drawing>
+              <wp:anchor distT="0" distB="0" distL="114300" distR="114300" simplePos="0" relativeHeight="251657728" behindDoc="0" locked="0" layoutInCell="1" allowOverlap="1" wp14:anchorId="1F29690B" wp14:editId="12AF8D63">
+                <wp:simplePos x="0" y="0"/>
+                <wp:positionH relativeFrom="page">
+                  <wp:posOffset>1722755</wp:posOffset>
+                </wp:positionH>
+                <wp:positionV relativeFrom="page">
+                  <wp:posOffset>8867775</wp:posOffset>
+                </wp:positionV>
+                <wp:extent cx="4325620" cy="980440"/>
+                <wp:effectExtent l="0" t="0" r="0" b="635"/>
+                <wp:wrapNone/>
+                <wp:docPr id="4" name="Text Box 4"/>
+                <wp:cNvGraphicFramePr>
+                  <a:graphicFrameLocks xmlns:a="http://schemas.openxmlformats.org/drawingml/2006/main"/>
+                </wp:cNvGraphicFramePr>
+                <a:graphic xmlns:a="http://schemas.openxmlformats.org/drawingml/2006/main">
+                  <a:graphicData uri="http://schemas.microsoft.com/office/word/2010/wordprocessingShape">
+                    <wps:wsp>
+                      <wps:cNvSpPr txBox="1">
+                        <a:spLocks noChangeArrowheads="1"/>
+                      </wps:cNvSpPr>
+                      <wps:spPr bwMode="auto">
+                        <a:xfrm>
+                          <a:off x="0" y="0"/>
+                          <a:ext cx="4325620" cy="980440"/>
+                        </a:xfrm>
+                        <a:prstGeom prst="rect">
+                          <a:avLst/>
+                        </a:prstGeom>
+                        <a:noFill/>
+                        <a:ln>
+                          <a:noFill/>
+                        </a:ln>
+                        <a:extLst>
+                          <a:ext uri="{909E8E84-426E-40DD-AFC4-6F175D3DCCD1}">
+                            <a14:hiddenFill xmlns:a14="http://schemas.microsoft.com/office/drawing/2010/main">
+                              <a:solidFill>
+                                <a:srgbClr val="FFFFFF"/>
+                              </a:solidFill>
+                            </a14:hiddenFill>
+                          </a:ext>
+                          <a:ext uri="{91240B29-F687-4F45-9708-019B960494DF}">
+                            <a14:hiddenLine xmlns:a14="http://schemas.microsoft.com/office/drawing/2010/main" w="9525">
+                              <a:solidFill>
+                                <a:srgbClr val="000000"/>
+                              </a:solidFill>
+                              <a:miter lim="800000"/>
+                              <a:headEnd/>
+                              <a:tailEnd/>
+                            </a14:hiddenLine>
+                          </a:ext>
+                        </a:extLst>
+                      </wps:spPr>
+                      <wps:txbx>
+                        <w:txbxContent>
+                          <w:p>
+                            <w:pPr>
+                              <w:pStyle w:val="CompanyName"/>
+                              <w:rPr>
+                                <w:rFonts w:ascii="Times New Roman" w:hAnsi="Times New Roman" w:cs="Times New Roman"/>
+                                <w:color w:val="FFFFFF" w:themeColor="background1"/>
+                                <w:sz w:val="20"/>
+                                <w:szCs w:val="20"/>
+                                <w:lang w:val="pt-PT"/>
+                              </w:rPr>
+                            </w:pPr>
+                            <w:r>
+                              <w:rPr>
+                                <w:rFonts w:ascii="Times New Roman" w:hAnsi="Times New Roman" w:cs="Times New Roman"/>
+                                <w:color w:val="FFFFFF" w:themeColor="background1"/>
+                                <w:sz w:val="20"/>
+                                <w:szCs w:val="20"/>
+                                <w:lang w:val="pt-PT"/>
+                              </w:rPr>
+                              <w:t>NOME E NÚMERO Do estudante</w:t>
+                            </w:r>
+                            <w:r>
+                              <w:rPr>
+                                <w:rFonts w:ascii="Times New Roman" w:hAnsi="Times New Roman" w:cs="Times New Roman"/>
+                                <w:color w:val="FFFFFF" w:themeColor="background1"/>
+                                <w:sz w:val="20"/>
+                                <w:szCs w:val="20"/>
+                                <w:lang w:val="pt-PT"/>
+                              </w:rPr>
+                              <w:t>1</w:t>
+                            </w:r>
+                          </w:p>
+                          <w:p>
+                            <w:pPr>
+                              <w:pStyle w:val="CompanyName"/>
+                              <w:rPr>
+                                <w:rFonts w:ascii="Times New Roman" w:hAnsi="Times New Roman" w:cs="Times New Roman"/>
+                                <w:color w:val="FFFFFF" w:themeColor="background1"/>
+                                <w:sz w:val="20"/>
+                                <w:szCs w:val="20"/>
+                                <w:lang w:val="pt-PT"/>
+                              </w:rPr>
+                            </w:pPr>
+                            <w:r>
+                              <w:rPr>
+                                <w:rFonts w:ascii="Times New Roman" w:hAnsi="Times New Roman" w:cs="Times New Roman"/>
+                                <w:color w:val="FFFFFF" w:themeColor="background1"/>
+                                <w:sz w:val="20"/>
+                                <w:szCs w:val="20"/>
+                                <w:lang w:val="pt-PT"/>
+                              </w:rPr>
+                              <w:t>NOME E NÚMERO Do estudante2</w:t>
+                            </w:r>
+                          </w:p>
+                          <w:p>
+                            <w:pPr>
+                              <w:pStyle w:val="CompanyName"/>
+                              <w:rPr>
+                                <w:rFonts w:ascii="Times New Roman" w:hAnsi="Times New Roman" w:cs="Times New Roman"/>
+                                <w:color w:val="FFFFFF" w:themeColor="background1"/>
+                                <w:sz w:val="20"/>
+                                <w:szCs w:val="20"/>
+                                <w:lang w:val="pt-PT"/>
+                              </w:rPr>
+                            </w:pPr>
+                            <w:r>
+                              <w:rPr>
+                                <w:rFonts w:ascii="Times New Roman" w:hAnsi="Times New Roman" w:cs="Times New Roman"/>
+                                <w:color w:val="FFFFFF" w:themeColor="background1"/>
+                                <w:sz w:val="20"/>
+                                <w:szCs w:val="20"/>
+                                <w:lang w:val="pt-PT"/>
+                              </w:rPr>
+                              <w:t>NOME E NÚMERO Do estudante3</w:t>
+                            </w:r>
+                          </w:p>
+                          <w:p>
+                            <w:pPr>
+                              <w:pStyle w:val="CompanyName"/>
+                              <w:rPr>
+                                <w:rFonts w:ascii="Times New Roman" w:hAnsi="Times New Roman" w:cs="Times New Roman"/>
+                                <w:color w:val="FFFFFF" w:themeColor="background1"/>
+                                <w:sz w:val="20"/>
+                                <w:szCs w:val="20"/>
+                                <w:lang w:val="pt-PT"/>
+                              </w:rPr>
+                            </w:pPr>
+                          </w:p>
+                          <w:p>
+                            <w:pPr>
+                              <w:pStyle w:val="CompanyName"/>
+                              <w:rPr>
+                                <w:rFonts w:ascii="Times New Roman" w:hAnsi="Times New Roman" w:cs="Times New Roman"/>
+                                <w:color w:val="FFFFFF" w:themeColor="background1"/>
+                                <w:sz w:val="20"/>
+                                <w:szCs w:val="20"/>
+                                <w:lang w:val="pt-PT"/>
+                              </w:rPr>
+                            </w:pPr>
+                            <w:r>
+                              <w:rPr>
+                                <w:rFonts w:ascii="Times New Roman" w:hAnsi="Times New Roman" w:cs="Times New Roman"/>
+                                <w:color w:val="FFFFFF" w:themeColor="background1"/>
+                                <w:sz w:val="20"/>
+                                <w:szCs w:val="20"/>
+                                <w:lang w:val="pt-PT"/>
+                              </w:rPr>
+                              <w:t>Programação em Sistemas de informação</w:t>
+                            </w:r>
+                          </w:p>
+                          <w:p>
+                            <w:pPr>
+                              <w:pStyle w:val="CompanyName"/>
+                              <w:rPr>
+                                <w:rFonts w:ascii="Times New Roman" w:hAnsi="Times New Roman" w:cs="Times New Roman"/>
+                                <w:color w:val="FFFFFF" w:themeColor="background1"/>
+                                <w:sz w:val="20"/>
+                                <w:szCs w:val="20"/>
+                                <w:lang w:val="pt-PT"/>
+                              </w:rPr>
+                            </w:pPr>
+                          </w:p>
+                          <w:p>
+                            <w:pPr>
+                              <w:pStyle w:val="CompanyName"/>
+                              <w:rPr>
+                                <w:rFonts w:ascii="Times New Roman" w:hAnsi="Times New Roman" w:cs="Times New Roman"/>
+                                <w:color w:val="FFFFFF" w:themeColor="background1"/>
+                                <w:sz w:val="20"/>
+                                <w:szCs w:val="20"/>
+                              </w:rPr>
+                            </w:pPr>
+                            <w:r>
+                              <w:rPr>
+                                <w:rFonts w:ascii="Times New Roman" w:hAnsi="Times New Roman" w:cs="Times New Roman"/>
+                                <w:color w:val="FFFFFF" w:themeColor="background1"/>
+                                <w:sz w:val="20"/>
+                                <w:szCs w:val="20"/>
+                              </w:rPr>
+                              <w:t>DATA</w:t>
+                            </w:r>
+                          </w:p>
+                        </w:txbxContent>
+                      </wps:txbx>
+                      <wps:bodyPr rot="0" vert="horz" wrap="square" lIns="91440" tIns="45720" rIns="91440" bIns="45720" anchor="t" anchorCtr="0" upright="1">
+                        <a:spAutoFit/>
+                      </wps:bodyPr>
+                    </wps:wsp>
+                  </a:graphicData>
+                </a:graphic>
+                <wp14:sizeRelH relativeFrom="page">
+                  <wp14:pctWidth>0</wp14:pctWidth>
+                </wp14:sizeRelH>
+                <wp14:sizeRelV relativeFrom="page">
+                  <wp14:pctHeight>0</wp14:pctHeight>
+                </wp14:sizeRelV>
+              </wp:anchor>
+            </w:drawing>
+          </mc:Choice>
+          <mc:Fallback>
+            <w:pict>
+              <v:shapetype w14:anchorId="1F29690B" id="_x0000_t202" coordsize="21600,21600" o:spt="202" path="m,l,21600r21600,l21600,xe">
+                <v:stroke joinstyle="miter"/>
+                <v:path gradientshapeok="t" o:connecttype="rect"/>
+              </v:shapetype>
+              <v:shape id="Text Box 4" o:spid="_x0000_s1026" type="#_x0000_t202" style="position:absolute;left:0;text-align:left;margin-left:135.65pt;margin-top:698.25pt;width:340.6pt;height:77.2pt;z-index:251657728;visibility:visible;mso-wrap-style:square;mso-width-percent:0;mso-height-percent:0;mso-wrap-distance-left:9pt;mso-wrap-distance-top:0;mso-wrap-distance-right:9pt;mso-wrap-distance-bottom:0;mso-position-horizontal:absolute;mso-position-horizontal-relative:page;mso-position-vertical:absolute;mso-position-vertical-relative:page;mso-width-percent:0;mso-height-percent:0;mso-width-relative:page;mso-height-relative:page;v-text-anchor:top" o:gfxdata="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" filled="f" stroked="f">
+                <v:textbox style="mso-fit-shape-to-text:t">
+                  <w:txbxContent>
+                    <w:p>
+                      <w:pPr>
+                        <w:pStyle w:val="CompanyName"/>
+                        <w:rPr>
+                          <w:rFonts w:ascii="Times New Roman" w:hAnsi="Times New Roman" w:cs="Times New Roman"/>
+                          <w:color w:val="FFFFFF" w:themeColor="background1"/>
+                          <w:sz w:val="20"/>
+                          <w:szCs w:val="20"/>
+                          <w:lang w:val="pt-PT"/>
+                        </w:rPr>
+                      </w:pPr>
+                      <w:r>
+                        <w:rPr>
+                          <w:rFonts w:ascii="Times New Roman" w:hAnsi="Times New Roman" w:cs="Times New Roman"/>
+                          <w:color w:val="FFFFFF" w:themeColor="background1"/>
+                          <w:sz w:val="20"/>
+                          <w:szCs w:val="20"/>
+                          <w:lang w:val="pt-PT"/>
+                        </w:rPr>
+                        <w:t>NOME E NÚMERO Do estudante</w:t>
+                      </w:r>
+                      <w:r>
+                        <w:rPr>
+                          <w:rFonts w:ascii="Times New Roman" w:hAnsi="Times New Roman" w:cs="Times New Roman"/>
+                          <w:color w:val="FFFFFF" w:themeColor="background1"/>
+                          <w:sz w:val="20"/>
+                          <w:szCs w:val="20"/>
+                          <w:lang w:val="pt-PT"/>
+                        </w:rPr>
+                        <w:t>1</w:t>
+                      </w:r>
+                    </w:p>
+                    <w:p>
+                      <w:pPr>
+                        <w:pStyle w:val="CompanyName"/>
+                        <w:rPr>
+                          <w:rFonts w:ascii="Times New Roman" w:hAnsi="Times New Roman" w:cs="Times New Roman"/>
+                          <w:color w:val="FFFFFF" w:themeColor="background1"/>
+                          <w:sz w:val="20"/>
+                          <w:szCs w:val="20"/>
+                          <w:lang w:val="pt-PT"/>
+                        </w:rPr>
+                      </w:pPr>
+                      <w:r>
+                        <w:rPr>
+                          <w:rFonts w:ascii="Times New Roman" w:hAnsi="Times New Roman" w:cs="Times New Roman"/>
+                          <w:color w:val="FFFFFF" w:themeColor="background1"/>
+                          <w:sz w:val="20"/>
+                          <w:szCs w:val="20"/>
+                          <w:lang w:val="pt-PT"/>
+                        </w:rPr>
+                        <w:t>NOME E NÚMERO Do estudante2</w:t>
+                      </w:r>
+                    </w:p>
+                    <w:p>
+                      <w:pPr>
+                        <w:pStyle w:val="CompanyName"/>
+                        <w:rPr>
+                          <w:rFonts w:ascii="Times New Roman" w:hAnsi="Times New Roman" w:cs="Times New Roman"/>
+                          <w:color w:val="FFFFFF" w:themeColor="background1"/>
+                          <w:sz w:val="20"/>
+                          <w:szCs w:val="20"/>
+                          <w:lang w:val="pt-PT"/>
+                        </w:rPr>
+                      </w:pPr>
+                      <w:r>
+                        <w:rPr>
+                          <w:rFonts w:ascii="Times New Roman" w:hAnsi="Times New Roman" w:cs="Times New Roman"/>
+                          <w:color w:val="FFFFFF" w:themeColor="background1"/>
+                          <w:sz w:val="20"/>
+                          <w:szCs w:val="20"/>
+                          <w:lang w:val="pt-PT"/>
+                        </w:rPr>
+                        <w:t>NOME E NÚMERO Do estudante3</w:t>
+                      </w:r>
+                    </w:p>
+                    <w:p>
+                      <w:pPr>
+                        <w:pStyle w:val="CompanyName"/>
+                        <w:rPr>
+                          <w:rFonts w:ascii="Times New Roman" w:hAnsi="Times New Roman" w:cs="Times New Roman"/>
+                          <w:color w:val="FFFFFF" w:themeColor="background1"/>
+                          <w:sz w:val="20"/>
+                          <w:szCs w:val="20"/>
+                          <w:lang w:val="pt-PT"/>
+                        </w:rPr>
+                      </w:pPr>
+                    </w:p>
+                    <w:p>
+                      <w:pPr>
+                        <w:pStyle w:val="CompanyName"/>
+                        <w:rPr>
+                          <w:rFonts w:ascii="Times New Roman" w:hAnsi="Times New Roman" w:cs="Times New Roman"/>
+                          <w:color w:val="FFFFFF" w:themeColor="background1"/>
+                          <w:sz w:val="20"/>
+                          <w:szCs w:val="20"/>
+                          <w:lang w:val="pt-PT"/>
+                        </w:rPr>
+                      </w:pPr>
+                      <w:r>
+                        <w:rPr>
+                          <w:rFonts w:ascii="Times New Roman" w:hAnsi="Times New Roman" w:cs="Times New Roman"/>
+                          <w:color w:val="FFFFFF" w:themeColor="background1"/>
+                          <w:sz w:val="20"/>
+                          <w:szCs w:val="20"/>
+                          <w:lang w:val="pt-PT"/>
+                        </w:rPr>
+                        <w:t>Programação em Sistemas de informação</w:t>
+                      </w:r>
+                    </w:p>
+                    <w:p>
+                      <w:pPr>
+                        <w:pStyle w:val="CompanyName"/>
+                        <w:rPr>
+                          <w:rFonts w:ascii="Times New Roman" w:hAnsi="Times New Roman" w:cs="Times New Roman"/>
+                          <w:color w:val="FFFFFF" w:themeColor="background1"/>
+                          <w:sz w:val="20"/>
+                          <w:szCs w:val="20"/>
+                          <w:lang w:val="pt-PT"/>
+                        </w:rPr>
+                      </w:pPr>
+                    </w:p>
+                    <w:p>
+                      <w:pPr>
+                        <w:pStyle w:val="CompanyName"/>
+                        <w:rPr>
+                          <w:rFonts w:ascii="Times New Roman" w:hAnsi="Times New Roman" w:cs="Times New Roman"/>
+                          <w:color w:val="FFFFFF" w:themeColor="background1"/>
+                          <w:sz w:val="20"/>
+                          <w:szCs w:val="20"/>
+                        </w:rPr>
+                      </w:pPr>
+                      <w:r>
+                        <w:rPr>
+                          <w:rFonts w:ascii="Times New Roman" w:hAnsi="Times New Roman" w:cs="Times New Roman"/>
+                          <w:color w:val="FFFFFF" w:themeColor="background1"/>
+                          <w:sz w:val="20"/>
+                          <w:szCs w:val="20"/>
+                        </w:rPr>
+                        <w:t>DATA</w:t>
+                      </w:r>
+                    </w:p>
+                  </w:txbxContent>
+                </v:textbox>
+                <w10:wrap anchorx="page" anchory="page"/>
+              </v:shape>
+            </w:pict>
+          </mc:Fallback>
+        </mc:AlternateContent>
+      </w:r>
+      <w:r>
+        <w:rPr>
           <w:lang w:val="pt-PT"/>
         </w:rPr>
         <w:br w:type="page"/>
@@ -845,23 +835,7 @@
           <w:kern w:val="20"/>
           <w:lang w:val="pt-BR"/>
         </w:rPr>
-        <w:t xml:space="preserve">Projeto em  Sistemas de Informação </w:t>
-      </w:r>
-      <w:r>
-        <w:rPr>
-          <w:rFonts w:ascii="Times New Roman" w:hAnsi="Times New Roman" w:cs="Times New Roman"/>
-          <w:kern w:val="20"/>
-          <w:lang w:val="pt-PT"/>
-        </w:rPr>
-        <w:t xml:space="preserve">para cumprimento dos requisitos necessários à </w:t>
-      </w:r>
-      <w:r>
-        <w:rPr>
-          <w:rFonts w:ascii="Times New Roman" w:hAnsi="Times New Roman" w:cs="Times New Roman"/>
-          <w:kern w:val="20"/>
-          <w:lang w:val="pt-PT"/>
-        </w:rPr>
-        <w:t xml:space="preserve">realização da prova de apresentação de projeto </w:t>
+        <w:t>Projeto em Sistemas de Informação</w:t>
       </w:r>
       <w:r>
         <w:rPr>
@@ -869,7 +843,39 @@
           <w:kern w:val="20"/>
           <w:lang w:val="pt-BR"/>
         </w:rPr>
-        <w:t xml:space="preserve">do </w:t>
+        <w:t xml:space="preserve"> </w:t>
+      </w:r>
+      <w:r>
+        <w:rPr>
+          <w:rFonts w:ascii="Times New Roman" w:hAnsi="Times New Roman" w:cs="Times New Roman"/>
+          <w:kern w:val="20"/>
+          <w:lang w:val="pt-PT"/>
+        </w:rPr>
+        <w:t xml:space="preserve">para cumprimento dos requisitos necessários à </w:t>
+      </w:r>
+      <w:r>
+        <w:rPr>
+          <w:rFonts w:ascii="Times New Roman" w:hAnsi="Times New Roman" w:cs="Times New Roman"/>
+          <w:kern w:val="20"/>
+          <w:lang w:val="pt-PT"/>
+        </w:rPr>
+        <w:t>realização da</w:t>
+      </w:r>
+      <w:r>
+        <w:rPr>
+          <w:rFonts w:ascii="Times New Roman" w:hAnsi="Times New Roman" w:cs="Times New Roman"/>
+          <w:kern w:val="20"/>
+          <w:lang w:val="pt-PT"/>
+        </w:rPr>
+        <w:t xml:space="preserve"> prova de apresentação de proje</w:t>
+      </w:r>
+      <w:r>
+        <w:rPr>
+          <w:rFonts w:ascii="Times New Roman" w:hAnsi="Times New Roman" w:cs="Times New Roman"/>
+          <w:kern w:val="20"/>
+          <w:lang w:val="pt-PT"/>
+        </w:rPr>
+        <w:t xml:space="preserve">to </w:t>
       </w:r>
       <w:r>
         <w:rPr>
@@ -877,6 +883,22 @@
           <w:kern w:val="20"/>
           <w:lang w:val="pt-BR"/>
         </w:rPr>
+        <w:t>do</w:t>
+      </w:r>
+      <w:r>
+        <w:rPr>
+          <w:rFonts w:ascii="Times New Roman" w:hAnsi="Times New Roman" w:cs="Times New Roman"/>
+          <w:kern w:val="20"/>
+          <w:lang w:val="pt-BR"/>
+        </w:rPr>
+        <w:t xml:space="preserve"> </w:t>
+      </w:r>
+      <w:r>
+        <w:rPr>
+          <w:rFonts w:ascii="Times New Roman" w:hAnsi="Times New Roman" w:cs="Times New Roman"/>
+          <w:kern w:val="20"/>
+          <w:lang w:val="pt-BR"/>
+        </w:rPr>
         <w:t>Curso Técnico Superior Profissional (TeSP)</w:t>
       </w:r>
       <w:r>
@@ -918,15 +940,38 @@
           <w:kern w:val="20"/>
           <w:lang w:val="pt-PT"/>
         </w:rPr>
-        <w:t xml:space="preserve"> Marco Vicente</w:t>
-      </w:r>
-    </w:p>
-    <w:p>
-      <w:pPr>
-        <w:jc w:val="center"/>
-        <w:rPr>
-          <w:lang w:val="pt-PT"/>
-        </w:rPr>
+        <w:t xml:space="preserve"> (</w:t>
+      </w:r>
+      <w:r>
+        <w:rPr>
+          <w:rFonts w:ascii="Times New Roman" w:hAnsi="Times New Roman" w:cs="Times New Roman"/>
+          <w:b/>
+          <w:kern w:val="20"/>
+          <w:lang w:val="pt-PT"/>
+        </w:rPr>
+        <w:t xml:space="preserve">nome do </w:t>
+      </w:r>
+      <w:r>
+        <w:rPr>
+          <w:rFonts w:ascii="Times New Roman" w:hAnsi="Times New Roman" w:cs="Times New Roman"/>
+          <w:b/>
+          <w:kern w:val="20"/>
+          <w:lang w:val="pt-PT"/>
+        </w:rPr>
+        <w:t>orientador</w:t>
+      </w:r>
+      <w:r>
+        <w:rPr>
+          <w:rFonts w:ascii="Times New Roman" w:hAnsi="Times New Roman" w:cs="Times New Roman"/>
+          <w:kern w:val="20"/>
+          <w:lang w:val="pt-PT"/>
+        </w:rPr>
+        <w:t>)</w:t>
+      </w:r>
+    </w:p>
+    <w:p>
+      <w:pPr>
+        <w:pStyle w:val="Ttulo1"/>
       </w:pPr>
     </w:p>
     <w:p>
@@ -1170,7 +1215,15 @@
           <w:sz w:val="24"/>
           <w:lang w:val="pt-PT"/>
         </w:rPr>
-        <w:t>Andreia Agostinho Batista</w:t>
+        <w:t xml:space="preserve">O </w:t>
+      </w:r>
+      <w:r>
+        <w:rPr>
+          <w:spacing w:val="-2"/>
+          <w:sz w:val="24"/>
+          <w:lang w:val="pt-PT"/>
+        </w:rPr>
+        <w:t>estudante 1</w:t>
       </w:r>
       <w:r>
         <w:rPr>
@@ -1262,38 +1315,8 @@
           <w:sz w:val="24"/>
           <w:lang w:val="pt-PT"/>
         </w:rPr>
-        <w:t xml:space="preserve">, ....  de </w:t>
-      </w:r>
-      <w:r>
-        <w:rPr>
-          <w:spacing w:val="-2"/>
-          <w:sz w:val="24"/>
-          <w:lang w:val="pt-PT"/>
-        </w:rPr>
-        <w:t>Fevereiro</w:t>
-      </w:r>
-      <w:r>
-        <w:rPr>
-          <w:spacing w:val="-2"/>
-          <w:sz w:val="24"/>
-          <w:lang w:val="pt-PT"/>
-        </w:rPr>
-        <w:t xml:space="preserve"> de </w:t>
-      </w:r>
-      <w:r>
-        <w:rPr>
-          <w:spacing w:val="-2"/>
-          <w:sz w:val="24"/>
-          <w:lang w:val="pt-PT"/>
-        </w:rPr>
-        <w:t>2022</w:t>
-      </w:r>
-    </w:p>
-    <w:p>
-      <w:pPr>
-        <w:pStyle w:val="Ttulo1"/>
-        <w:jc w:val="left"/>
-      </w:pPr>
+        <w:t>, ....  de ...............  de ...............</w:t>
+      </w:r>
     </w:p>
     <w:p>
       <w:pPr>
@@ -1426,7 +1449,25 @@
           <w:kern w:val="20"/>
           <w:lang w:val="pt-PT"/>
         </w:rPr>
-        <w:t xml:space="preserve"> </w:t>
+        <w:t xml:space="preserve"> (</w:t>
+      </w:r>
+      <w:r>
+        <w:rPr>
+          <w:rFonts w:ascii="Times New Roman" w:hAnsi="Times New Roman" w:cs="Times New Roman"/>
+          <w:b/>
+          <w:kern w:val="20"/>
+          <w:lang w:val="pt-PT"/>
+        </w:rPr>
+        <w:t xml:space="preserve">nome do </w:t>
+      </w:r>
+      <w:r>
+        <w:rPr>
+          <w:rFonts w:ascii="Times New Roman" w:hAnsi="Times New Roman" w:cs="Times New Roman"/>
+          <w:b/>
+          <w:kern w:val="20"/>
+          <w:lang w:val="pt-PT"/>
+        </w:rPr>
+        <w:t>orientador</w:t>
       </w:r>
       <w:r>
         <w:rPr>
@@ -1434,7 +1475,7 @@
           <w:kern w:val="20"/>
           <w:lang w:val="pt-PT"/>
         </w:rPr>
-        <w:t>Marco Vicente</w:t>
+        <w:t>)</w:t>
       </w:r>
     </w:p>
     <w:p>
@@ -1686,7 +1727,15 @@
           <w:sz w:val="24"/>
           <w:lang w:val="pt-PT"/>
         </w:rPr>
-        <w:t>Diogo Rafael Cunha Pereira</w:t>
+        <w:t xml:space="preserve">O </w:t>
+      </w:r>
+      <w:r>
+        <w:rPr>
+          <w:spacing w:val="-2"/>
+          <w:sz w:val="24"/>
+          <w:lang w:val="pt-PT"/>
+        </w:rPr>
+        <w:t>estudante 2</w:t>
       </w:r>
       <w:r>
         <w:rPr>
@@ -1778,31 +1827,7 @@
           <w:sz w:val="24"/>
           <w:lang w:val="pt-PT"/>
         </w:rPr>
-        <w:t xml:space="preserve">, ....  de </w:t>
-      </w:r>
-      <w:r>
-        <w:rPr>
-          <w:spacing w:val="-2"/>
-          <w:sz w:val="24"/>
-          <w:lang w:val="pt-PT"/>
-        </w:rPr>
-        <w:t>Fevereiro</w:t>
-      </w:r>
-      <w:r>
-        <w:rPr>
-          <w:spacing w:val="-2"/>
-          <w:sz w:val="24"/>
-          <w:lang w:val="pt-PT"/>
-        </w:rPr>
-        <w:t xml:space="preserve"> de </w:t>
-      </w:r>
-      <w:r>
-        <w:rPr>
-          <w:spacing w:val="-2"/>
-          <w:sz w:val="24"/>
-          <w:lang w:val="pt-PT"/>
-        </w:rPr>
-        <w:t>2022</w:t>
+        <w:t>, ....  de ...............  de ...............</w:t>
       </w:r>
     </w:p>
     <w:p>
@@ -1810,232 +1835,21 @@
         <w:pStyle w:val="Ttulo1"/>
         <w:jc w:val="left"/>
       </w:pPr>
-    </w:p>
-    <w:p>
-      <w:pPr>
-        <w:rPr>
-          <w:rFonts w:ascii="Times New Roman" w:hAnsi="Times New Roman" w:cs="Times New Roman"/>
-          <w:b/>
-          <w:kern w:val="20"/>
-          <w:sz w:val="32"/>
-          <w:szCs w:val="32"/>
-          <w:lang w:val="pt-PT"/>
-        </w:rPr>
-      </w:pPr>
-      <w:r>
-        <w:rPr>
-          <w:lang w:val="pt-PT"/>
-        </w:rPr>
+      <w:r>
         <w:br w:type="page"/>
       </w:r>
-    </w:p>
-    <w:p>
-      <w:pPr>
-        <w:jc w:val="center"/>
-        <w:rPr>
-          <w:rFonts w:ascii="Times New Roman" w:hAnsi="Times New Roman" w:cs="Times New Roman"/>
-          <w:kern w:val="20"/>
-          <w:lang w:val="pt-PT"/>
-        </w:rPr>
-      </w:pPr>
-      <w:r>
-        <w:rPr>
-          <w:rFonts w:ascii="Times New Roman" w:hAnsi="Times New Roman" w:cs="Times New Roman"/>
-          <w:kern w:val="20"/>
-          <w:lang w:val="pt-BR"/>
-        </w:rPr>
+      <w:r>
         <w:lastRenderedPageBreak/>
-        <w:t xml:space="preserve">Relatório de </w:t>
-      </w:r>
-      <w:r>
-        <w:rPr>
-          <w:rFonts w:ascii="Times New Roman" w:hAnsi="Times New Roman" w:cs="Times New Roman"/>
-          <w:kern w:val="20"/>
-          <w:lang w:val="pt-BR"/>
-        </w:rPr>
-        <w:t xml:space="preserve">Projeto em  Sistemas de Informação </w:t>
-      </w:r>
-      <w:r>
-        <w:rPr>
-          <w:rFonts w:ascii="Times New Roman" w:hAnsi="Times New Roman" w:cs="Times New Roman"/>
-          <w:kern w:val="20"/>
-          <w:lang w:val="pt-PT"/>
-        </w:rPr>
-        <w:t xml:space="preserve">para cumprimento dos requisitos necessários à </w:t>
-      </w:r>
-      <w:r>
-        <w:rPr>
-          <w:rFonts w:ascii="Times New Roman" w:hAnsi="Times New Roman" w:cs="Times New Roman"/>
-          <w:kern w:val="20"/>
-          <w:lang w:val="pt-PT"/>
-        </w:rPr>
-        <w:t xml:space="preserve">realização da prova de apresentação de projeto </w:t>
-      </w:r>
-      <w:r>
-        <w:rPr>
-          <w:rFonts w:ascii="Times New Roman" w:hAnsi="Times New Roman" w:cs="Times New Roman"/>
-          <w:kern w:val="20"/>
-          <w:lang w:val="pt-BR"/>
-        </w:rPr>
-        <w:t xml:space="preserve">do </w:t>
-      </w:r>
-      <w:r>
-        <w:rPr>
-          <w:rFonts w:ascii="Times New Roman" w:hAnsi="Times New Roman" w:cs="Times New Roman"/>
-          <w:kern w:val="20"/>
-          <w:lang w:val="pt-BR"/>
-        </w:rPr>
-        <w:t>Curso Técnico Superior Profissional (TeSP)</w:t>
-      </w:r>
-      <w:r>
-        <w:rPr>
-          <w:rFonts w:ascii="Times New Roman" w:hAnsi="Times New Roman" w:cs="Times New Roman"/>
-          <w:kern w:val="20"/>
-          <w:lang w:val="pt-PT"/>
-        </w:rPr>
-        <w:t xml:space="preserve"> de </w:t>
-      </w:r>
-      <w:r>
-        <w:rPr>
-          <w:rFonts w:ascii="Times New Roman" w:hAnsi="Times New Roman" w:cs="Times New Roman"/>
-          <w:b/>
-          <w:kern w:val="20"/>
-          <w:lang w:val="pt-PT"/>
-        </w:rPr>
-        <w:t>Programação de Sistemas de Informação</w:t>
-      </w:r>
-      <w:r>
-        <w:rPr>
-          <w:rFonts w:ascii="Times New Roman" w:hAnsi="Times New Roman" w:cs="Times New Roman"/>
-          <w:kern w:val="20"/>
-          <w:lang w:val="pt-PT"/>
-        </w:rPr>
-        <w:t xml:space="preserve"> </w:t>
-      </w:r>
-      <w:r>
-        <w:rPr>
-          <w:rFonts w:ascii="Times New Roman" w:hAnsi="Times New Roman" w:cs="Times New Roman"/>
-          <w:kern w:val="20"/>
-          <w:lang w:val="pt-PT"/>
-        </w:rPr>
-        <w:t>realizado sob a orientação de</w:t>
-      </w:r>
-      <w:r>
-        <w:rPr>
-          <w:rFonts w:ascii="Times New Roman" w:hAnsi="Times New Roman" w:cs="Times New Roman"/>
-          <w:kern w:val="20"/>
-          <w:lang w:val="pt-PT"/>
-        </w:rPr>
-        <w:t xml:space="preserve"> Marco Vicente</w:t>
-      </w:r>
-    </w:p>
-    <w:p>
-      <w:pPr>
-        <w:jc w:val="center"/>
-        <w:rPr>
-          <w:lang w:val="pt-PT"/>
-        </w:rPr>
-      </w:pPr>
-    </w:p>
-    <w:p>
-      <w:pPr>
-        <w:pStyle w:val="Corpodetexto"/>
-        <w:rPr>
-          <w:lang w:val="pt-PT"/>
-        </w:rPr>
-      </w:pPr>
-    </w:p>
-    <w:p>
-      <w:pPr>
-        <w:pStyle w:val="Corpodetexto"/>
-        <w:rPr>
-          <w:lang w:val="pt-PT"/>
-        </w:rPr>
-      </w:pPr>
-    </w:p>
-    <w:p>
-      <w:pPr>
-        <w:pStyle w:val="Corpodetexto"/>
-        <w:rPr>
-          <w:lang w:val="pt-PT"/>
-        </w:rPr>
-      </w:pPr>
-    </w:p>
-    <w:p>
-      <w:pPr>
-        <w:pStyle w:val="Corpodetexto"/>
-        <w:rPr>
-          <w:lang w:val="pt-PT"/>
-        </w:rPr>
-      </w:pPr>
-    </w:p>
-    <w:p>
-      <w:pPr>
-        <w:pStyle w:val="Corpodetexto"/>
-        <w:rPr>
-          <w:lang w:val="pt-PT"/>
-        </w:rPr>
-      </w:pPr>
-    </w:p>
-    <w:p>
-      <w:pPr>
-        <w:pStyle w:val="Corpodetexto"/>
-        <w:rPr>
-          <w:lang w:val="pt-PT"/>
-        </w:rPr>
-      </w:pPr>
-    </w:p>
-    <w:p>
-      <w:pPr>
-        <w:pStyle w:val="Corpodetexto"/>
-        <w:rPr>
-          <w:lang w:val="pt-PT"/>
-        </w:rPr>
-      </w:pPr>
-    </w:p>
-    <w:p>
-      <w:pPr>
-        <w:pStyle w:val="Corpodetexto"/>
-        <w:rPr>
-          <w:lang w:val="pt-PT"/>
-        </w:rPr>
-      </w:pPr>
-    </w:p>
-    <w:p>
-      <w:pPr>
-        <w:pStyle w:val="Corpodetexto"/>
-        <w:rPr>
-          <w:lang w:val="pt-PT"/>
-        </w:rPr>
-      </w:pPr>
-    </w:p>
-    <w:p>
-      <w:pPr>
-        <w:pStyle w:val="Corpodetexto"/>
-        <w:rPr>
-          <w:lang w:val="pt-PT"/>
-        </w:rPr>
-      </w:pPr>
-    </w:p>
-    <w:p>
-      <w:pPr>
-        <w:pStyle w:val="Corpodetexto"/>
-        <w:rPr>
-          <w:lang w:val="pt-PT"/>
-        </w:rPr>
-      </w:pPr>
-    </w:p>
-    <w:p>
-      <w:pPr>
-        <w:tabs>
-          <w:tab w:val="center" w:pos="2820"/>
-        </w:tabs>
-        <w:suppressAutoHyphens/>
+        <w:t>Agradecimentos</w:t>
+      </w:r>
+    </w:p>
+    <w:p>
+      <w:pPr>
         <w:spacing w:before="120" w:after="120" w:line="360" w:lineRule="auto"/>
         <w:jc w:val="center"/>
         <w:rPr>
           <w:b/>
-          <w:spacing w:val="-2"/>
+          <w:color w:val="800000"/>
           <w:sz w:val="24"/>
           <w:lang w:val="pt-PT"/>
         </w:rPr>
@@ -2043,663 +1857,246 @@
       <w:r>
         <w:rPr>
           <w:b/>
-          <w:spacing w:val="-2"/>
-          <w:sz w:val="28"/>
-          <w:lang w:val="pt-PT"/>
-        </w:rPr>
-        <w:t>DECLARAÇ</w:t>
+          <w:color w:val="800000"/>
+          <w:sz w:val="24"/>
+          <w:lang w:val="pt-PT"/>
+        </w:rPr>
+        <w:t>(Opcio</w:t>
       </w:r>
       <w:r>
         <w:rPr>
           <w:b/>
-          <w:spacing w:val="-2"/>
-          <w:sz w:val="28"/>
-          <w:lang w:val="pt-PT"/>
-        </w:rPr>
-        <w:t>ÃO</w:t>
-      </w:r>
-    </w:p>
-    <w:p>
-      <w:pPr>
-        <w:tabs>
-          <w:tab w:val="left" w:pos="-720"/>
-        </w:tabs>
-        <w:suppressAutoHyphens/>
+          <w:color w:val="800000"/>
+          <w:sz w:val="24"/>
+          <w:lang w:val="pt-PT"/>
+        </w:rPr>
+        <w:t>ddfsdddsdsadsads</w:t>
+      </w:r>
+      <w:r>
+        <w:rPr>
+          <w:b/>
+          <w:color w:val="800000"/>
+          <w:sz w:val="24"/>
+          <w:lang w:val="pt-PT"/>
+        </w:rPr>
+        <w:t>nal)</w:t>
+      </w:r>
+    </w:p>
+    <w:p>
+      <w:pPr>
+        <w:pStyle w:val="Corpodetexto"/>
+        <w:rPr>
+          <w:lang w:val="pt-PT"/>
+        </w:rPr>
+      </w:pPr>
+    </w:p>
+    <w:p>
+      <w:pPr>
+        <w:pStyle w:val="Corpodetexto"/>
+        <w:rPr>
+          <w:lang w:val="pt-PT"/>
+        </w:rPr>
+      </w:pPr>
+    </w:p>
+    <w:p>
+      <w:pPr>
+        <w:pStyle w:val="Corpodetexto"/>
+        <w:rPr>
+          <w:lang w:val="pt-PT"/>
+        </w:rPr>
+      </w:pPr>
+    </w:p>
+    <w:p>
+      <w:pPr>
+        <w:pStyle w:val="Ttulo1"/>
+      </w:pPr>
+      <w:r>
+        <w:br w:type="page"/>
+      </w:r>
+      <w:r>
+        <w:lastRenderedPageBreak/>
+        <w:t xml:space="preserve">Resumo </w:t>
+      </w:r>
+    </w:p>
+    <w:p>
+      <w:pPr>
+        <w:pStyle w:val="Corpodetexto"/>
+        <w:rPr>
+          <w:lang w:val="pt-PT"/>
+        </w:rPr>
+      </w:pPr>
+    </w:p>
+    <w:p>
+      <w:pPr>
+        <w:spacing w:before="120" w:after="120" w:line="360" w:lineRule="auto"/>
+        <w:jc w:val="center"/>
+        <w:rPr>
+          <w:b/>
+          <w:sz w:val="24"/>
+          <w:lang w:val="pt-PT"/>
+        </w:rPr>
+      </w:pPr>
+      <w:r>
+        <w:rPr>
+          <w:b/>
+          <w:sz w:val="24"/>
+          <w:lang w:val="pt-PT"/>
+        </w:rPr>
+        <w:t xml:space="preserve">[RELATÓRIO DE </w:t>
+      </w:r>
+      <w:r>
+        <w:rPr>
+          <w:b/>
+          <w:sz w:val="24"/>
+          <w:lang w:val="pt-PT"/>
+        </w:rPr>
+        <w:t>PROJETO</w:t>
+      </w:r>
+      <w:r>
+        <w:rPr>
+          <w:b/>
+          <w:sz w:val="24"/>
+          <w:lang w:val="pt-PT"/>
+        </w:rPr>
+        <w:t xml:space="preserve"> - TÍTULO</w:t>
+      </w:r>
+      <w:r>
+        <w:rPr>
+          <w:b/>
+          <w:sz w:val="24"/>
+          <w:lang w:val="pt-PT"/>
+        </w:rPr>
+        <w:t>]</w:t>
+      </w:r>
+    </w:p>
+    <w:p>
+      <w:pPr>
+        <w:spacing w:before="120" w:after="120" w:line="360" w:lineRule="auto"/>
+        <w:jc w:val="center"/>
+        <w:rPr>
+          <w:b/>
+          <w:sz w:val="24"/>
+          <w:lang w:val="pt-PT"/>
+        </w:rPr>
+      </w:pPr>
+    </w:p>
+    <w:p>
+      <w:pPr>
+        <w:spacing w:before="120" w:after="120" w:line="360" w:lineRule="auto"/>
+        <w:jc w:val="center"/>
+        <w:rPr>
+          <w:b/>
+          <w:sz w:val="24"/>
+          <w:lang w:val="pt-PT"/>
+        </w:rPr>
+      </w:pPr>
+      <w:r>
+        <w:rPr>
+          <w:b/>
+          <w:sz w:val="24"/>
+          <w:lang w:val="pt-PT"/>
+        </w:rPr>
+        <w:t>[AUTOR</w:t>
+      </w:r>
+      <w:r>
+        <w:rPr>
+          <w:b/>
+          <w:sz w:val="24"/>
+          <w:lang w:val="pt-PT"/>
+        </w:rPr>
+        <w:t>ES</w:t>
+      </w:r>
+      <w:r>
+        <w:rPr>
+          <w:b/>
+          <w:sz w:val="24"/>
+          <w:lang w:val="pt-PT"/>
+        </w:rPr>
+        <w:t>]</w:t>
+      </w:r>
+    </w:p>
+    <w:p>
+      <w:pPr>
+        <w:spacing w:before="120" w:after="120" w:line="360" w:lineRule="auto"/>
+        <w:jc w:val="center"/>
+        <w:rPr>
+          <w:b/>
+          <w:sz w:val="24"/>
+          <w:lang w:val="pt-PT"/>
+        </w:rPr>
+      </w:pPr>
+    </w:p>
+    <w:p>
+      <w:pPr>
         <w:spacing w:before="120" w:after="120" w:line="360" w:lineRule="auto"/>
         <w:jc w:val="both"/>
         <w:rPr>
-          <w:spacing w:val="-2"/>
-          <w:sz w:val="24"/>
-          <w:lang w:val="pt-PT"/>
-        </w:rPr>
-      </w:pPr>
-    </w:p>
-    <w:p>
-      <w:pPr>
-        <w:tabs>
-          <w:tab w:val="left" w:pos="-720"/>
-        </w:tabs>
-        <w:suppressAutoHyphens/>
+          <w:color w:val="000000"/>
+          <w:sz w:val="24"/>
+          <w:lang w:val="pt-PT" w:eastAsia="pt-PT"/>
+        </w:rPr>
+      </w:pPr>
+    </w:p>
+    <w:p>
+      <w:pPr>
         <w:spacing w:before="120" w:after="120" w:line="360" w:lineRule="auto"/>
         <w:jc w:val="both"/>
         <w:rPr>
-          <w:spacing w:val="-2"/>
-          <w:sz w:val="24"/>
-          <w:lang w:val="pt-PT"/>
-        </w:rPr>
-      </w:pPr>
-    </w:p>
-    <w:p>
-      <w:pPr>
-        <w:tabs>
-          <w:tab w:val="left" w:pos="-720"/>
-        </w:tabs>
-        <w:suppressAutoHyphens/>
+          <w:color w:val="000000"/>
+          <w:sz w:val="24"/>
+          <w:lang w:val="pt-PT" w:eastAsia="pt-PT"/>
+        </w:rPr>
+      </w:pPr>
+      <w:r>
+        <w:rPr>
+          <w:color w:val="000000"/>
+          <w:sz w:val="24"/>
+          <w:lang w:val="pt-PT"/>
+        </w:rPr>
+        <w:t xml:space="preserve">Texto do resumo em Português, a 1 espaço, com o máximo de </w:t>
+      </w:r>
+      <w:r>
+        <w:rPr>
+          <w:color w:val="000000"/>
+          <w:sz w:val="24"/>
+          <w:lang w:val="pt-PT"/>
+        </w:rPr>
+        <w:t>300 palavras</w:t>
+      </w:r>
+      <w:r>
+        <w:rPr>
+          <w:color w:val="000000"/>
+          <w:sz w:val="24"/>
+          <w:lang w:val="pt-PT"/>
+        </w:rPr>
+        <w:t xml:space="preserve">. </w:t>
+      </w:r>
+    </w:p>
+    <w:p>
+      <w:pPr>
+        <w:pStyle w:val="Corpodetexto"/>
+        <w:rPr>
+          <w:lang w:val="pt-PT"/>
+        </w:rPr>
+      </w:pPr>
+    </w:p>
+    <w:p>
+      <w:pPr>
         <w:spacing w:before="120" w:after="120" w:line="360" w:lineRule="auto"/>
         <w:jc w:val="both"/>
         <w:rPr>
-          <w:spacing w:val="-2"/>
-          <w:sz w:val="24"/>
-          <w:lang w:val="pt-PT"/>
-        </w:rPr>
-      </w:pPr>
-      <w:r>
-        <w:rPr>
-          <w:spacing w:val="-2"/>
-          <w:sz w:val="24"/>
-          <w:lang w:val="pt-PT"/>
-        </w:rPr>
-        <w:t>Declaro que est</w:t>
-      </w:r>
-      <w:r>
-        <w:rPr>
-          <w:spacing w:val="-2"/>
-          <w:sz w:val="24"/>
-          <w:lang w:val="pt-PT"/>
-        </w:rPr>
-        <w:t>e</w:t>
-      </w:r>
-      <w:r>
-        <w:rPr>
-          <w:spacing w:val="-2"/>
-          <w:sz w:val="24"/>
-          <w:lang w:val="pt-PT"/>
-        </w:rPr>
-        <w:t xml:space="preserve"> Relatório se encontra em condições de ser apreciada (o) pelo júri a designar.</w:t>
-      </w:r>
-    </w:p>
-    <w:p>
-      <w:pPr>
-        <w:tabs>
-          <w:tab w:val="left" w:pos="-720"/>
-        </w:tabs>
-        <w:suppressAutoHyphens/>
-        <w:spacing w:before="120" w:after="120" w:line="360" w:lineRule="auto"/>
-        <w:jc w:val="both"/>
-        <w:rPr>
-          <w:spacing w:val="-2"/>
-          <w:sz w:val="24"/>
-          <w:lang w:val="pt-PT"/>
-        </w:rPr>
-      </w:pPr>
-    </w:p>
-    <w:p>
-      <w:pPr>
-        <w:tabs>
-          <w:tab w:val="left" w:pos="-720"/>
-        </w:tabs>
-        <w:suppressAutoHyphens/>
-        <w:spacing w:before="120" w:after="120" w:line="360" w:lineRule="auto"/>
-        <w:jc w:val="both"/>
-        <w:rPr>
-          <w:spacing w:val="-2"/>
-          <w:sz w:val="24"/>
-          <w:lang w:val="pt-PT"/>
-        </w:rPr>
-      </w:pPr>
-    </w:p>
-    <w:p>
-      <w:pPr>
-        <w:tabs>
-          <w:tab w:val="center" w:pos="2820"/>
-        </w:tabs>
-        <w:suppressAutoHyphens/>
-        <w:spacing w:before="120" w:after="120" w:line="360" w:lineRule="auto"/>
-        <w:jc w:val="center"/>
-        <w:rPr>
-          <w:spacing w:val="-2"/>
-          <w:sz w:val="24"/>
-          <w:lang w:val="pt-PT"/>
-        </w:rPr>
-      </w:pPr>
-      <w:r>
-        <w:rPr>
-          <w:spacing w:val="-2"/>
-          <w:sz w:val="24"/>
-          <w:lang w:val="pt-PT"/>
-        </w:rPr>
-        <w:t>Gonçalo Santos Ferreira</w:t>
-      </w:r>
-      <w:r>
-        <w:rPr>
-          <w:spacing w:val="-2"/>
-          <w:sz w:val="24"/>
-          <w:lang w:val="pt-PT"/>
-        </w:rPr>
-        <w:t>,</w:t>
-      </w:r>
-    </w:p>
-    <w:p>
-      <w:pPr>
-        <w:tabs>
-          <w:tab w:val="center" w:pos="2820"/>
-        </w:tabs>
-        <w:suppressAutoHyphens/>
-        <w:spacing w:before="120" w:after="120" w:line="360" w:lineRule="auto"/>
-        <w:jc w:val="center"/>
-        <w:rPr>
-          <w:spacing w:val="-2"/>
-          <w:sz w:val="24"/>
-          <w:lang w:val="pt-PT"/>
-        </w:rPr>
-      </w:pPr>
-      <w:r>
-        <w:rPr>
-          <w:spacing w:val="-2"/>
-          <w:sz w:val="24"/>
-          <w:lang w:val="pt-PT"/>
-        </w:rPr>
-        <w:t>____________________</w:t>
-      </w:r>
-    </w:p>
-    <w:p>
-      <w:pPr>
-        <w:tabs>
-          <w:tab w:val="center" w:pos="2820"/>
-        </w:tabs>
-        <w:suppressAutoHyphens/>
-        <w:spacing w:before="120" w:after="120" w:line="360" w:lineRule="auto"/>
-        <w:jc w:val="center"/>
-        <w:rPr>
-          <w:spacing w:val="-2"/>
-          <w:sz w:val="24"/>
-          <w:lang w:val="pt-PT"/>
-        </w:rPr>
-      </w:pPr>
-    </w:p>
-    <w:p>
-      <w:pPr>
-        <w:tabs>
-          <w:tab w:val="left" w:pos="-720"/>
-        </w:tabs>
-        <w:suppressAutoHyphens/>
-        <w:spacing w:before="120" w:after="120" w:line="360" w:lineRule="auto"/>
-        <w:jc w:val="both"/>
-        <w:rPr>
-          <w:spacing w:val="-2"/>
-          <w:sz w:val="24"/>
-          <w:lang w:val="pt-PT"/>
-        </w:rPr>
-      </w:pPr>
-    </w:p>
-    <w:p>
-      <w:pPr>
-        <w:tabs>
-          <w:tab w:val="left" w:pos="-720"/>
-        </w:tabs>
-        <w:suppressAutoHyphens/>
-        <w:spacing w:before="120" w:after="120" w:line="360" w:lineRule="auto"/>
-        <w:jc w:val="center"/>
-        <w:rPr>
-          <w:spacing w:val="-2"/>
-          <w:sz w:val="24"/>
-          <w:lang w:val="pt-PT"/>
-        </w:rPr>
-      </w:pPr>
-      <w:r>
-        <w:rPr>
-          <w:spacing w:val="-2"/>
-          <w:sz w:val="24"/>
-          <w:lang w:val="pt-PT"/>
-        </w:rPr>
-        <w:t>Leiria</w:t>
-      </w:r>
-      <w:r>
-        <w:rPr>
-          <w:spacing w:val="-2"/>
-          <w:sz w:val="24"/>
-          <w:lang w:val="pt-PT"/>
-        </w:rPr>
-        <w:t xml:space="preserve">, ....  de </w:t>
-      </w:r>
-      <w:r>
-        <w:rPr>
-          <w:spacing w:val="-2"/>
-          <w:sz w:val="24"/>
-          <w:lang w:val="pt-PT"/>
-        </w:rPr>
-        <w:t>Fevereiro</w:t>
-      </w:r>
-      <w:r>
-        <w:rPr>
-          <w:spacing w:val="-2"/>
-          <w:sz w:val="24"/>
-          <w:lang w:val="pt-PT"/>
-        </w:rPr>
-        <w:t xml:space="preserve"> de </w:t>
-      </w:r>
-      <w:r>
-        <w:rPr>
-          <w:spacing w:val="-2"/>
-          <w:sz w:val="24"/>
-          <w:lang w:val="pt-PT"/>
-        </w:rPr>
-        <w:t>2022</w:t>
-      </w:r>
-    </w:p>
-    <w:p>
-      <w:pPr>
-        <w:pStyle w:val="Ttulo1"/>
-        <w:jc w:val="left"/>
-      </w:pPr>
-    </w:p>
-    <w:p>
-      <w:pPr>
-        <w:rPr>
-          <w:rFonts w:ascii="Times New Roman" w:hAnsi="Times New Roman" w:cs="Times New Roman"/>
-          <w:b/>
-          <w:kern w:val="20"/>
-          <w:sz w:val="32"/>
-          <w:szCs w:val="32"/>
-          <w:lang w:val="pt-PT"/>
-        </w:rPr>
-      </w:pPr>
-      <w:r>
-        <w:rPr>
-          <w:lang w:val="pt-PT"/>
-        </w:rPr>
-        <w:br w:type="page"/>
-      </w:r>
-      <w:r>
-        <w:rPr>
-          <w:rFonts w:ascii="Times New Roman" w:hAnsi="Times New Roman" w:cs="Times New Roman"/>
-          <w:b/>
-          <w:kern w:val="20"/>
-          <w:sz w:val="32"/>
-          <w:szCs w:val="32"/>
-          <w:lang w:val="pt-PT"/>
-        </w:rPr>
-        <w:lastRenderedPageBreak/>
-        <w:t>Agradecimentos</w:t>
-      </w:r>
-    </w:p>
-    <w:p>
-      <w:pPr>
-        <w:spacing w:before="120" w:after="120" w:line="360" w:lineRule="auto"/>
-        <w:jc w:val="center"/>
-        <w:rPr>
-          <w:b/>
-          <w:color w:val="800000"/>
-          <w:sz w:val="24"/>
-          <w:lang w:val="pt-PT"/>
-        </w:rPr>
-      </w:pPr>
-      <w:r>
-        <w:rPr>
-          <w:b/>
-          <w:color w:val="800000"/>
-          <w:sz w:val="24"/>
-          <w:lang w:val="pt-PT"/>
-        </w:rPr>
-        <w:t>(Opcio</w:t>
-      </w:r>
-      <w:r>
-        <w:rPr>
-          <w:b/>
-          <w:color w:val="800000"/>
-          <w:sz w:val="24"/>
-          <w:lang w:val="pt-PT"/>
-        </w:rPr>
-        <w:t>ddfsdddsdsadsads</w:t>
-      </w:r>
-      <w:r>
-        <w:rPr>
-          <w:b/>
-          <w:color w:val="800000"/>
-          <w:sz w:val="24"/>
-          <w:lang w:val="pt-PT"/>
-        </w:rPr>
-        <w:t>nal)</w:t>
-      </w:r>
-    </w:p>
-    <w:p>
-      <w:pPr>
-        <w:pStyle w:val="Corpodetexto"/>
-        <w:rPr>
-          <w:lang w:val="pt-PT"/>
-        </w:rPr>
-      </w:pPr>
-    </w:p>
-    <w:p>
-      <w:pPr>
-        <w:pStyle w:val="Corpodetexto"/>
-        <w:rPr>
-          <w:lang w:val="pt-PT"/>
-        </w:rPr>
-      </w:pPr>
-    </w:p>
-    <w:p>
-      <w:pPr>
-        <w:pStyle w:val="Corpodetexto"/>
-        <w:rPr>
-          <w:lang w:val="pt-PT"/>
-        </w:rPr>
-      </w:pPr>
-    </w:p>
-    <w:p>
-      <w:pPr>
-        <w:pStyle w:val="Ttulo1"/>
-      </w:pPr>
-      <w:r>
-        <w:br w:type="page"/>
-      </w:r>
-      <w:r>
-        <w:lastRenderedPageBreak/>
-        <w:t xml:space="preserve">Resumo </w:t>
-      </w:r>
-    </w:p>
-    <w:p>
-      <w:pPr>
-        <w:pStyle w:val="Corpodetexto"/>
-        <w:rPr>
-          <w:lang w:val="pt-PT"/>
-        </w:rPr>
-      </w:pPr>
-    </w:p>
-    <w:p>
-      <w:pPr>
-        <w:spacing w:before="120" w:after="120" w:line="360" w:lineRule="auto"/>
-        <w:jc w:val="center"/>
-        <w:rPr>
-          <w:b/>
-          <w:sz w:val="24"/>
-          <w:lang w:val="pt-PT"/>
-        </w:rPr>
-      </w:pPr>
-      <w:r>
-        <w:rPr>
-          <w:b/>
-          <w:sz w:val="24"/>
-          <w:lang w:val="pt-PT"/>
-        </w:rPr>
-        <w:t xml:space="preserve">RELATÓRIO DE </w:t>
-      </w:r>
-      <w:r>
-        <w:rPr>
-          <w:b/>
-          <w:sz w:val="24"/>
-          <w:lang w:val="pt-PT"/>
-        </w:rPr>
-        <w:t>PROJETO</w:t>
-      </w:r>
-      <w:r>
-        <w:rPr>
-          <w:b/>
-          <w:sz w:val="24"/>
-          <w:lang w:val="pt-PT"/>
-        </w:rPr>
-        <w:t xml:space="preserve"> - </w:t>
-      </w:r>
-      <w:r>
-        <w:rPr>
-          <w:b/>
-          <w:sz w:val="24"/>
-          <w:lang w:val="pt-PT"/>
-        </w:rPr>
-        <w:t>CarBuddy</w:t>
-      </w:r>
-    </w:p>
-    <w:p>
-      <w:pPr>
-        <w:spacing w:before="120" w:after="120" w:line="360" w:lineRule="auto"/>
-        <w:jc w:val="center"/>
-        <w:rPr>
-          <w:b/>
-          <w:sz w:val="24"/>
-          <w:lang w:val="pt-PT"/>
-        </w:rPr>
-      </w:pPr>
-    </w:p>
-    <w:p>
-      <w:pPr>
-        <w:spacing w:before="120" w:after="120" w:line="360" w:lineRule="auto"/>
-        <w:jc w:val="center"/>
-        <w:rPr>
-          <w:b/>
-          <w:sz w:val="24"/>
-          <w:lang w:val="pt-PT"/>
-        </w:rPr>
-      </w:pPr>
-      <w:r>
-        <w:rPr>
-          <w:b/>
-          <w:sz w:val="24"/>
-          <w:lang w:val="pt-PT"/>
-        </w:rPr>
-        <w:t>Andreia Agostinho Batista</w:t>
-      </w:r>
-    </w:p>
-    <w:p>
-      <w:pPr>
-        <w:spacing w:before="120" w:after="120" w:line="360" w:lineRule="auto"/>
-        <w:jc w:val="center"/>
-        <w:rPr>
-          <w:b/>
-          <w:sz w:val="24"/>
-          <w:lang w:val="pt-PT"/>
-        </w:rPr>
-      </w:pPr>
-      <w:r>
-        <w:rPr>
-          <w:b/>
-          <w:sz w:val="24"/>
-          <w:lang w:val="pt-PT"/>
-        </w:rPr>
-        <w:t>Diogo Rafael Cunha Pereira</w:t>
-      </w:r>
-    </w:p>
-    <w:p>
-      <w:pPr>
-        <w:spacing w:before="120" w:after="120" w:line="360" w:lineRule="auto"/>
-        <w:jc w:val="center"/>
-        <w:rPr>
-          <w:b/>
-          <w:sz w:val="24"/>
-          <w:lang w:val="pt-PT"/>
-        </w:rPr>
-      </w:pPr>
-      <w:r>
-        <w:rPr>
-          <w:b/>
-          <w:sz w:val="24"/>
-          <w:lang w:val="pt-PT"/>
-        </w:rPr>
-        <w:t>Gonçalo Santos Ferreira</w:t>
-      </w:r>
-    </w:p>
-    <w:p>
-      <w:pPr>
-        <w:spacing w:before="120" w:after="120" w:line="360" w:lineRule="auto"/>
-        <w:jc w:val="center"/>
-        <w:rPr>
-          <w:b/>
-          <w:sz w:val="24"/>
-          <w:lang w:val="pt-PT"/>
-        </w:rPr>
-      </w:pPr>
-    </w:p>
-    <w:p>
-      <w:pPr>
-        <w:spacing w:before="120" w:after="120" w:line="360" w:lineRule="auto"/>
-        <w:ind w:firstLine="360"/>
-        <w:jc w:val="both"/>
-        <w:rPr>
-          <w:sz w:val="24"/>
-          <w:szCs w:val="24"/>
-          <w:lang w:val="pt-PT"/>
-        </w:rPr>
-      </w:pPr>
-      <w:r>
-        <w:rPr>
-          <w:sz w:val="24"/>
-          <w:szCs w:val="24"/>
-          <w:lang w:val="pt-PT"/>
-        </w:rPr>
-        <w:t>Em contexto das cadeiras de Plataformas de Sistemas de Informação, Serviços e Interoperabilidade de Sistemas, Acesso Móvel a Sistemas de Informação e Projeto em Sistemas de Informação, foi proposto aos alunos que desenvolvessem um projeto em grupo, projeto esse que irá ser orientado e gerido em concordância entre estas quatro.</w:t>
-      </w:r>
-    </w:p>
-    <w:p>
-      <w:pPr>
-        <w:spacing w:before="120" w:after="120" w:line="360" w:lineRule="auto"/>
-        <w:ind w:firstLine="360"/>
-        <w:jc w:val="both"/>
-        <w:rPr>
-          <w:sz w:val="24"/>
-          <w:szCs w:val="24"/>
-          <w:lang w:val="pt-PT"/>
-        </w:rPr>
-      </w:pPr>
-      <w:r>
-        <w:rPr>
-          <w:sz w:val="24"/>
-          <w:szCs w:val="24"/>
-          <w:lang w:val="pt-PT"/>
-        </w:rPr>
-        <w:t>O projeto é de tema único que engloba todas e este mesmo é de livre escolha, tal como também se pretende que o desenvolvimento do mesmo utilize uma metodologia ágil.</w:t>
-      </w:r>
-    </w:p>
-    <w:p>
-      <w:pPr>
-        <w:spacing w:before="120" w:after="120" w:line="360" w:lineRule="auto"/>
-        <w:ind w:firstLine="360"/>
-        <w:jc w:val="both"/>
-        <w:rPr>
-          <w:sz w:val="24"/>
-          <w:szCs w:val="24"/>
-          <w:lang w:val="pt-PT"/>
-        </w:rPr>
-      </w:pPr>
-      <w:r>
-        <w:rPr>
-          <w:sz w:val="24"/>
-          <w:szCs w:val="24"/>
-          <w:lang w:val="pt-PT"/>
-        </w:rPr>
-        <w:t xml:space="preserve">Todo o projeto será desenvolvido com a separação de tarefas em sprints a serem geridas pelo grupo. </w:t>
-      </w:r>
-    </w:p>
-    <w:p>
-      <w:pPr>
-        <w:spacing w:before="120" w:after="120" w:line="360" w:lineRule="auto"/>
-        <w:ind w:firstLine="360"/>
-        <w:jc w:val="both"/>
-        <w:rPr>
-          <w:sz w:val="24"/>
-          <w:szCs w:val="24"/>
-          <w:lang w:val="pt-PT"/>
-        </w:rPr>
-      </w:pPr>
-      <w:r>
-        <w:rPr>
-          <w:sz w:val="24"/>
-          <w:szCs w:val="24"/>
-          <w:lang w:val="pt-PT"/>
-        </w:rPr>
-        <w:t>Pode-se referir também o facto de que o projeto tem como principal objetivo a consolidação e aplicação dos conhecimentos adquiridos ao longo do curso.</w:t>
-      </w:r>
-    </w:p>
-    <w:p>
-      <w:pPr>
-        <w:spacing w:line="360" w:lineRule="auto"/>
-        <w:ind w:firstLine="360"/>
-        <w:jc w:val="both"/>
-        <w:rPr>
-          <w:sz w:val="24"/>
-          <w:szCs w:val="24"/>
+          <w:color w:val="000000"/>
+          <w:sz w:val="24"/>
           <w:lang w:val="pt-PT" w:eastAsia="pt-PT"/>
         </w:rPr>
       </w:pPr>
       <w:r>
         <w:rPr>
-          <w:sz w:val="24"/>
-          <w:szCs w:val="24"/>
-          <w:lang w:val="pt-PT"/>
-        </w:rPr>
-        <w:t xml:space="preserve">Por fim, relativamente ao tema do nosso projeto, decidimos implementar um conceito de </w:t>
-      </w:r>
-      <w:r>
-        <w:rPr>
-          <w:sz w:val="24"/>
-          <w:szCs w:val="24"/>
+          <w:color w:val="000000"/>
+          <w:sz w:val="24"/>
           <w:lang w:val="pt-PT" w:eastAsia="pt-PT"/>
         </w:rPr>
-        <w:t>sistema de gestão e reparação de veículos, que compreende uma combinação de três componentes, sendo eles um website, onde é feita toda a gestão de contas de utilizador, onde vão ser vistos e/ou registados os veículos, o seu estado e as suas reparações, uma aplicação, onde cada cliente, iniciando sessão, tem listadas todas as reparações, dados dos respetivos veículos e o colaborador/mecânico, tal como quando inserindo o VIN de um veículo, acede ao histórico de reparações e aos dados do respetivo veículo. Uma API, para ser possível fazer uma interligação de dados entre ambos os componentes referidos anteriormente.</w:t>
-      </w:r>
-    </w:p>
-    <w:p>
-      <w:pPr>
-        <w:spacing w:line="360" w:lineRule="auto"/>
-        <w:ind w:firstLine="360"/>
-        <w:jc w:val="both"/>
-        <w:rPr>
-          <w:sz w:val="24"/>
-          <w:szCs w:val="24"/>
-          <w:lang w:val="pt-PT" w:eastAsia="pt-PT"/>
-        </w:rPr>
-      </w:pPr>
-      <w:r>
-        <w:rPr>
-          <w:sz w:val="24"/>
-          <w:szCs w:val="24"/>
-          <w:lang w:val="pt-PT" w:eastAsia="pt-PT"/>
-        </w:rPr>
-        <w:t xml:space="preserve">O objetivo primordial, é que mesmo a nível internacional, se possam registar e verificar o histórico de reparações, utilizando o VIN. </w:t>
-      </w:r>
-    </w:p>
-    <w:p>
-      <w:pPr>
-        <w:pStyle w:val="Corpodetexto"/>
-        <w:ind w:firstLine="0"/>
-        <w:rPr>
-          <w:lang w:val="pt-PT"/>
-        </w:rPr>
-      </w:pPr>
-    </w:p>
-    <w:p>
-      <w:pPr>
-        <w:spacing w:before="120" w:after="120" w:line="360" w:lineRule="auto"/>
-        <w:jc w:val="both"/>
-        <w:rPr>
-          <w:color w:val="000000"/>
-          <w:sz w:val="24"/>
-          <w:lang w:val="pt-PT" w:eastAsia="pt-PT"/>
-        </w:rPr>
-      </w:pPr>
-      <w:r>
-        <w:rPr>
-          <w:color w:val="000000"/>
-          <w:sz w:val="24"/>
-          <w:lang w:val="pt-PT" w:eastAsia="pt-PT"/>
-        </w:rPr>
-        <w:t xml:space="preserve">PALAVRAS-CHAVE: </w:t>
-      </w:r>
-      <w:r>
-        <w:rPr>
-          <w:color w:val="000000"/>
-          <w:sz w:val="24"/>
-          <w:lang w:val="pt-PT" w:eastAsia="pt-PT"/>
-        </w:rPr>
-        <w:t>gestão, veículos, website, aplicação, API.</w:t>
+        <w:t>PALAVRAS-CHAVE: xxxx, yyyy, zzzz</w:t>
       </w:r>
     </w:p>
     <w:p>
@@ -6405,7 +5802,6 @@
     <w:lsdException w:name="HTML Sample" w:semiHidden="1" w:unhideWhenUsed="1"/>
     <w:lsdException w:name="HTML Typewriter" w:semiHidden="1" w:unhideWhenUsed="1"/>
     <w:lsdException w:name="HTML Variable" w:semiHidden="1" w:unhideWhenUsed="1"/>
-    <w:lsdException w:name="Normal Table" w:semiHidden="1" w:unhideWhenUsed="1"/>
     <w:lsdException w:name="annotation subject" w:semiHidden="1" w:unhideWhenUsed="1"/>
     <w:lsdException w:name="No List" w:semiHidden="1" w:unhideWhenUsed="1"/>
     <w:lsdException w:name="Outline List 1" w:semiHidden="1" w:unhideWhenUsed="1"/>
@@ -6448,11 +5844,8 @@
     <w:lsdException w:name="Table Contemporary" w:semiHidden="1" w:unhideWhenUsed="1"/>
     <w:lsdException w:name="Table Elegant" w:semiHidden="1" w:unhideWhenUsed="1"/>
     <w:lsdException w:name="Table Professional" w:semiHidden="1" w:unhideWhenUsed="1"/>
-    <w:lsdException w:name="Table Subtle 1" w:semiHidden="1" w:unhideWhenUsed="1"/>
     <w:lsdException w:name="Table Subtle 2" w:semiHidden="1" w:unhideWhenUsed="1"/>
     <w:lsdException w:name="Table Web 1" w:semiHidden="1" w:unhideWhenUsed="1"/>
-    <w:lsdException w:name="Table Web 2" w:semiHidden="1" w:unhideWhenUsed="1"/>
-    <w:lsdException w:name="Table Web 3" w:semiHidden="1" w:unhideWhenUsed="1"/>
     <w:lsdException w:name="Balloon Text" w:semiHidden="1" w:unhideWhenUsed="1"/>
     <w:lsdException w:name="Table Theme" w:semiHidden="1" w:unhideWhenUsed="1"/>
     <w:lsdException w:name="Placeholder Text" w:semiHidden="1" w:uiPriority="99"/>
@@ -8032,10 +7425,6 @@
 </file>
 
 <file path=customXml/item1.xml><?xml version="1.0" encoding="utf-8"?>
-<b:Sources xmlns:b="http://schemas.openxmlformats.org/officeDocument/2006/bibliography" xmlns="http://schemas.openxmlformats.org/officeDocument/2006/bibliography" SelectedStyle="\APA.XSL" StyleName="APA"/>
-</file>
-
-<file path=customXml/item2.xml><?xml version="1.0" encoding="utf-8"?>
 <MENU label="Campos" version="1">
   <NODE label="Novo Registo" type="NewCard" replaceValue="false">
     <FIELD label="Nº de Registo">
@@ -9279,16 +8668,20 @@
 </MENU>
 </file>
 
+<file path=customXml/item2.xml><?xml version="1.0" encoding="utf-8"?>
+<b:Sources xmlns:b="http://schemas.openxmlformats.org/officeDocument/2006/bibliography" xmlns="http://schemas.openxmlformats.org/officeDocument/2006/bibliography" SelectedStyle="\APA.XSL" StyleName="APA"/>
+</file>
+
 <file path=customXml/itemProps1.xml><?xml version="1.0" encoding="utf-8"?>
+<ds:datastoreItem xmlns:ds="http://schemas.openxmlformats.org/officeDocument/2006/customXml" ds:itemID="{C9D89824-69A5-42C9-A22C-F53642B431AE}">
+  <ds:schemaRefs/>
+</ds:datastoreItem>
+</file>
+
+<file path=customXml/itemProps2.xml><?xml version="1.0" encoding="utf-8"?>
 <ds:datastoreItem xmlns:ds="http://schemas.openxmlformats.org/officeDocument/2006/customXml" ds:itemID="{BB242552-844C-47DF-AD56-7551D2985A3E}">
   <ds:schemaRefs>
     <ds:schemaRef ds:uri="http://schemas.openxmlformats.org/officeDocument/2006/bibliography"/>
   </ds:schemaRefs>
 </ds:datastoreItem>
-</file>
-
-<file path=customXml/itemProps2.xml><?xml version="1.0" encoding="utf-8"?>
-<ds:datastoreItem xmlns:ds="http://schemas.openxmlformats.org/officeDocument/2006/customXml" ds:itemID="{C9D89824-69A5-42C9-A22C-F53642B431AE}">
-  <ds:schemaRefs/>
-</ds:datastoreItem>
 </file>
</xml_diff>

<commit_message>
salvação do nosso relatório 🙏
</commit_message>
<xml_diff>
--- a/doc/Relatório_Final _ProjetoSistemasInformação.docx
+++ b/doc/Relatório_Final _ProjetoSistemasInformação.docx
@@ -177,7 +177,7 @@
           <w:szCs w:val="56"/>
           <w:lang w:val="pt-PT"/>
         </w:rPr>
-        <w:t>TÍTULO</w:t>
+        <w:t>Carbuddy</w:t>
       </w:r>
     </w:p>
     <w:p>
@@ -244,6 +244,397 @@
           <w:lang w:val="pt-PT"/>
         </w:rPr>
       </w:pPr>
+      <w:r>
+        <w:rPr>
+          <w:noProof/>
+          <w:lang w:val="pt-PT" w:eastAsia="pt-PT"/>
+        </w:rPr>
+        <mc:AlternateContent>
+          <mc:Choice Requires="wps">
+            <w:drawing>
+              <wp:anchor distT="0" distB="0" distL="114300" distR="114300" simplePos="0" relativeHeight="251657728" behindDoc="0" locked="0" layoutInCell="1" allowOverlap="1" wp14:anchorId="1F29690B" wp14:editId="05C224C7">
+                <wp:simplePos x="0" y="0"/>
+                <wp:positionH relativeFrom="page">
+                  <wp:posOffset>1669774</wp:posOffset>
+                </wp:positionH>
+                <wp:positionV relativeFrom="page">
+                  <wp:posOffset>8873656</wp:posOffset>
+                </wp:positionV>
+                <wp:extent cx="4452730" cy="980440"/>
+                <wp:effectExtent l="0" t="0" r="0" b="0"/>
+                <wp:wrapNone/>
+                <wp:docPr id="4" name="Text Box 4"/>
+                <wp:cNvGraphicFramePr>
+                  <a:graphicFrameLocks xmlns:a="http://schemas.openxmlformats.org/drawingml/2006/main"/>
+                </wp:cNvGraphicFramePr>
+                <a:graphic xmlns:a="http://schemas.openxmlformats.org/drawingml/2006/main">
+                  <a:graphicData uri="http://schemas.microsoft.com/office/word/2010/wordprocessingShape">
+                    <wps:wsp>
+                      <wps:cNvSpPr txBox="1">
+                        <a:spLocks noChangeArrowheads="1"/>
+                      </wps:cNvSpPr>
+                      <wps:spPr bwMode="auto">
+                        <a:xfrm>
+                          <a:off x="0" y="0"/>
+                          <a:ext cx="4452730" cy="980440"/>
+                        </a:xfrm>
+                        <a:prstGeom prst="rect">
+                          <a:avLst/>
+                        </a:prstGeom>
+                        <a:noFill/>
+                        <a:ln>
+                          <a:noFill/>
+                        </a:ln>
+                        <a:extLst>
+                          <a:ext uri="{909E8E84-426E-40DD-AFC4-6F175D3DCCD1}">
+                            <a14:hiddenFill xmlns:a14="http://schemas.microsoft.com/office/drawing/2010/main">
+                              <a:solidFill>
+                                <a:srgbClr val="FFFFFF"/>
+                              </a:solidFill>
+                            </a14:hiddenFill>
+                          </a:ext>
+                          <a:ext uri="{91240B29-F687-4F45-9708-019B960494DF}">
+                            <a14:hiddenLine xmlns:a14="http://schemas.microsoft.com/office/drawing/2010/main" w="9525">
+                              <a:solidFill>
+                                <a:srgbClr val="000000"/>
+                              </a:solidFill>
+                              <a:miter lim="800000"/>
+                              <a:headEnd/>
+                              <a:tailEnd/>
+                            </a14:hiddenLine>
+                          </a:ext>
+                        </a:extLst>
+                      </wps:spPr>
+                      <wps:txbx>
+                        <w:txbxContent>
+                          <w:p>
+                            <w:pPr>
+                              <w:pStyle w:val="CompanyName"/>
+                              <w:rPr>
+                                <w:rFonts w:ascii="Times New Roman" w:hAnsi="Times New Roman" w:cs="Times New Roman"/>
+                                <w:color w:val="FFFFFF" w:themeColor="background1"/>
+                                <w:sz w:val="20"/>
+                                <w:szCs w:val="20"/>
+                                <w:lang w:val="pt-PT"/>
+                              </w:rPr>
+                            </w:pPr>
+                            <w:bookmarkStart w:id="0" w:name="_Hlk86233192"/>
+                            <w:r>
+                              <w:rPr>
+                                <w:rFonts w:ascii="Times New Roman" w:hAnsi="Times New Roman" w:cs="Times New Roman"/>
+                                <w:color w:val="FFFFFF" w:themeColor="background1"/>
+                                <w:sz w:val="20"/>
+                                <w:szCs w:val="20"/>
+                                <w:lang w:val="pt-PT"/>
+                              </w:rPr>
+                              <w:t>Andreia Agostinho Batista nº 2202415</w:t>
+                            </w:r>
+                          </w:p>
+                          <w:p>
+                            <w:pPr>
+                              <w:pStyle w:val="CompanyName"/>
+                              <w:rPr>
+                                <w:rFonts w:ascii="Times New Roman" w:hAnsi="Times New Roman" w:cs="Times New Roman"/>
+                                <w:color w:val="FFFFFF" w:themeColor="background1"/>
+                                <w:sz w:val="20"/>
+                                <w:szCs w:val="20"/>
+                                <w:lang w:val="pt-PT"/>
+                              </w:rPr>
+                            </w:pPr>
+                            <w:r>
+                              <w:rPr>
+                                <w:rFonts w:ascii="Times New Roman" w:hAnsi="Times New Roman" w:cs="Times New Roman"/>
+                                <w:color w:val="FFFFFF" w:themeColor="background1"/>
+                                <w:sz w:val="20"/>
+                                <w:szCs w:val="20"/>
+                                <w:lang w:val="pt-PT"/>
+                              </w:rPr>
+                              <w:t>diogo Rafael Cunha Pereira nº2201126</w:t>
+                            </w:r>
+                          </w:p>
+                          <w:p>
+                            <w:pPr>
+                              <w:pStyle w:val="CompanyName"/>
+                              <w:rPr>
+                                <w:rFonts w:ascii="Times New Roman" w:hAnsi="Times New Roman" w:cs="Times New Roman"/>
+                                <w:color w:val="FFFFFF" w:themeColor="background1"/>
+                                <w:sz w:val="20"/>
+                                <w:szCs w:val="20"/>
+                                <w:lang w:val="pt-PT"/>
+                              </w:rPr>
+                            </w:pPr>
+                            <w:r>
+                              <w:rPr>
+                                <w:rFonts w:ascii="Times New Roman" w:hAnsi="Times New Roman" w:cs="Times New Roman"/>
+                                <w:color w:val="FFFFFF" w:themeColor="background1"/>
+                                <w:sz w:val="20"/>
+                                <w:szCs w:val="20"/>
+                                <w:lang w:val="pt-PT"/>
+                              </w:rPr>
+                              <w:t>gonçalo santos ferreira nº2201131</w:t>
+                            </w:r>
+                          </w:p>
+                          <w:p>
+                            <w:pPr>
+                              <w:pStyle w:val="CompanyName"/>
+                              <w:rPr>
+                                <w:rFonts w:ascii="Times New Roman" w:hAnsi="Times New Roman" w:cs="Times New Roman"/>
+                                <w:color w:val="FFFFFF" w:themeColor="background1"/>
+                                <w:sz w:val="20"/>
+                                <w:szCs w:val="20"/>
+                                <w:lang w:val="pt-PT"/>
+                              </w:rPr>
+                            </w:pPr>
+                          </w:p>
+                          <w:bookmarkEnd w:id="0"/>
+                          <w:p>
+                            <w:pPr>
+                              <w:pStyle w:val="CompanyName"/>
+                              <w:rPr>
+                                <w:rFonts w:ascii="Times New Roman" w:hAnsi="Times New Roman" w:cs="Times New Roman"/>
+                                <w:color w:val="FFFFFF" w:themeColor="background1"/>
+                                <w:sz w:val="20"/>
+                                <w:szCs w:val="20"/>
+                                <w:lang w:val="pt-PT"/>
+                              </w:rPr>
+                            </w:pPr>
+                            <w:r>
+                              <w:rPr>
+                                <w:rFonts w:ascii="Times New Roman" w:hAnsi="Times New Roman" w:cs="Times New Roman"/>
+                                <w:color w:val="FFFFFF" w:themeColor="background1"/>
+                                <w:sz w:val="20"/>
+                                <w:szCs w:val="20"/>
+                                <w:lang w:val="pt-PT"/>
+                              </w:rPr>
+                              <w:t>Programação em Sistemas de informação</w:t>
+                            </w:r>
+                          </w:p>
+                          <w:p>
+                            <w:pPr>
+                              <w:pStyle w:val="CompanyName"/>
+                              <w:rPr>
+                                <w:rFonts w:ascii="Times New Roman" w:hAnsi="Times New Roman" w:cs="Times New Roman"/>
+                                <w:color w:val="FFFFFF" w:themeColor="background1"/>
+                                <w:sz w:val="20"/>
+                                <w:szCs w:val="20"/>
+                                <w:lang w:val="pt-PT"/>
+                              </w:rPr>
+                            </w:pPr>
+                          </w:p>
+                          <w:p>
+                            <w:pPr>
+                              <w:pStyle w:val="CompanyName"/>
+                              <w:rPr>
+                                <w:rFonts w:ascii="Times New Roman" w:hAnsi="Times New Roman" w:cs="Times New Roman"/>
+                                <w:color w:val="FFFFFF" w:themeColor="background1"/>
+                                <w:sz w:val="20"/>
+                                <w:szCs w:val="20"/>
+                                <w:lang w:val="pt-PT"/>
+                              </w:rPr>
+                            </w:pPr>
+                            <w:r>
+                              <w:rPr>
+                                <w:rFonts w:ascii="Times New Roman" w:hAnsi="Times New Roman" w:cs="Times New Roman"/>
+                                <w:color w:val="FFFFFF" w:themeColor="background1"/>
+                                <w:sz w:val="20"/>
+                                <w:szCs w:val="20"/>
+                                <w:lang w:val="pt-PT"/>
+                              </w:rPr>
+                              <w:t>DATA</w:t>
+                            </w:r>
+                          </w:p>
+                          <w:p>
+                            <w:pPr>
+                              <w:pStyle w:val="CompanyName"/>
+                              <w:rPr>
+                                <w:rFonts w:ascii="Times New Roman" w:hAnsi="Times New Roman" w:cs="Times New Roman"/>
+                                <w:color w:val="FFFFFF" w:themeColor="background1"/>
+                                <w:sz w:val="20"/>
+                                <w:szCs w:val="20"/>
+                              </w:rPr>
+                            </w:pPr>
+                          </w:p>
+                        </w:txbxContent>
+                      </wps:txbx>
+                      <wps:bodyPr rot="0" vert="horz" wrap="square" lIns="91440" tIns="45720" rIns="91440" bIns="45720" anchor="t" anchorCtr="0" upright="1">
+                        <a:spAutoFit/>
+                      </wps:bodyPr>
+                    </wps:wsp>
+                  </a:graphicData>
+                </a:graphic>
+                <wp14:sizeRelH relativeFrom="page">
+                  <wp14:pctWidth>0</wp14:pctWidth>
+                </wp14:sizeRelH>
+                <wp14:sizeRelV relativeFrom="page">
+                  <wp14:pctHeight>0</wp14:pctHeight>
+                </wp14:sizeRelV>
+              </wp:anchor>
+            </w:drawing>
+          </mc:Choice>
+          <mc:Fallback>
+            <w:pict>
+              <v:shapetype w14:anchorId="1F29690B" id="_x0000_t202" coordsize="21600,21600" o:spt="202" path="m,l,21600r21600,l21600,xe">
+                <v:stroke joinstyle="miter"/>
+                <v:path gradientshapeok="t" o:connecttype="rect"/>
+              </v:shapetype>
+              <v:shape id="Text Box 4" o:spid="_x0000_s1026" type="#_x0000_t202" style="position:absolute;left:0;text-align:left;margin-left:131.5pt;margin-top:698.7pt;width:350.6pt;height:77.2pt;z-index:251657728;visibility:visible;mso-wrap-style:square;mso-width-percent:0;mso-height-percent:0;mso-wrap-distance-left:9pt;mso-wrap-distance-top:0;mso-wrap-distance-right:9pt;mso-wrap-distance-bottom:0;mso-position-horizontal:absolute;mso-position-horizontal-relative:page;mso-position-vertical:absolute;mso-position-vertical-relative:page;mso-width-percent:0;mso-height-percent:0;mso-width-relative:page;mso-height-relative:page;v-text-anchor:top" o:gfxdata="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" filled="f" stroked="f">
+                <v:textbox style="mso-fit-shape-to-text:t">
+                  <w:txbxContent>
+                    <w:p>
+                      <w:pPr>
+                        <w:pStyle w:val="CompanyName"/>
+                        <w:rPr>
+                          <w:rFonts w:ascii="Times New Roman" w:hAnsi="Times New Roman" w:cs="Times New Roman"/>
+                          <w:color w:val="FFFFFF" w:themeColor="background1"/>
+                          <w:sz w:val="20"/>
+                          <w:szCs w:val="20"/>
+                          <w:lang w:val="pt-PT"/>
+                        </w:rPr>
+                      </w:pPr>
+                      <w:bookmarkStart w:id="1" w:name="_Hlk86233192"/>
+                      <w:r>
+                        <w:rPr>
+                          <w:rFonts w:ascii="Times New Roman" w:hAnsi="Times New Roman" w:cs="Times New Roman"/>
+                          <w:color w:val="FFFFFF" w:themeColor="background1"/>
+                          <w:sz w:val="20"/>
+                          <w:szCs w:val="20"/>
+                          <w:lang w:val="pt-PT"/>
+                        </w:rPr>
+                        <w:t>Andreia Agostinho Batista nº 2202415</w:t>
+                      </w:r>
+                    </w:p>
+                    <w:p>
+                      <w:pPr>
+                        <w:pStyle w:val="CompanyName"/>
+                        <w:rPr>
+                          <w:rFonts w:ascii="Times New Roman" w:hAnsi="Times New Roman" w:cs="Times New Roman"/>
+                          <w:color w:val="FFFFFF" w:themeColor="background1"/>
+                          <w:sz w:val="20"/>
+                          <w:szCs w:val="20"/>
+                          <w:lang w:val="pt-PT"/>
+                        </w:rPr>
+                      </w:pPr>
+                      <w:r>
+                        <w:rPr>
+                          <w:rFonts w:ascii="Times New Roman" w:hAnsi="Times New Roman" w:cs="Times New Roman"/>
+                          <w:color w:val="FFFFFF" w:themeColor="background1"/>
+                          <w:sz w:val="20"/>
+                          <w:szCs w:val="20"/>
+                          <w:lang w:val="pt-PT"/>
+                        </w:rPr>
+                        <w:t>diogo Rafael Cunha Pereira nº2201126</w:t>
+                      </w:r>
+                    </w:p>
+                    <w:p>
+                      <w:pPr>
+                        <w:pStyle w:val="CompanyName"/>
+                        <w:rPr>
+                          <w:rFonts w:ascii="Times New Roman" w:hAnsi="Times New Roman" w:cs="Times New Roman"/>
+                          <w:color w:val="FFFFFF" w:themeColor="background1"/>
+                          <w:sz w:val="20"/>
+                          <w:szCs w:val="20"/>
+                          <w:lang w:val="pt-PT"/>
+                        </w:rPr>
+                      </w:pPr>
+                      <w:r>
+                        <w:rPr>
+                          <w:rFonts w:ascii="Times New Roman" w:hAnsi="Times New Roman" w:cs="Times New Roman"/>
+                          <w:color w:val="FFFFFF" w:themeColor="background1"/>
+                          <w:sz w:val="20"/>
+                          <w:szCs w:val="20"/>
+                          <w:lang w:val="pt-PT"/>
+                        </w:rPr>
+                        <w:t>gonçalo santos ferreira nº2201131</w:t>
+                      </w:r>
+                    </w:p>
+                    <w:p>
+                      <w:pPr>
+                        <w:pStyle w:val="CompanyName"/>
+                        <w:rPr>
+                          <w:rFonts w:ascii="Times New Roman" w:hAnsi="Times New Roman" w:cs="Times New Roman"/>
+                          <w:color w:val="FFFFFF" w:themeColor="background1"/>
+                          <w:sz w:val="20"/>
+                          <w:szCs w:val="20"/>
+                          <w:lang w:val="pt-PT"/>
+                        </w:rPr>
+                      </w:pPr>
+                    </w:p>
+                    <w:bookmarkEnd w:id="1"/>
+                    <w:p>
+                      <w:pPr>
+                        <w:pStyle w:val="CompanyName"/>
+                        <w:rPr>
+                          <w:rFonts w:ascii="Times New Roman" w:hAnsi="Times New Roman" w:cs="Times New Roman"/>
+                          <w:color w:val="FFFFFF" w:themeColor="background1"/>
+                          <w:sz w:val="20"/>
+                          <w:szCs w:val="20"/>
+                          <w:lang w:val="pt-PT"/>
+                        </w:rPr>
+                      </w:pPr>
+                      <w:r>
+                        <w:rPr>
+                          <w:rFonts w:ascii="Times New Roman" w:hAnsi="Times New Roman" w:cs="Times New Roman"/>
+                          <w:color w:val="FFFFFF" w:themeColor="background1"/>
+                          <w:sz w:val="20"/>
+                          <w:szCs w:val="20"/>
+                          <w:lang w:val="pt-PT"/>
+                        </w:rPr>
+                        <w:t>Programação em Sistemas de informação</w:t>
+                      </w:r>
+                    </w:p>
+                    <w:p>
+                      <w:pPr>
+                        <w:pStyle w:val="CompanyName"/>
+                        <w:rPr>
+                          <w:rFonts w:ascii="Times New Roman" w:hAnsi="Times New Roman" w:cs="Times New Roman"/>
+                          <w:color w:val="FFFFFF" w:themeColor="background1"/>
+                          <w:sz w:val="20"/>
+                          <w:szCs w:val="20"/>
+                          <w:lang w:val="pt-PT"/>
+                        </w:rPr>
+                      </w:pPr>
+                    </w:p>
+                    <w:p>
+                      <w:pPr>
+                        <w:pStyle w:val="CompanyName"/>
+                        <w:rPr>
+                          <w:rFonts w:ascii="Times New Roman" w:hAnsi="Times New Roman" w:cs="Times New Roman"/>
+                          <w:color w:val="FFFFFF" w:themeColor="background1"/>
+                          <w:sz w:val="20"/>
+                          <w:szCs w:val="20"/>
+                          <w:lang w:val="pt-PT"/>
+                        </w:rPr>
+                      </w:pPr>
+                      <w:r>
+                        <w:rPr>
+                          <w:rFonts w:ascii="Times New Roman" w:hAnsi="Times New Roman" w:cs="Times New Roman"/>
+                          <w:color w:val="FFFFFF" w:themeColor="background1"/>
+                          <w:sz w:val="20"/>
+                          <w:szCs w:val="20"/>
+                          <w:lang w:val="pt-PT"/>
+                        </w:rPr>
+                        <w:t>DATA</w:t>
+                      </w:r>
+                    </w:p>
+                    <w:p>
+                      <w:pPr>
+                        <w:pStyle w:val="CompanyName"/>
+                        <w:rPr>
+                          <w:rFonts w:ascii="Times New Roman" w:hAnsi="Times New Roman" w:cs="Times New Roman"/>
+                          <w:color w:val="FFFFFF" w:themeColor="background1"/>
+                          <w:sz w:val="20"/>
+                          <w:szCs w:val="20"/>
+                        </w:rPr>
+                      </w:pPr>
+                    </w:p>
+                  </w:txbxContent>
+                </v:textbox>
+                <w10:wrap anchorx="page" anchory="page"/>
+              </v:shape>
+            </w:pict>
+          </mc:Fallback>
+        </mc:AlternateContent>
+      </w:r>
       <w:r>
         <w:rPr>
           <w:noProof/>
@@ -344,7 +735,7 @@
         <mc:AlternateContent>
           <mc:Choice Requires="wps">
             <w:drawing>
-              <wp:anchor distT="0" distB="0" distL="114300" distR="114300" simplePos="0" relativeHeight="251656703" behindDoc="0" locked="0" layoutInCell="1" allowOverlap="1" wp14:anchorId="7CD6746A" wp14:editId="4A3CF254">
+              <wp:anchor distT="0" distB="0" distL="114300" distR="114300" simplePos="0" relativeHeight="251656703" behindDoc="0" locked="0" layoutInCell="1" allowOverlap="1" wp14:anchorId="7CD6746A" wp14:editId="523A68AE">
                 <wp:simplePos x="0" y="0"/>
                 <wp:positionH relativeFrom="column">
                   <wp:posOffset>-1143000</wp:posOffset>
@@ -426,7 +817,7 @@
           </mc:Choice>
           <mc:Fallback>
             <w:pict>
-              <v:rect w14:anchorId="59BFDD40" id="Rectangle 6" o:spid="_x0000_s1026" style="position:absolute;margin-left:-90pt;margin-top:128.5pt;width:594.75pt;height:201.3pt;z-index:251656703;visibility:visible;mso-wrap-style:square;mso-width-percent:0;mso-height-percent:0;mso-wrap-distance-left:9pt;mso-wrap-distance-top:0;mso-wrap-distance-right:9pt;mso-wrap-distance-bottom:0;mso-position-horizontal:absolute;mso-position-horizontal-relative:text;mso-position-vertical:absolute;mso-position-vertical-relative:text;mso-width-percent:0;mso-height-percent:0;mso-width-relative:page;mso-height-relative:page;v-text-anchor:top" o:gfxdata="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" fillcolor="#900" stroked="f" strokecolor="#f2f2f2 [3041]" strokeweight="3pt">
+              <v:rect w14:anchorId="02B0CCE5" id="Rectangle 6" o:spid="_x0000_s1026" style="position:absolute;margin-left:-90pt;margin-top:128.5pt;width:594.75pt;height:201.3pt;z-index:251656703;visibility:visible;mso-wrap-style:square;mso-width-percent:0;mso-height-percent:0;mso-wrap-distance-left:9pt;mso-wrap-distance-top:0;mso-wrap-distance-right:9pt;mso-wrap-distance-bottom:0;mso-position-horizontal:absolute;mso-position-horizontal-relative:text;mso-position-vertical:absolute;mso-position-vertical-relative:text;mso-width-percent:0;mso-height-percent:0;mso-width-relative:page;mso-height-relative:page;v-text-anchor:top" o:gfxdata="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" fillcolor="#900" stroked="f" strokecolor="#f2f2f2 [3041]" strokeweight="3pt">
                 <v:shadow color="#622423 [1605]" opacity=".5" offset="1pt"/>
               </v:rect>
             </w:pict>
@@ -435,387 +826,6 @@
       </w:r>
       <w:r>
         <w:rPr>
-          <w:noProof/>
-          <w:lang w:val="pt-PT" w:eastAsia="pt-PT"/>
-        </w:rPr>
-        <mc:AlternateContent>
-          <mc:Choice Requires="wps">
-            <w:drawing>
-              <wp:anchor distT="0" distB="0" distL="114300" distR="114300" simplePos="0" relativeHeight="251657728" behindDoc="0" locked="0" layoutInCell="1" allowOverlap="1" wp14:anchorId="1F29690B" wp14:editId="12AF8D63">
-                <wp:simplePos x="0" y="0"/>
-                <wp:positionH relativeFrom="page">
-                  <wp:posOffset>1722755</wp:posOffset>
-                </wp:positionH>
-                <wp:positionV relativeFrom="page">
-                  <wp:posOffset>8867775</wp:posOffset>
-                </wp:positionV>
-                <wp:extent cx="4325620" cy="980440"/>
-                <wp:effectExtent l="0" t="0" r="0" b="635"/>
-                <wp:wrapNone/>
-                <wp:docPr id="4" name="Text Box 4"/>
-                <wp:cNvGraphicFramePr>
-                  <a:graphicFrameLocks xmlns:a="http://schemas.openxmlformats.org/drawingml/2006/main"/>
-                </wp:cNvGraphicFramePr>
-                <a:graphic xmlns:a="http://schemas.openxmlformats.org/drawingml/2006/main">
-                  <a:graphicData uri="http://schemas.microsoft.com/office/word/2010/wordprocessingShape">
-                    <wps:wsp>
-                      <wps:cNvSpPr txBox="1">
-                        <a:spLocks noChangeArrowheads="1"/>
-                      </wps:cNvSpPr>
-                      <wps:spPr bwMode="auto">
-                        <a:xfrm>
-                          <a:off x="0" y="0"/>
-                          <a:ext cx="4325620" cy="980440"/>
-                        </a:xfrm>
-                        <a:prstGeom prst="rect">
-                          <a:avLst/>
-                        </a:prstGeom>
-                        <a:noFill/>
-                        <a:ln>
-                          <a:noFill/>
-                        </a:ln>
-                        <a:extLst>
-                          <a:ext uri="{909E8E84-426E-40DD-AFC4-6F175D3DCCD1}">
-                            <a14:hiddenFill xmlns:a14="http://schemas.microsoft.com/office/drawing/2010/main">
-                              <a:solidFill>
-                                <a:srgbClr val="FFFFFF"/>
-                              </a:solidFill>
-                            </a14:hiddenFill>
-                          </a:ext>
-                          <a:ext uri="{91240B29-F687-4F45-9708-019B960494DF}">
-                            <a14:hiddenLine xmlns:a14="http://schemas.microsoft.com/office/drawing/2010/main" w="9525">
-                              <a:solidFill>
-                                <a:srgbClr val="000000"/>
-                              </a:solidFill>
-                              <a:miter lim="800000"/>
-                              <a:headEnd/>
-                              <a:tailEnd/>
-                            </a14:hiddenLine>
-                          </a:ext>
-                        </a:extLst>
-                      </wps:spPr>
-                      <wps:txbx>
-                        <w:txbxContent>
-                          <w:p>
-                            <w:pPr>
-                              <w:pStyle w:val="CompanyName"/>
-                              <w:rPr>
-                                <w:rFonts w:ascii="Times New Roman" w:hAnsi="Times New Roman" w:cs="Times New Roman"/>
-                                <w:color w:val="FFFFFF" w:themeColor="background1"/>
-                                <w:sz w:val="20"/>
-                                <w:szCs w:val="20"/>
-                                <w:lang w:val="pt-PT"/>
-                              </w:rPr>
-                            </w:pPr>
-                            <w:r>
-                              <w:rPr>
-                                <w:rFonts w:ascii="Times New Roman" w:hAnsi="Times New Roman" w:cs="Times New Roman"/>
-                                <w:color w:val="FFFFFF" w:themeColor="background1"/>
-                                <w:sz w:val="20"/>
-                                <w:szCs w:val="20"/>
-                                <w:lang w:val="pt-PT"/>
-                              </w:rPr>
-                              <w:t>NOME E NÚMERO Do estudante</w:t>
-                            </w:r>
-                            <w:r>
-                              <w:rPr>
-                                <w:rFonts w:ascii="Times New Roman" w:hAnsi="Times New Roman" w:cs="Times New Roman"/>
-                                <w:color w:val="FFFFFF" w:themeColor="background1"/>
-                                <w:sz w:val="20"/>
-                                <w:szCs w:val="20"/>
-                                <w:lang w:val="pt-PT"/>
-                              </w:rPr>
-                              <w:t>1</w:t>
-                            </w:r>
-                          </w:p>
-                          <w:p>
-                            <w:pPr>
-                              <w:pStyle w:val="CompanyName"/>
-                              <w:rPr>
-                                <w:rFonts w:ascii="Times New Roman" w:hAnsi="Times New Roman" w:cs="Times New Roman"/>
-                                <w:color w:val="FFFFFF" w:themeColor="background1"/>
-                                <w:sz w:val="20"/>
-                                <w:szCs w:val="20"/>
-                                <w:lang w:val="pt-PT"/>
-                              </w:rPr>
-                            </w:pPr>
-                            <w:r>
-                              <w:rPr>
-                                <w:rFonts w:ascii="Times New Roman" w:hAnsi="Times New Roman" w:cs="Times New Roman"/>
-                                <w:color w:val="FFFFFF" w:themeColor="background1"/>
-                                <w:sz w:val="20"/>
-                                <w:szCs w:val="20"/>
-                                <w:lang w:val="pt-PT"/>
-                              </w:rPr>
-                              <w:t>NOME E NÚMERO Do estudante2</w:t>
-                            </w:r>
-                          </w:p>
-                          <w:p>
-                            <w:pPr>
-                              <w:pStyle w:val="CompanyName"/>
-                              <w:rPr>
-                                <w:rFonts w:ascii="Times New Roman" w:hAnsi="Times New Roman" w:cs="Times New Roman"/>
-                                <w:color w:val="FFFFFF" w:themeColor="background1"/>
-                                <w:sz w:val="20"/>
-                                <w:szCs w:val="20"/>
-                                <w:lang w:val="pt-PT"/>
-                              </w:rPr>
-                            </w:pPr>
-                            <w:r>
-                              <w:rPr>
-                                <w:rFonts w:ascii="Times New Roman" w:hAnsi="Times New Roman" w:cs="Times New Roman"/>
-                                <w:color w:val="FFFFFF" w:themeColor="background1"/>
-                                <w:sz w:val="20"/>
-                                <w:szCs w:val="20"/>
-                                <w:lang w:val="pt-PT"/>
-                              </w:rPr>
-                              <w:t>NOME E NÚMERO Do estudante3</w:t>
-                            </w:r>
-                          </w:p>
-                          <w:p>
-                            <w:pPr>
-                              <w:pStyle w:val="CompanyName"/>
-                              <w:rPr>
-                                <w:rFonts w:ascii="Times New Roman" w:hAnsi="Times New Roman" w:cs="Times New Roman"/>
-                                <w:color w:val="FFFFFF" w:themeColor="background1"/>
-                                <w:sz w:val="20"/>
-                                <w:szCs w:val="20"/>
-                                <w:lang w:val="pt-PT"/>
-                              </w:rPr>
-                            </w:pPr>
-                          </w:p>
-                          <w:p>
-                            <w:pPr>
-                              <w:pStyle w:val="CompanyName"/>
-                              <w:rPr>
-                                <w:rFonts w:ascii="Times New Roman" w:hAnsi="Times New Roman" w:cs="Times New Roman"/>
-                                <w:color w:val="FFFFFF" w:themeColor="background1"/>
-                                <w:sz w:val="20"/>
-                                <w:szCs w:val="20"/>
-                                <w:lang w:val="pt-PT"/>
-                              </w:rPr>
-                            </w:pPr>
-                            <w:r>
-                              <w:rPr>
-                                <w:rFonts w:ascii="Times New Roman" w:hAnsi="Times New Roman" w:cs="Times New Roman"/>
-                                <w:color w:val="FFFFFF" w:themeColor="background1"/>
-                                <w:sz w:val="20"/>
-                                <w:szCs w:val="20"/>
-                                <w:lang w:val="pt-PT"/>
-                              </w:rPr>
-                              <w:t>Programação em Sistemas de informação</w:t>
-                            </w:r>
-                          </w:p>
-                          <w:p>
-                            <w:pPr>
-                              <w:pStyle w:val="CompanyName"/>
-                              <w:rPr>
-                                <w:rFonts w:ascii="Times New Roman" w:hAnsi="Times New Roman" w:cs="Times New Roman"/>
-                                <w:color w:val="FFFFFF" w:themeColor="background1"/>
-                                <w:sz w:val="20"/>
-                                <w:szCs w:val="20"/>
-                                <w:lang w:val="pt-PT"/>
-                              </w:rPr>
-                            </w:pPr>
-                          </w:p>
-                          <w:p>
-                            <w:pPr>
-                              <w:pStyle w:val="CompanyName"/>
-                              <w:rPr>
-                                <w:rFonts w:ascii="Times New Roman" w:hAnsi="Times New Roman" w:cs="Times New Roman"/>
-                                <w:color w:val="FFFFFF" w:themeColor="background1"/>
-                                <w:sz w:val="20"/>
-                                <w:szCs w:val="20"/>
-                              </w:rPr>
-                            </w:pPr>
-                            <w:r>
-                              <w:rPr>
-                                <w:rFonts w:ascii="Times New Roman" w:hAnsi="Times New Roman" w:cs="Times New Roman"/>
-                                <w:color w:val="FFFFFF" w:themeColor="background1"/>
-                                <w:sz w:val="20"/>
-                                <w:szCs w:val="20"/>
-                              </w:rPr>
-                              <w:t>DATA</w:t>
-                            </w:r>
-                          </w:p>
-                        </w:txbxContent>
-                      </wps:txbx>
-                      <wps:bodyPr rot="0" vert="horz" wrap="square" lIns="91440" tIns="45720" rIns="91440" bIns="45720" anchor="t" anchorCtr="0" upright="1">
-                        <a:spAutoFit/>
-                      </wps:bodyPr>
-                    </wps:wsp>
-                  </a:graphicData>
-                </a:graphic>
-                <wp14:sizeRelH relativeFrom="page">
-                  <wp14:pctWidth>0</wp14:pctWidth>
-                </wp14:sizeRelH>
-                <wp14:sizeRelV relativeFrom="page">
-                  <wp14:pctHeight>0</wp14:pctHeight>
-                </wp14:sizeRelV>
-              </wp:anchor>
-            </w:drawing>
-          </mc:Choice>
-          <mc:Fallback>
-            <w:pict>
-              <v:shapetype w14:anchorId="1F29690B" id="_x0000_t202" coordsize="21600,21600" o:spt="202" path="m,l,21600r21600,l21600,xe">
-                <v:stroke joinstyle="miter"/>
-                <v:path gradientshapeok="t" o:connecttype="rect"/>
-              </v:shapetype>
-              <v:shape id="Text Box 4" o:spid="_x0000_s1026" type="#_x0000_t202" style="position:absolute;left:0;text-align:left;margin-left:135.65pt;margin-top:698.25pt;width:340.6pt;height:77.2pt;z-index:251657728;visibility:visible;mso-wrap-style:square;mso-width-percent:0;mso-height-percent:0;mso-wrap-distance-left:9pt;mso-wrap-distance-top:0;mso-wrap-distance-right:9pt;mso-wrap-distance-bottom:0;mso-position-horizontal:absolute;mso-position-horizontal-relative:page;mso-position-vertical:absolute;mso-position-vertical-relative:page;mso-width-percent:0;mso-height-percent:0;mso-width-relative:page;mso-height-relative:page;v-text-anchor:top" o:gfxdata="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" filled="f" stroked="f">
-                <v:textbox style="mso-fit-shape-to-text:t">
-                  <w:txbxContent>
-                    <w:p>
-                      <w:pPr>
-                        <w:pStyle w:val="CompanyName"/>
-                        <w:rPr>
-                          <w:rFonts w:ascii="Times New Roman" w:hAnsi="Times New Roman" w:cs="Times New Roman"/>
-                          <w:color w:val="FFFFFF" w:themeColor="background1"/>
-                          <w:sz w:val="20"/>
-                          <w:szCs w:val="20"/>
-                          <w:lang w:val="pt-PT"/>
-                        </w:rPr>
-                      </w:pPr>
-                      <w:r>
-                        <w:rPr>
-                          <w:rFonts w:ascii="Times New Roman" w:hAnsi="Times New Roman" w:cs="Times New Roman"/>
-                          <w:color w:val="FFFFFF" w:themeColor="background1"/>
-                          <w:sz w:val="20"/>
-                          <w:szCs w:val="20"/>
-                          <w:lang w:val="pt-PT"/>
-                        </w:rPr>
-                        <w:t>NOME E NÚMERO Do estudante</w:t>
-                      </w:r>
-                      <w:r>
-                        <w:rPr>
-                          <w:rFonts w:ascii="Times New Roman" w:hAnsi="Times New Roman" w:cs="Times New Roman"/>
-                          <w:color w:val="FFFFFF" w:themeColor="background1"/>
-                          <w:sz w:val="20"/>
-                          <w:szCs w:val="20"/>
-                          <w:lang w:val="pt-PT"/>
-                        </w:rPr>
-                        <w:t>1</w:t>
-                      </w:r>
-                    </w:p>
-                    <w:p>
-                      <w:pPr>
-                        <w:pStyle w:val="CompanyName"/>
-                        <w:rPr>
-                          <w:rFonts w:ascii="Times New Roman" w:hAnsi="Times New Roman" w:cs="Times New Roman"/>
-                          <w:color w:val="FFFFFF" w:themeColor="background1"/>
-                          <w:sz w:val="20"/>
-                          <w:szCs w:val="20"/>
-                          <w:lang w:val="pt-PT"/>
-                        </w:rPr>
-                      </w:pPr>
-                      <w:r>
-                        <w:rPr>
-                          <w:rFonts w:ascii="Times New Roman" w:hAnsi="Times New Roman" w:cs="Times New Roman"/>
-                          <w:color w:val="FFFFFF" w:themeColor="background1"/>
-                          <w:sz w:val="20"/>
-                          <w:szCs w:val="20"/>
-                          <w:lang w:val="pt-PT"/>
-                        </w:rPr>
-                        <w:t>NOME E NÚMERO Do estudante2</w:t>
-                      </w:r>
-                    </w:p>
-                    <w:p>
-                      <w:pPr>
-                        <w:pStyle w:val="CompanyName"/>
-                        <w:rPr>
-                          <w:rFonts w:ascii="Times New Roman" w:hAnsi="Times New Roman" w:cs="Times New Roman"/>
-                          <w:color w:val="FFFFFF" w:themeColor="background1"/>
-                          <w:sz w:val="20"/>
-                          <w:szCs w:val="20"/>
-                          <w:lang w:val="pt-PT"/>
-                        </w:rPr>
-                      </w:pPr>
-                      <w:r>
-                        <w:rPr>
-                          <w:rFonts w:ascii="Times New Roman" w:hAnsi="Times New Roman" w:cs="Times New Roman"/>
-                          <w:color w:val="FFFFFF" w:themeColor="background1"/>
-                          <w:sz w:val="20"/>
-                          <w:szCs w:val="20"/>
-                          <w:lang w:val="pt-PT"/>
-                        </w:rPr>
-                        <w:t>NOME E NÚMERO Do estudante3</w:t>
-                      </w:r>
-                    </w:p>
-                    <w:p>
-                      <w:pPr>
-                        <w:pStyle w:val="CompanyName"/>
-                        <w:rPr>
-                          <w:rFonts w:ascii="Times New Roman" w:hAnsi="Times New Roman" w:cs="Times New Roman"/>
-                          <w:color w:val="FFFFFF" w:themeColor="background1"/>
-                          <w:sz w:val="20"/>
-                          <w:szCs w:val="20"/>
-                          <w:lang w:val="pt-PT"/>
-                        </w:rPr>
-                      </w:pPr>
-                    </w:p>
-                    <w:p>
-                      <w:pPr>
-                        <w:pStyle w:val="CompanyName"/>
-                        <w:rPr>
-                          <w:rFonts w:ascii="Times New Roman" w:hAnsi="Times New Roman" w:cs="Times New Roman"/>
-                          <w:color w:val="FFFFFF" w:themeColor="background1"/>
-                          <w:sz w:val="20"/>
-                          <w:szCs w:val="20"/>
-                          <w:lang w:val="pt-PT"/>
-                        </w:rPr>
-                      </w:pPr>
-                      <w:r>
-                        <w:rPr>
-                          <w:rFonts w:ascii="Times New Roman" w:hAnsi="Times New Roman" w:cs="Times New Roman"/>
-                          <w:color w:val="FFFFFF" w:themeColor="background1"/>
-                          <w:sz w:val="20"/>
-                          <w:szCs w:val="20"/>
-                          <w:lang w:val="pt-PT"/>
-                        </w:rPr>
-                        <w:t>Programação em Sistemas de informação</w:t>
-                      </w:r>
-                    </w:p>
-                    <w:p>
-                      <w:pPr>
-                        <w:pStyle w:val="CompanyName"/>
-                        <w:rPr>
-                          <w:rFonts w:ascii="Times New Roman" w:hAnsi="Times New Roman" w:cs="Times New Roman"/>
-                          <w:color w:val="FFFFFF" w:themeColor="background1"/>
-                          <w:sz w:val="20"/>
-                          <w:szCs w:val="20"/>
-                          <w:lang w:val="pt-PT"/>
-                        </w:rPr>
-                      </w:pPr>
-                    </w:p>
-                    <w:p>
-                      <w:pPr>
-                        <w:pStyle w:val="CompanyName"/>
-                        <w:rPr>
-                          <w:rFonts w:ascii="Times New Roman" w:hAnsi="Times New Roman" w:cs="Times New Roman"/>
-                          <w:color w:val="FFFFFF" w:themeColor="background1"/>
-                          <w:sz w:val="20"/>
-                          <w:szCs w:val="20"/>
-                        </w:rPr>
-                      </w:pPr>
-                      <w:r>
-                        <w:rPr>
-                          <w:rFonts w:ascii="Times New Roman" w:hAnsi="Times New Roman" w:cs="Times New Roman"/>
-                          <w:color w:val="FFFFFF" w:themeColor="background1"/>
-                          <w:sz w:val="20"/>
-                          <w:szCs w:val="20"/>
-                        </w:rPr>
-                        <w:t>DATA</w:t>
-                      </w:r>
-                    </w:p>
-                  </w:txbxContent>
-                </v:textbox>
-                <w10:wrap anchorx="page" anchory="page"/>
-              </v:shape>
-            </w:pict>
-          </mc:Fallback>
-        </mc:AlternateContent>
-      </w:r>
-      <w:r>
-        <w:rPr>
           <w:lang w:val="pt-PT"/>
         </w:rPr>
         <w:br w:type="page"/>
@@ -835,7 +845,23 @@
           <w:kern w:val="20"/>
           <w:lang w:val="pt-BR"/>
         </w:rPr>
-        <w:t>Projeto em Sistemas de Informação</w:t>
+        <w:t xml:space="preserve">Projeto em  Sistemas de Informação </w:t>
+      </w:r>
+      <w:r>
+        <w:rPr>
+          <w:rFonts w:ascii="Times New Roman" w:hAnsi="Times New Roman" w:cs="Times New Roman"/>
+          <w:kern w:val="20"/>
+          <w:lang w:val="pt-PT"/>
+        </w:rPr>
+        <w:t xml:space="preserve">para cumprimento dos requisitos necessários à </w:t>
+      </w:r>
+      <w:r>
+        <w:rPr>
+          <w:rFonts w:ascii="Times New Roman" w:hAnsi="Times New Roman" w:cs="Times New Roman"/>
+          <w:kern w:val="20"/>
+          <w:lang w:val="pt-PT"/>
+        </w:rPr>
+        <w:t xml:space="preserve">realização da prova de apresentação de projeto </w:t>
       </w:r>
       <w:r>
         <w:rPr>
@@ -843,39 +869,7 @@
           <w:kern w:val="20"/>
           <w:lang w:val="pt-BR"/>
         </w:rPr>
-        <w:t xml:space="preserve"> </w:t>
-      </w:r>
-      <w:r>
-        <w:rPr>
-          <w:rFonts w:ascii="Times New Roman" w:hAnsi="Times New Roman" w:cs="Times New Roman"/>
-          <w:kern w:val="20"/>
-          <w:lang w:val="pt-PT"/>
-        </w:rPr>
-        <w:t xml:space="preserve">para cumprimento dos requisitos necessários à </w:t>
-      </w:r>
-      <w:r>
-        <w:rPr>
-          <w:rFonts w:ascii="Times New Roman" w:hAnsi="Times New Roman" w:cs="Times New Roman"/>
-          <w:kern w:val="20"/>
-          <w:lang w:val="pt-PT"/>
-        </w:rPr>
-        <w:t>realização da</w:t>
-      </w:r>
-      <w:r>
-        <w:rPr>
-          <w:rFonts w:ascii="Times New Roman" w:hAnsi="Times New Roman" w:cs="Times New Roman"/>
-          <w:kern w:val="20"/>
-          <w:lang w:val="pt-PT"/>
-        </w:rPr>
-        <w:t xml:space="preserve"> prova de apresentação de proje</w:t>
-      </w:r>
-      <w:r>
-        <w:rPr>
-          <w:rFonts w:ascii="Times New Roman" w:hAnsi="Times New Roman" w:cs="Times New Roman"/>
-          <w:kern w:val="20"/>
-          <w:lang w:val="pt-PT"/>
-        </w:rPr>
-        <w:t xml:space="preserve">to </w:t>
+        <w:t xml:space="preserve">do </w:t>
       </w:r>
       <w:r>
         <w:rPr>
@@ -883,22 +877,6 @@
           <w:kern w:val="20"/>
           <w:lang w:val="pt-BR"/>
         </w:rPr>
-        <w:t>do</w:t>
-      </w:r>
-      <w:r>
-        <w:rPr>
-          <w:rFonts w:ascii="Times New Roman" w:hAnsi="Times New Roman" w:cs="Times New Roman"/>
-          <w:kern w:val="20"/>
-          <w:lang w:val="pt-BR"/>
-        </w:rPr>
-        <w:t xml:space="preserve"> </w:t>
-      </w:r>
-      <w:r>
-        <w:rPr>
-          <w:rFonts w:ascii="Times New Roman" w:hAnsi="Times New Roman" w:cs="Times New Roman"/>
-          <w:kern w:val="20"/>
-          <w:lang w:val="pt-BR"/>
-        </w:rPr>
         <w:t>Curso Técnico Superior Profissional (TeSP)</w:t>
       </w:r>
       <w:r>
@@ -940,38 +918,15 @@
           <w:kern w:val="20"/>
           <w:lang w:val="pt-PT"/>
         </w:rPr>
-        <w:t xml:space="preserve"> (</w:t>
-      </w:r>
-      <w:r>
-        <w:rPr>
-          <w:rFonts w:ascii="Times New Roman" w:hAnsi="Times New Roman" w:cs="Times New Roman"/>
-          <w:b/>
-          <w:kern w:val="20"/>
-          <w:lang w:val="pt-PT"/>
-        </w:rPr>
-        <w:t xml:space="preserve">nome do </w:t>
-      </w:r>
-      <w:r>
-        <w:rPr>
-          <w:rFonts w:ascii="Times New Roman" w:hAnsi="Times New Roman" w:cs="Times New Roman"/>
-          <w:b/>
-          <w:kern w:val="20"/>
-          <w:lang w:val="pt-PT"/>
-        </w:rPr>
-        <w:t>orientador</w:t>
-      </w:r>
-      <w:r>
-        <w:rPr>
-          <w:rFonts w:ascii="Times New Roman" w:hAnsi="Times New Roman" w:cs="Times New Roman"/>
-          <w:kern w:val="20"/>
-          <w:lang w:val="pt-PT"/>
-        </w:rPr>
-        <w:t>)</w:t>
-      </w:r>
-    </w:p>
-    <w:p>
-      <w:pPr>
-        <w:pStyle w:val="Ttulo1"/>
+        <w:t xml:space="preserve"> Marco Vicente</w:t>
+      </w:r>
+    </w:p>
+    <w:p>
+      <w:pPr>
+        <w:jc w:val="center"/>
+        <w:rPr>
+          <w:lang w:val="pt-PT"/>
+        </w:rPr>
       </w:pPr>
     </w:p>
     <w:p>
@@ -1215,15 +1170,7 @@
           <w:sz w:val="24"/>
           <w:lang w:val="pt-PT"/>
         </w:rPr>
-        <w:t xml:space="preserve">O </w:t>
-      </w:r>
-      <w:r>
-        <w:rPr>
-          <w:spacing w:val="-2"/>
-          <w:sz w:val="24"/>
-          <w:lang w:val="pt-PT"/>
-        </w:rPr>
-        <w:t>estudante 1</w:t>
+        <w:t>Andreia Agostinho Batista</w:t>
       </w:r>
       <w:r>
         <w:rPr>
@@ -1315,8 +1262,38 @@
           <w:sz w:val="24"/>
           <w:lang w:val="pt-PT"/>
         </w:rPr>
-        <w:t>, ....  de ...............  de ...............</w:t>
-      </w:r>
+        <w:t xml:space="preserve">, ....  de </w:t>
+      </w:r>
+      <w:r>
+        <w:rPr>
+          <w:spacing w:val="-2"/>
+          <w:sz w:val="24"/>
+          <w:lang w:val="pt-PT"/>
+        </w:rPr>
+        <w:t>Fevereiro</w:t>
+      </w:r>
+      <w:r>
+        <w:rPr>
+          <w:spacing w:val="-2"/>
+          <w:sz w:val="24"/>
+          <w:lang w:val="pt-PT"/>
+        </w:rPr>
+        <w:t xml:space="preserve"> de </w:t>
+      </w:r>
+      <w:r>
+        <w:rPr>
+          <w:spacing w:val="-2"/>
+          <w:sz w:val="24"/>
+          <w:lang w:val="pt-PT"/>
+        </w:rPr>
+        <w:t>2022</w:t>
+      </w:r>
+    </w:p>
+    <w:p>
+      <w:pPr>
+        <w:pStyle w:val="Ttulo1"/>
+        <w:jc w:val="left"/>
+      </w:pPr>
     </w:p>
     <w:p>
       <w:pPr>
@@ -1449,25 +1426,7 @@
           <w:kern w:val="20"/>
           <w:lang w:val="pt-PT"/>
         </w:rPr>
-        <w:t xml:space="preserve"> (</w:t>
-      </w:r>
-      <w:r>
-        <w:rPr>
-          <w:rFonts w:ascii="Times New Roman" w:hAnsi="Times New Roman" w:cs="Times New Roman"/>
-          <w:b/>
-          <w:kern w:val="20"/>
-          <w:lang w:val="pt-PT"/>
-        </w:rPr>
-        <w:t xml:space="preserve">nome do </w:t>
-      </w:r>
-      <w:r>
-        <w:rPr>
-          <w:rFonts w:ascii="Times New Roman" w:hAnsi="Times New Roman" w:cs="Times New Roman"/>
-          <w:b/>
-          <w:kern w:val="20"/>
-          <w:lang w:val="pt-PT"/>
-        </w:rPr>
-        <w:t>orientador</w:t>
+        <w:t xml:space="preserve"> </w:t>
       </w:r>
       <w:r>
         <w:rPr>
@@ -1475,7 +1434,7 @@
           <w:kern w:val="20"/>
           <w:lang w:val="pt-PT"/>
         </w:rPr>
-        <w:t>)</w:t>
+        <w:t>Marco Vicente</w:t>
       </w:r>
     </w:p>
     <w:p>
@@ -1727,15 +1686,7 @@
           <w:sz w:val="24"/>
           <w:lang w:val="pt-PT"/>
         </w:rPr>
-        <w:t xml:space="preserve">O </w:t>
-      </w:r>
-      <w:r>
-        <w:rPr>
-          <w:spacing w:val="-2"/>
-          <w:sz w:val="24"/>
-          <w:lang w:val="pt-PT"/>
-        </w:rPr>
-        <w:t>estudante 2</w:t>
+        <w:t>Diogo Rafael Cunha Pereira</w:t>
       </w:r>
       <w:r>
         <w:rPr>
@@ -1827,7 +1778,31 @@
           <w:sz w:val="24"/>
           <w:lang w:val="pt-PT"/>
         </w:rPr>
-        <w:t>, ....  de ...............  de ...............</w:t>
+        <w:t xml:space="preserve">, ....  de </w:t>
+      </w:r>
+      <w:r>
+        <w:rPr>
+          <w:spacing w:val="-2"/>
+          <w:sz w:val="24"/>
+          <w:lang w:val="pt-PT"/>
+        </w:rPr>
+        <w:t>Fevereiro</w:t>
+      </w:r>
+      <w:r>
+        <w:rPr>
+          <w:spacing w:val="-2"/>
+          <w:sz w:val="24"/>
+          <w:lang w:val="pt-PT"/>
+        </w:rPr>
+        <w:t xml:space="preserve"> de </w:t>
+      </w:r>
+      <w:r>
+        <w:rPr>
+          <w:spacing w:val="-2"/>
+          <w:sz w:val="24"/>
+          <w:lang w:val="pt-PT"/>
+        </w:rPr>
+        <w:t>2022</w:t>
       </w:r>
     </w:p>
     <w:p>
@@ -1835,10 +1810,525 @@
         <w:pStyle w:val="Ttulo1"/>
         <w:jc w:val="left"/>
       </w:pPr>
-      <w:r>
+    </w:p>
+    <w:p>
+      <w:pPr>
+        <w:rPr>
+          <w:rFonts w:ascii="Times New Roman" w:hAnsi="Times New Roman" w:cs="Times New Roman"/>
+          <w:b/>
+          <w:kern w:val="20"/>
+          <w:sz w:val="32"/>
+          <w:szCs w:val="32"/>
+          <w:lang w:val="pt-PT"/>
+        </w:rPr>
+      </w:pPr>
+      <w:r>
+        <w:rPr>
+          <w:lang w:val="pt-PT"/>
+        </w:rPr>
         <w:br w:type="page"/>
       </w:r>
-      <w:r>
+    </w:p>
+    <w:p>
+      <w:pPr>
+        <w:jc w:val="center"/>
+        <w:rPr>
+          <w:rFonts w:ascii="Times New Roman" w:hAnsi="Times New Roman" w:cs="Times New Roman"/>
+          <w:kern w:val="20"/>
+          <w:lang w:val="pt-PT"/>
+        </w:rPr>
+      </w:pPr>
+      <w:r>
+        <w:rPr>
+          <w:rFonts w:ascii="Times New Roman" w:hAnsi="Times New Roman" w:cs="Times New Roman"/>
+          <w:kern w:val="20"/>
+          <w:lang w:val="pt-BR"/>
+        </w:rPr>
+        <w:lastRenderedPageBreak/>
+        <w:t xml:space="preserve">Relatório de </w:t>
+      </w:r>
+      <w:r>
+        <w:rPr>
+          <w:rFonts w:ascii="Times New Roman" w:hAnsi="Times New Roman" w:cs="Times New Roman"/>
+          <w:kern w:val="20"/>
+          <w:lang w:val="pt-BR"/>
+        </w:rPr>
+        <w:t xml:space="preserve">Projeto em  Sistemas de Informação </w:t>
+      </w:r>
+      <w:r>
+        <w:rPr>
+          <w:rFonts w:ascii="Times New Roman" w:hAnsi="Times New Roman" w:cs="Times New Roman"/>
+          <w:kern w:val="20"/>
+          <w:lang w:val="pt-PT"/>
+        </w:rPr>
+        <w:t xml:space="preserve">para cumprimento dos requisitos necessários à </w:t>
+      </w:r>
+      <w:r>
+        <w:rPr>
+          <w:rFonts w:ascii="Times New Roman" w:hAnsi="Times New Roman" w:cs="Times New Roman"/>
+          <w:kern w:val="20"/>
+          <w:lang w:val="pt-PT"/>
+        </w:rPr>
+        <w:t xml:space="preserve">realização da prova de apresentação de projeto </w:t>
+      </w:r>
+      <w:r>
+        <w:rPr>
+          <w:rFonts w:ascii="Times New Roman" w:hAnsi="Times New Roman" w:cs="Times New Roman"/>
+          <w:kern w:val="20"/>
+          <w:lang w:val="pt-BR"/>
+        </w:rPr>
+        <w:t xml:space="preserve">do </w:t>
+      </w:r>
+      <w:r>
+        <w:rPr>
+          <w:rFonts w:ascii="Times New Roman" w:hAnsi="Times New Roman" w:cs="Times New Roman"/>
+          <w:kern w:val="20"/>
+          <w:lang w:val="pt-BR"/>
+        </w:rPr>
+        <w:t>Curso Técnico Superior Profissional (TeSP)</w:t>
+      </w:r>
+      <w:r>
+        <w:rPr>
+          <w:rFonts w:ascii="Times New Roman" w:hAnsi="Times New Roman" w:cs="Times New Roman"/>
+          <w:kern w:val="20"/>
+          <w:lang w:val="pt-PT"/>
+        </w:rPr>
+        <w:t xml:space="preserve"> de </w:t>
+      </w:r>
+      <w:r>
+        <w:rPr>
+          <w:rFonts w:ascii="Times New Roman" w:hAnsi="Times New Roman" w:cs="Times New Roman"/>
+          <w:b/>
+          <w:kern w:val="20"/>
+          <w:lang w:val="pt-PT"/>
+        </w:rPr>
+        <w:t>Programação de Sistemas de Informação</w:t>
+      </w:r>
+      <w:r>
+        <w:rPr>
+          <w:rFonts w:ascii="Times New Roman" w:hAnsi="Times New Roman" w:cs="Times New Roman"/>
+          <w:kern w:val="20"/>
+          <w:lang w:val="pt-PT"/>
+        </w:rPr>
+        <w:t xml:space="preserve"> </w:t>
+      </w:r>
+      <w:r>
+        <w:rPr>
+          <w:rFonts w:ascii="Times New Roman" w:hAnsi="Times New Roman" w:cs="Times New Roman"/>
+          <w:kern w:val="20"/>
+          <w:lang w:val="pt-PT"/>
+        </w:rPr>
+        <w:t>realizado sob a orientação de</w:t>
+      </w:r>
+      <w:r>
+        <w:rPr>
+          <w:rFonts w:ascii="Times New Roman" w:hAnsi="Times New Roman" w:cs="Times New Roman"/>
+          <w:kern w:val="20"/>
+          <w:lang w:val="pt-PT"/>
+        </w:rPr>
+        <w:t xml:space="preserve"> Marco Vicente</w:t>
+      </w:r>
+    </w:p>
+    <w:p>
+      <w:pPr>
+        <w:jc w:val="center"/>
+        <w:rPr>
+          <w:lang w:val="pt-PT"/>
+        </w:rPr>
+      </w:pPr>
+    </w:p>
+    <w:p>
+      <w:pPr>
+        <w:pStyle w:val="Corpodetexto"/>
+        <w:rPr>
+          <w:lang w:val="pt-PT"/>
+        </w:rPr>
+      </w:pPr>
+    </w:p>
+    <w:p>
+      <w:pPr>
+        <w:pStyle w:val="Corpodetexto"/>
+        <w:rPr>
+          <w:lang w:val="pt-PT"/>
+        </w:rPr>
+      </w:pPr>
+    </w:p>
+    <w:p>
+      <w:pPr>
+        <w:pStyle w:val="Corpodetexto"/>
+        <w:rPr>
+          <w:lang w:val="pt-PT"/>
+        </w:rPr>
+      </w:pPr>
+    </w:p>
+    <w:p>
+      <w:pPr>
+        <w:pStyle w:val="Corpodetexto"/>
+        <w:rPr>
+          <w:lang w:val="pt-PT"/>
+        </w:rPr>
+      </w:pPr>
+    </w:p>
+    <w:p>
+      <w:pPr>
+        <w:pStyle w:val="Corpodetexto"/>
+        <w:rPr>
+          <w:lang w:val="pt-PT"/>
+        </w:rPr>
+      </w:pPr>
+    </w:p>
+    <w:p>
+      <w:pPr>
+        <w:pStyle w:val="Corpodetexto"/>
+        <w:rPr>
+          <w:lang w:val="pt-PT"/>
+        </w:rPr>
+      </w:pPr>
+    </w:p>
+    <w:p>
+      <w:pPr>
+        <w:pStyle w:val="Corpodetexto"/>
+        <w:rPr>
+          <w:lang w:val="pt-PT"/>
+        </w:rPr>
+      </w:pPr>
+    </w:p>
+    <w:p>
+      <w:pPr>
+        <w:pStyle w:val="Corpodetexto"/>
+        <w:rPr>
+          <w:lang w:val="pt-PT"/>
+        </w:rPr>
+      </w:pPr>
+    </w:p>
+    <w:p>
+      <w:pPr>
+        <w:pStyle w:val="Corpodetexto"/>
+        <w:rPr>
+          <w:lang w:val="pt-PT"/>
+        </w:rPr>
+      </w:pPr>
+    </w:p>
+    <w:p>
+      <w:pPr>
+        <w:pStyle w:val="Corpodetexto"/>
+        <w:rPr>
+          <w:lang w:val="pt-PT"/>
+        </w:rPr>
+      </w:pPr>
+    </w:p>
+    <w:p>
+      <w:pPr>
+        <w:pStyle w:val="Corpodetexto"/>
+        <w:rPr>
+          <w:lang w:val="pt-PT"/>
+        </w:rPr>
+      </w:pPr>
+    </w:p>
+    <w:p>
+      <w:pPr>
+        <w:tabs>
+          <w:tab w:val="center" w:pos="2820"/>
+        </w:tabs>
+        <w:suppressAutoHyphens/>
+        <w:spacing w:before="120" w:after="120" w:line="360" w:lineRule="auto"/>
+        <w:jc w:val="center"/>
+        <w:rPr>
+          <w:b/>
+          <w:spacing w:val="-2"/>
+          <w:sz w:val="24"/>
+          <w:lang w:val="pt-PT"/>
+        </w:rPr>
+      </w:pPr>
+      <w:r>
+        <w:rPr>
+          <w:b/>
+          <w:spacing w:val="-2"/>
+          <w:sz w:val="28"/>
+          <w:lang w:val="pt-PT"/>
+        </w:rPr>
+        <w:t>DECLARAÇ</w:t>
+      </w:r>
+      <w:r>
+        <w:rPr>
+          <w:b/>
+          <w:spacing w:val="-2"/>
+          <w:sz w:val="28"/>
+          <w:lang w:val="pt-PT"/>
+        </w:rPr>
+        <w:t>ÃO</w:t>
+      </w:r>
+    </w:p>
+    <w:p>
+      <w:pPr>
+        <w:tabs>
+          <w:tab w:val="left" w:pos="-720"/>
+        </w:tabs>
+        <w:suppressAutoHyphens/>
+        <w:spacing w:before="120" w:after="120" w:line="360" w:lineRule="auto"/>
+        <w:jc w:val="both"/>
+        <w:rPr>
+          <w:spacing w:val="-2"/>
+          <w:sz w:val="24"/>
+          <w:lang w:val="pt-PT"/>
+        </w:rPr>
+      </w:pPr>
+    </w:p>
+    <w:p>
+      <w:pPr>
+        <w:tabs>
+          <w:tab w:val="left" w:pos="-720"/>
+        </w:tabs>
+        <w:suppressAutoHyphens/>
+        <w:spacing w:before="120" w:after="120" w:line="360" w:lineRule="auto"/>
+        <w:jc w:val="both"/>
+        <w:rPr>
+          <w:spacing w:val="-2"/>
+          <w:sz w:val="24"/>
+          <w:lang w:val="pt-PT"/>
+        </w:rPr>
+      </w:pPr>
+    </w:p>
+    <w:p>
+      <w:pPr>
+        <w:tabs>
+          <w:tab w:val="left" w:pos="-720"/>
+        </w:tabs>
+        <w:suppressAutoHyphens/>
+        <w:spacing w:before="120" w:after="120" w:line="360" w:lineRule="auto"/>
+        <w:jc w:val="both"/>
+        <w:rPr>
+          <w:spacing w:val="-2"/>
+          <w:sz w:val="24"/>
+          <w:lang w:val="pt-PT"/>
+        </w:rPr>
+      </w:pPr>
+      <w:r>
+        <w:rPr>
+          <w:spacing w:val="-2"/>
+          <w:sz w:val="24"/>
+          <w:lang w:val="pt-PT"/>
+        </w:rPr>
+        <w:t>Declaro que est</w:t>
+      </w:r>
+      <w:r>
+        <w:rPr>
+          <w:spacing w:val="-2"/>
+          <w:sz w:val="24"/>
+          <w:lang w:val="pt-PT"/>
+        </w:rPr>
+        <w:t>e</w:t>
+      </w:r>
+      <w:r>
+        <w:rPr>
+          <w:spacing w:val="-2"/>
+          <w:sz w:val="24"/>
+          <w:lang w:val="pt-PT"/>
+        </w:rPr>
+        <w:t xml:space="preserve"> Relatório se encontra em condições de ser apreciada (o) pelo júri a designar.</w:t>
+      </w:r>
+    </w:p>
+    <w:p>
+      <w:pPr>
+        <w:tabs>
+          <w:tab w:val="left" w:pos="-720"/>
+        </w:tabs>
+        <w:suppressAutoHyphens/>
+        <w:spacing w:before="120" w:after="120" w:line="360" w:lineRule="auto"/>
+        <w:jc w:val="both"/>
+        <w:rPr>
+          <w:spacing w:val="-2"/>
+          <w:sz w:val="24"/>
+          <w:lang w:val="pt-PT"/>
+        </w:rPr>
+      </w:pPr>
+    </w:p>
+    <w:p>
+      <w:pPr>
+        <w:tabs>
+          <w:tab w:val="left" w:pos="-720"/>
+        </w:tabs>
+        <w:suppressAutoHyphens/>
+        <w:spacing w:before="120" w:after="120" w:line="360" w:lineRule="auto"/>
+        <w:jc w:val="both"/>
+        <w:rPr>
+          <w:spacing w:val="-2"/>
+          <w:sz w:val="24"/>
+          <w:lang w:val="pt-PT"/>
+        </w:rPr>
+      </w:pPr>
+    </w:p>
+    <w:p>
+      <w:pPr>
+        <w:tabs>
+          <w:tab w:val="center" w:pos="2820"/>
+        </w:tabs>
+        <w:suppressAutoHyphens/>
+        <w:spacing w:before="120" w:after="120" w:line="360" w:lineRule="auto"/>
+        <w:jc w:val="center"/>
+        <w:rPr>
+          <w:spacing w:val="-2"/>
+          <w:sz w:val="24"/>
+          <w:lang w:val="pt-PT"/>
+        </w:rPr>
+      </w:pPr>
+      <w:r>
+        <w:rPr>
+          <w:spacing w:val="-2"/>
+          <w:sz w:val="24"/>
+          <w:lang w:val="pt-PT"/>
+        </w:rPr>
+        <w:t>Gonçalo Santos Ferreira</w:t>
+      </w:r>
+      <w:r>
+        <w:rPr>
+          <w:spacing w:val="-2"/>
+          <w:sz w:val="24"/>
+          <w:lang w:val="pt-PT"/>
+        </w:rPr>
+        <w:t>,</w:t>
+      </w:r>
+    </w:p>
+    <w:p>
+      <w:pPr>
+        <w:tabs>
+          <w:tab w:val="center" w:pos="2820"/>
+        </w:tabs>
+        <w:suppressAutoHyphens/>
+        <w:spacing w:before="120" w:after="120" w:line="360" w:lineRule="auto"/>
+        <w:jc w:val="center"/>
+        <w:rPr>
+          <w:spacing w:val="-2"/>
+          <w:sz w:val="24"/>
+          <w:lang w:val="pt-PT"/>
+        </w:rPr>
+      </w:pPr>
+      <w:r>
+        <w:rPr>
+          <w:spacing w:val="-2"/>
+          <w:sz w:val="24"/>
+          <w:lang w:val="pt-PT"/>
+        </w:rPr>
+        <w:t>____________________</w:t>
+      </w:r>
+    </w:p>
+    <w:p>
+      <w:pPr>
+        <w:tabs>
+          <w:tab w:val="center" w:pos="2820"/>
+        </w:tabs>
+        <w:suppressAutoHyphens/>
+        <w:spacing w:before="120" w:after="120" w:line="360" w:lineRule="auto"/>
+        <w:jc w:val="center"/>
+        <w:rPr>
+          <w:spacing w:val="-2"/>
+          <w:sz w:val="24"/>
+          <w:lang w:val="pt-PT"/>
+        </w:rPr>
+      </w:pPr>
+    </w:p>
+    <w:p>
+      <w:pPr>
+        <w:tabs>
+          <w:tab w:val="left" w:pos="-720"/>
+        </w:tabs>
+        <w:suppressAutoHyphens/>
+        <w:spacing w:before="120" w:after="120" w:line="360" w:lineRule="auto"/>
+        <w:jc w:val="both"/>
+        <w:rPr>
+          <w:spacing w:val="-2"/>
+          <w:sz w:val="24"/>
+          <w:lang w:val="pt-PT"/>
+        </w:rPr>
+      </w:pPr>
+    </w:p>
+    <w:p>
+      <w:pPr>
+        <w:tabs>
+          <w:tab w:val="left" w:pos="-720"/>
+        </w:tabs>
+        <w:suppressAutoHyphens/>
+        <w:spacing w:before="120" w:after="120" w:line="360" w:lineRule="auto"/>
+        <w:jc w:val="center"/>
+        <w:rPr>
+          <w:spacing w:val="-2"/>
+          <w:sz w:val="24"/>
+          <w:lang w:val="pt-PT"/>
+        </w:rPr>
+      </w:pPr>
+      <w:r>
+        <w:rPr>
+          <w:spacing w:val="-2"/>
+          <w:sz w:val="24"/>
+          <w:lang w:val="pt-PT"/>
+        </w:rPr>
+        <w:t>Leiria</w:t>
+      </w:r>
+      <w:r>
+        <w:rPr>
+          <w:spacing w:val="-2"/>
+          <w:sz w:val="24"/>
+          <w:lang w:val="pt-PT"/>
+        </w:rPr>
+        <w:t xml:space="preserve">, ....  de </w:t>
+      </w:r>
+      <w:r>
+        <w:rPr>
+          <w:spacing w:val="-2"/>
+          <w:sz w:val="24"/>
+          <w:lang w:val="pt-PT"/>
+        </w:rPr>
+        <w:t>Fevereiro</w:t>
+      </w:r>
+      <w:r>
+        <w:rPr>
+          <w:spacing w:val="-2"/>
+          <w:sz w:val="24"/>
+          <w:lang w:val="pt-PT"/>
+        </w:rPr>
+        <w:t xml:space="preserve"> de </w:t>
+      </w:r>
+      <w:r>
+        <w:rPr>
+          <w:spacing w:val="-2"/>
+          <w:sz w:val="24"/>
+          <w:lang w:val="pt-PT"/>
+        </w:rPr>
+        <w:t>2022</w:t>
+      </w:r>
+    </w:p>
+    <w:p>
+      <w:pPr>
+        <w:pStyle w:val="Ttulo1"/>
+        <w:jc w:val="left"/>
+      </w:pPr>
+    </w:p>
+    <w:p>
+      <w:pPr>
+        <w:rPr>
+          <w:rFonts w:ascii="Times New Roman" w:hAnsi="Times New Roman" w:cs="Times New Roman"/>
+          <w:b/>
+          <w:kern w:val="20"/>
+          <w:sz w:val="32"/>
+          <w:szCs w:val="32"/>
+          <w:lang w:val="pt-PT"/>
+        </w:rPr>
+      </w:pPr>
+      <w:r>
+        <w:rPr>
+          <w:lang w:val="pt-PT"/>
+        </w:rPr>
+        <w:br w:type="page"/>
+      </w:r>
+      <w:r>
+        <w:rPr>
+          <w:rFonts w:ascii="Times New Roman" w:hAnsi="Times New Roman" w:cs="Times New Roman"/>
+          <w:b/>
+          <w:kern w:val="20"/>
+          <w:sz w:val="32"/>
+          <w:szCs w:val="32"/>
+          <w:lang w:val="pt-PT"/>
+        </w:rPr>
         <w:lastRenderedPageBreak/>
         <w:t>Agradecimentos</w:t>
       </w:r>
@@ -1942,7 +2432,7 @@
           <w:sz w:val="24"/>
           <w:lang w:val="pt-PT"/>
         </w:rPr>
-        <w:t xml:space="preserve">[RELATÓRIO DE </w:t>
+        <w:t xml:space="preserve">RELATÓRIO DE </w:t>
       </w:r>
       <w:r>
         <w:rPr>
@@ -1958,7 +2448,7 @@
           <w:sz w:val="24"/>
           <w:lang w:val="pt-PT"/>
         </w:rPr>
-        <w:t xml:space="preserve"> - TÍTULO</w:t>
+        <w:t xml:space="preserve"> - </w:t>
       </w:r>
       <w:r>
         <w:rPr>
@@ -1966,7 +2456,7 @@
           <w:sz w:val="24"/>
           <w:lang w:val="pt-PT"/>
         </w:rPr>
-        <w:t>]</w:t>
+        <w:t>CarBuddy</w:t>
       </w:r>
     </w:p>
     <w:p>
@@ -1996,23 +2486,7 @@
           <w:sz w:val="24"/>
           <w:lang w:val="pt-PT"/>
         </w:rPr>
-        <w:t>[AUTOR</w:t>
-      </w:r>
-      <w:r>
-        <w:rPr>
-          <w:b/>
-          <w:sz w:val="24"/>
-          <w:lang w:val="pt-PT"/>
-        </w:rPr>
-        <w:t>ES</w:t>
-      </w:r>
-      <w:r>
-        <w:rPr>
-          <w:b/>
-          <w:sz w:val="24"/>
-          <w:lang w:val="pt-PT"/>
-        </w:rPr>
-        <w:t>]</w:t>
+        <w:t>Andreia Agostinho Batista</w:t>
       </w:r>
     </w:p>
     <w:p>
@@ -2025,6 +2499,181 @@
           <w:lang w:val="pt-PT"/>
         </w:rPr>
       </w:pPr>
+      <w:r>
+        <w:rPr>
+          <w:b/>
+          <w:sz w:val="24"/>
+          <w:lang w:val="pt-PT"/>
+        </w:rPr>
+        <w:t>Diogo Rafael Cunha Pereira</w:t>
+      </w:r>
+    </w:p>
+    <w:p>
+      <w:pPr>
+        <w:spacing w:before="120" w:after="120" w:line="360" w:lineRule="auto"/>
+        <w:jc w:val="center"/>
+        <w:rPr>
+          <w:b/>
+          <w:sz w:val="24"/>
+          <w:lang w:val="pt-PT"/>
+        </w:rPr>
+      </w:pPr>
+      <w:r>
+        <w:rPr>
+          <w:b/>
+          <w:sz w:val="24"/>
+          <w:lang w:val="pt-PT"/>
+        </w:rPr>
+        <w:t>Gonçalo Santos Ferreira</w:t>
+      </w:r>
+    </w:p>
+    <w:p>
+      <w:pPr>
+        <w:spacing w:before="120" w:after="120" w:line="360" w:lineRule="auto"/>
+        <w:jc w:val="center"/>
+        <w:rPr>
+          <w:b/>
+          <w:sz w:val="24"/>
+          <w:lang w:val="pt-PT"/>
+        </w:rPr>
+      </w:pPr>
+    </w:p>
+    <w:p>
+      <w:pPr>
+        <w:spacing w:before="120" w:after="120" w:line="360" w:lineRule="auto"/>
+        <w:ind w:firstLine="360"/>
+        <w:jc w:val="both"/>
+        <w:rPr>
+          <w:sz w:val="24"/>
+          <w:szCs w:val="24"/>
+          <w:lang w:val="pt-PT"/>
+        </w:rPr>
+      </w:pPr>
+      <w:r>
+        <w:rPr>
+          <w:sz w:val="24"/>
+          <w:szCs w:val="24"/>
+          <w:lang w:val="pt-PT"/>
+        </w:rPr>
+        <w:t>Em contexto das cadeiras de Plataformas de Sistemas de Informação, Serviços e Interoperabilidade de Sistemas, Acesso Móvel a Sistemas de Informação e Projeto em Sistemas de Informação, foi proposto aos alunos que desenvolvessem um projeto em grupo, projeto esse que irá ser orientado e gerido em concordância entre estas quatro.</w:t>
+      </w:r>
+    </w:p>
+    <w:p>
+      <w:pPr>
+        <w:spacing w:before="120" w:after="120" w:line="360" w:lineRule="auto"/>
+        <w:ind w:firstLine="360"/>
+        <w:jc w:val="both"/>
+        <w:rPr>
+          <w:sz w:val="24"/>
+          <w:szCs w:val="24"/>
+          <w:lang w:val="pt-PT"/>
+        </w:rPr>
+      </w:pPr>
+      <w:r>
+        <w:rPr>
+          <w:sz w:val="24"/>
+          <w:szCs w:val="24"/>
+          <w:lang w:val="pt-PT"/>
+        </w:rPr>
+        <w:t>O projeto é de tema único que engloba todas e este mesmo é de livre escolha, tal como também se pretende que o desenvolvimento do mesmo utilize uma metodologia ágil.</w:t>
+      </w:r>
+    </w:p>
+    <w:p>
+      <w:pPr>
+        <w:spacing w:before="120" w:after="120" w:line="360" w:lineRule="auto"/>
+        <w:ind w:firstLine="360"/>
+        <w:jc w:val="both"/>
+        <w:rPr>
+          <w:sz w:val="24"/>
+          <w:szCs w:val="24"/>
+          <w:lang w:val="pt-PT"/>
+        </w:rPr>
+      </w:pPr>
+      <w:r>
+        <w:rPr>
+          <w:sz w:val="24"/>
+          <w:szCs w:val="24"/>
+          <w:lang w:val="pt-PT"/>
+        </w:rPr>
+        <w:t xml:space="preserve">Todo o projeto será desenvolvido com a separação de tarefas em sprints a serem geridas pelo grupo. </w:t>
+      </w:r>
+    </w:p>
+    <w:p>
+      <w:pPr>
+        <w:spacing w:before="120" w:after="120" w:line="360" w:lineRule="auto"/>
+        <w:ind w:firstLine="360"/>
+        <w:jc w:val="both"/>
+        <w:rPr>
+          <w:sz w:val="24"/>
+          <w:szCs w:val="24"/>
+          <w:lang w:val="pt-PT"/>
+        </w:rPr>
+      </w:pPr>
+      <w:r>
+        <w:rPr>
+          <w:sz w:val="24"/>
+          <w:szCs w:val="24"/>
+          <w:lang w:val="pt-PT"/>
+        </w:rPr>
+        <w:t>Pode-se referir também o facto de que o projeto tem como principal objetivo a consolidação e aplicação dos conhecimentos adquiridos ao longo do curso.</w:t>
+      </w:r>
+    </w:p>
+    <w:p>
+      <w:pPr>
+        <w:spacing w:line="360" w:lineRule="auto"/>
+        <w:ind w:firstLine="360"/>
+        <w:jc w:val="both"/>
+        <w:rPr>
+          <w:sz w:val="24"/>
+          <w:szCs w:val="24"/>
+          <w:lang w:val="pt-PT" w:eastAsia="pt-PT"/>
+        </w:rPr>
+      </w:pPr>
+      <w:r>
+        <w:rPr>
+          <w:sz w:val="24"/>
+          <w:szCs w:val="24"/>
+          <w:lang w:val="pt-PT"/>
+        </w:rPr>
+        <w:t xml:space="preserve">Por fim, relativamente ao tema do nosso projeto, decidimos implementar um conceito de </w:t>
+      </w:r>
+      <w:r>
+        <w:rPr>
+          <w:sz w:val="24"/>
+          <w:szCs w:val="24"/>
+          <w:lang w:val="pt-PT" w:eastAsia="pt-PT"/>
+        </w:rPr>
+        <w:t>sistema de gestão e reparação de veículos, que compreende uma combinação de três componentes, sendo eles um website, onde é feita toda a gestão de contas de utilizador, onde vão ser vistos e/ou registados os veículos, o seu estado e as suas reparações, uma aplicação, onde cada cliente, iniciando sessão, tem listadas todas as reparações, dados dos respetivos veículos e o colaborador/mecânico, tal como quando inserindo o VIN de um veículo, acede ao histórico de reparações e aos dados do respetivo veículo. Uma API, para ser possível fazer uma interligação de dados entre ambos os componentes referidos anteriormente.</w:t>
+      </w:r>
+    </w:p>
+    <w:p>
+      <w:pPr>
+        <w:spacing w:line="360" w:lineRule="auto"/>
+        <w:ind w:firstLine="360"/>
+        <w:jc w:val="both"/>
+        <w:rPr>
+          <w:sz w:val="24"/>
+          <w:szCs w:val="24"/>
+          <w:lang w:val="pt-PT" w:eastAsia="pt-PT"/>
+        </w:rPr>
+      </w:pPr>
+      <w:r>
+        <w:rPr>
+          <w:sz w:val="24"/>
+          <w:szCs w:val="24"/>
+          <w:lang w:val="pt-PT" w:eastAsia="pt-PT"/>
+        </w:rPr>
+        <w:t xml:space="preserve">O objetivo primordial, é que mesmo a nível internacional, se possam registar e verificar o histórico de reparações, utilizando o VIN. </w:t>
+      </w:r>
+    </w:p>
+    <w:p>
+      <w:pPr>
+        <w:pStyle w:val="Corpodetexto"/>
+        <w:ind w:firstLine="0"/>
+        <w:rPr>
+          <w:lang w:val="pt-PT"/>
+        </w:rPr>
+      </w:pPr>
     </w:p>
     <w:p>
       <w:pPr>
@@ -2036,67 +2685,21 @@
           <w:lang w:val="pt-PT" w:eastAsia="pt-PT"/>
         </w:rPr>
       </w:pPr>
-    </w:p>
-    <w:p>
-      <w:pPr>
-        <w:spacing w:before="120" w:after="120" w:line="360" w:lineRule="auto"/>
-        <w:jc w:val="both"/>
+      <w:r>
         <w:rPr>
           <w:color w:val="000000"/>
           <w:sz w:val="24"/>
           <w:lang w:val="pt-PT" w:eastAsia="pt-PT"/>
         </w:rPr>
-      </w:pPr>
+        <w:t xml:space="preserve">PALAVRAS-CHAVE: </w:t>
+      </w:r>
       <w:r>
         <w:rPr>
           <w:color w:val="000000"/>
           <w:sz w:val="24"/>
-          <w:lang w:val="pt-PT"/>
-        </w:rPr>
-        <w:t xml:space="preserve">Texto do resumo em Português, a 1 espaço, com o máximo de </w:t>
-      </w:r>
-      <w:r>
-        <w:rPr>
-          <w:color w:val="000000"/>
-          <w:sz w:val="24"/>
-          <w:lang w:val="pt-PT"/>
-        </w:rPr>
-        <w:t>300 palavras</w:t>
-      </w:r>
-      <w:r>
-        <w:rPr>
-          <w:color w:val="000000"/>
-          <w:sz w:val="24"/>
-          <w:lang w:val="pt-PT"/>
-        </w:rPr>
-        <w:t xml:space="preserve">. </w:t>
-      </w:r>
-    </w:p>
-    <w:p>
-      <w:pPr>
-        <w:pStyle w:val="Corpodetexto"/>
-        <w:rPr>
-          <w:lang w:val="pt-PT"/>
-        </w:rPr>
-      </w:pPr>
-    </w:p>
-    <w:p>
-      <w:pPr>
-        <w:spacing w:before="120" w:after="120" w:line="360" w:lineRule="auto"/>
-        <w:jc w:val="both"/>
-        <w:rPr>
-          <w:color w:val="000000"/>
-          <w:sz w:val="24"/>
           <w:lang w:val="pt-PT" w:eastAsia="pt-PT"/>
         </w:rPr>
-      </w:pPr>
-      <w:r>
-        <w:rPr>
-          <w:color w:val="000000"/>
-          <w:sz w:val="24"/>
-          <w:lang w:val="pt-PT" w:eastAsia="pt-PT"/>
-        </w:rPr>
-        <w:t>PALAVRAS-CHAVE: xxxx, yyyy, zzzz</w:t>
+        <w:t>gestão, veículos, website, aplicação, API.</w:t>
       </w:r>
     </w:p>
     <w:p>
@@ -5802,6 +6405,7 @@
     <w:lsdException w:name="HTML Sample" w:semiHidden="1" w:unhideWhenUsed="1"/>
     <w:lsdException w:name="HTML Typewriter" w:semiHidden="1" w:unhideWhenUsed="1"/>
     <w:lsdException w:name="HTML Variable" w:semiHidden="1" w:unhideWhenUsed="1"/>
+    <w:lsdException w:name="Normal Table" w:semiHidden="1" w:unhideWhenUsed="1"/>
     <w:lsdException w:name="annotation subject" w:semiHidden="1" w:unhideWhenUsed="1"/>
     <w:lsdException w:name="No List" w:semiHidden="1" w:unhideWhenUsed="1"/>
     <w:lsdException w:name="Outline List 1" w:semiHidden="1" w:unhideWhenUsed="1"/>
@@ -5844,8 +6448,11 @@
     <w:lsdException w:name="Table Contemporary" w:semiHidden="1" w:unhideWhenUsed="1"/>
     <w:lsdException w:name="Table Elegant" w:semiHidden="1" w:unhideWhenUsed="1"/>
     <w:lsdException w:name="Table Professional" w:semiHidden="1" w:unhideWhenUsed="1"/>
+    <w:lsdException w:name="Table Subtle 1" w:semiHidden="1" w:unhideWhenUsed="1"/>
     <w:lsdException w:name="Table Subtle 2" w:semiHidden="1" w:unhideWhenUsed="1"/>
     <w:lsdException w:name="Table Web 1" w:semiHidden="1" w:unhideWhenUsed="1"/>
+    <w:lsdException w:name="Table Web 2" w:semiHidden="1" w:unhideWhenUsed="1"/>
+    <w:lsdException w:name="Table Web 3" w:semiHidden="1" w:unhideWhenUsed="1"/>
     <w:lsdException w:name="Balloon Text" w:semiHidden="1" w:unhideWhenUsed="1"/>
     <w:lsdException w:name="Table Theme" w:semiHidden="1" w:unhideWhenUsed="1"/>
     <w:lsdException w:name="Placeholder Text" w:semiHidden="1" w:uiPriority="99"/>
@@ -7425,6 +8032,10 @@
 </file>
 
 <file path=customXml/item1.xml><?xml version="1.0" encoding="utf-8"?>
+<b:Sources xmlns:b="http://schemas.openxmlformats.org/officeDocument/2006/bibliography" xmlns="http://schemas.openxmlformats.org/officeDocument/2006/bibliography" SelectedStyle="\APA.XSL" StyleName="APA"/>
+</file>
+
+<file path=customXml/item2.xml><?xml version="1.0" encoding="utf-8"?>
 <MENU label="Campos" version="1">
   <NODE label="Novo Registo" type="NewCard" replaceValue="false">
     <FIELD label="Nº de Registo">
@@ -8668,20 +9279,16 @@
 </MENU>
 </file>
 
-<file path=customXml/item2.xml><?xml version="1.0" encoding="utf-8"?>
-<b:Sources xmlns:b="http://schemas.openxmlformats.org/officeDocument/2006/bibliography" xmlns="http://schemas.openxmlformats.org/officeDocument/2006/bibliography" SelectedStyle="\APA.XSL" StyleName="APA"/>
-</file>
-
 <file path=customXml/itemProps1.xml><?xml version="1.0" encoding="utf-8"?>
-<ds:datastoreItem xmlns:ds="http://schemas.openxmlformats.org/officeDocument/2006/customXml" ds:itemID="{C9D89824-69A5-42C9-A22C-F53642B431AE}">
-  <ds:schemaRefs/>
-</ds:datastoreItem>
-</file>
-
-<file path=customXml/itemProps2.xml><?xml version="1.0" encoding="utf-8"?>
 <ds:datastoreItem xmlns:ds="http://schemas.openxmlformats.org/officeDocument/2006/customXml" ds:itemID="{BB242552-844C-47DF-AD56-7551D2985A3E}">
   <ds:schemaRefs>
     <ds:schemaRef ds:uri="http://schemas.openxmlformats.org/officeDocument/2006/bibliography"/>
   </ds:schemaRefs>
 </ds:datastoreItem>
+</file>
+
+<file path=customXml/itemProps2.xml><?xml version="1.0" encoding="utf-8"?>
+<ds:datastoreItem xmlns:ds="http://schemas.openxmlformats.org/officeDocument/2006/customXml" ds:itemID="{C9D89824-69A5-42C9-A22C-F53642B431AE}">
+  <ds:schemaRefs/>
+</ds:datastoreItem>
 </file>
</xml_diff>

<commit_message>
Alterações no Relatório Final
</commit_message>
<xml_diff>
--- a/doc/Relatório_Final _ProjetoSistemasInformação.docx
+++ b/doc/Relatório_Final _ProjetoSistemasInformação.docx
@@ -2351,8 +2351,9 @@
           <w:sz w:val="24"/>
           <w:lang w:val="pt-PT"/>
         </w:rPr>
-        <w:t>(Opcio</w:t>
-      </w:r>
+        <w:t>(</w:t>
+      </w:r>
+      <w:proofErr w:type="spellStart"/>
       <w:r>
         <w:rPr>
           <w:b/>
@@ -2360,7 +2361,7 @@
           <w:sz w:val="24"/>
           <w:lang w:val="pt-PT"/>
         </w:rPr>
-        <w:t>ddfsdddsdsadsads</w:t>
+        <w:t>Opcio</w:t>
       </w:r>
       <w:r>
         <w:rPr>
@@ -2369,7 +2370,26 @@
           <w:sz w:val="24"/>
           <w:lang w:val="pt-PT"/>
         </w:rPr>
-        <w:t>nal)</w:t>
+        <w:t>ddfsdddsdsadsads</w:t>
+      </w:r>
+      <w:r>
+        <w:rPr>
+          <w:b/>
+          <w:color w:val="800000"/>
+          <w:sz w:val="24"/>
+          <w:lang w:val="pt-PT"/>
+        </w:rPr>
+        <w:t>nal</w:t>
+      </w:r>
+      <w:proofErr w:type="spellEnd"/>
+      <w:r>
+        <w:rPr>
+          <w:b/>
+          <w:color w:val="800000"/>
+          <w:sz w:val="24"/>
+          <w:lang w:val="pt-PT"/>
+        </w:rPr>
+        <w:t>)</w:t>
       </w:r>
     </w:p>
     <w:p>
@@ -2450,6 +2470,7 @@
         </w:rPr>
         <w:t xml:space="preserve"> - </w:t>
       </w:r>
+      <w:proofErr w:type="spellStart"/>
       <w:r>
         <w:rPr>
           <w:b/>
@@ -2458,6 +2479,7 @@
         </w:rPr>
         <w:t>CarBuddy</w:t>
       </w:r>
+      <w:proofErr w:type="spellEnd"/>
     </w:p>
     <w:p>
       <w:pPr>
@@ -2843,7 +2865,43 @@
           <w:sz w:val="24"/>
           <w:lang w:val="pt-PT"/>
         </w:rPr>
-        <w:t>Configuração padrão: 1,5 espaço entre linhas; opções de tipo de letra: Garamond, Times New Roman; letra tamanho</w:t>
+        <w:t xml:space="preserve">Configuração padrão: 1,5 espaço entre linhas; opções de tipo de letra: </w:t>
+      </w:r>
+      <w:proofErr w:type="spellStart"/>
+      <w:r>
+        <w:rPr>
+          <w:color w:val="000000"/>
+          <w:sz w:val="24"/>
+          <w:lang w:val="pt-PT"/>
+        </w:rPr>
+        <w:t>Garamond</w:t>
+      </w:r>
+      <w:proofErr w:type="spellEnd"/>
+      <w:r>
+        <w:rPr>
+          <w:color w:val="000000"/>
+          <w:sz w:val="24"/>
+          <w:lang w:val="pt-PT"/>
+        </w:rPr>
+        <w:t xml:space="preserve">, Times New </w:t>
+      </w:r>
+      <w:proofErr w:type="spellStart"/>
+      <w:r>
+        <w:rPr>
+          <w:color w:val="000000"/>
+          <w:sz w:val="24"/>
+          <w:lang w:val="pt-PT"/>
+        </w:rPr>
+        <w:t>Roman</w:t>
+      </w:r>
+      <w:proofErr w:type="spellEnd"/>
+      <w:r>
+        <w:rPr>
+          <w:color w:val="000000"/>
+          <w:sz w:val="24"/>
+          <w:lang w:val="pt-PT"/>
+        </w:rPr>
+        <w:t>; letra tamanho</w:t>
       </w:r>
       <w:r>
         <w:rPr>
@@ -2859,7 +2917,43 @@
           <w:sz w:val="24"/>
           <w:lang w:val="pt-PT"/>
         </w:rPr>
-        <w:t>12; texto justificado (6 pto antes / 6 pto depois – espaçamento entre parágrafos)</w:t>
+        <w:t xml:space="preserve">12; texto justificado (6 </w:t>
+      </w:r>
+      <w:proofErr w:type="spellStart"/>
+      <w:r>
+        <w:rPr>
+          <w:color w:val="000000"/>
+          <w:sz w:val="24"/>
+          <w:lang w:val="pt-PT"/>
+        </w:rPr>
+        <w:t>pto</w:t>
+      </w:r>
+      <w:proofErr w:type="spellEnd"/>
+      <w:r>
+        <w:rPr>
+          <w:color w:val="000000"/>
+          <w:sz w:val="24"/>
+          <w:lang w:val="pt-PT"/>
+        </w:rPr>
+        <w:t xml:space="preserve"> antes / 6 </w:t>
+      </w:r>
+      <w:proofErr w:type="spellStart"/>
+      <w:r>
+        <w:rPr>
+          <w:color w:val="000000"/>
+          <w:sz w:val="24"/>
+          <w:lang w:val="pt-PT"/>
+        </w:rPr>
+        <w:t>pto</w:t>
+      </w:r>
+      <w:proofErr w:type="spellEnd"/>
+      <w:r>
+        <w:rPr>
+          <w:color w:val="000000"/>
+          <w:sz w:val="24"/>
+          <w:lang w:val="pt-PT"/>
+        </w:rPr>
+        <w:t xml:space="preserve"> depois – espaçamento entre parágrafos)</w:t>
       </w:r>
       <w:r>
         <w:rPr>
@@ -2977,8 +3071,6 @@
     <w:p>
       <w:pPr>
         <w:pStyle w:val="Ttulo1"/>
-      </w:pPr>
-      <w:r>
         <w:rPr>
           <w:rFonts w:ascii="Garamond" w:hAnsi="Garamond" w:cs="Garamond"/>
           <w:b w:val="0"/>
@@ -2987,8 +3079,7 @@
           <w:sz w:val="24"/>
           <w:szCs w:val="22"/>
         </w:rPr>
-        <w:t>Apresentação do trabalho. Deve incluir a organização e a estrutura do relatório</w:t>
-      </w:r>
+      </w:pPr>
       <w:r>
         <w:rPr>
           <w:rFonts w:ascii="Garamond" w:hAnsi="Garamond" w:cs="Garamond"/>
@@ -2998,11 +3089,292 @@
           <w:sz w:val="24"/>
           <w:szCs w:val="22"/>
         </w:rPr>
+        <w:t>Apresentação do trabalho.</w:t>
+      </w:r>
+    </w:p>
+    <w:p>
+      <w:pPr>
+        <w:pStyle w:val="Corpodetexto"/>
+        <w:rPr>
+          <w:lang w:val="pt-PT"/>
+        </w:rPr>
+      </w:pPr>
+    </w:p>
+    <w:p>
+      <w:pPr>
+        <w:pStyle w:val="Ttulo1"/>
+        <w:ind w:firstLine="360"/>
+        <w:jc w:val="both"/>
+        <w:rPr>
+          <w:rFonts w:ascii="Garamond" w:hAnsi="Garamond" w:cs="Garamond"/>
+          <w:b w:val="0"/>
+          <w:color w:val="000000"/>
+          <w:kern w:val="0"/>
+          <w:sz w:val="24"/>
+          <w:szCs w:val="22"/>
+        </w:rPr>
+      </w:pPr>
+      <w:r>
+        <w:rPr>
+          <w:rFonts w:ascii="Garamond" w:hAnsi="Garamond" w:cs="Garamond"/>
+          <w:b w:val="0"/>
+          <w:color w:val="000000"/>
+          <w:kern w:val="0"/>
+          <w:sz w:val="24"/>
+          <w:szCs w:val="22"/>
+        </w:rPr>
+        <w:t>Em contexto das cadeiras de Plataformas de Sistemas de Informação, Serviços e Interoperabilidade de Sistemas, Acesso Móvel a Sistemas de Informação e Projeto em Sistemas de Informação, foi proposto aos alunos que desenvolvessem um projeto em grupo, projeto esse que irá ser orientado e gerido em concordância entre estas quatro.</w:t>
+      </w:r>
+    </w:p>
+    <w:p>
+      <w:pPr>
+        <w:pStyle w:val="Ttulo1"/>
+        <w:ind w:firstLine="360"/>
+        <w:jc w:val="both"/>
+        <w:rPr>
+          <w:rFonts w:ascii="Garamond" w:hAnsi="Garamond" w:cs="Garamond"/>
+          <w:b w:val="0"/>
+          <w:color w:val="000000"/>
+          <w:kern w:val="0"/>
+          <w:sz w:val="24"/>
+          <w:szCs w:val="22"/>
+        </w:rPr>
+      </w:pPr>
+      <w:r>
+        <w:rPr>
+          <w:rFonts w:ascii="Garamond" w:hAnsi="Garamond" w:cs="Garamond"/>
+          <w:b w:val="0"/>
+          <w:color w:val="000000"/>
+          <w:kern w:val="0"/>
+          <w:sz w:val="24"/>
+          <w:szCs w:val="22"/>
+        </w:rPr>
+        <w:t>O projeto é de tema único que engloba todas e este mesmo é de livre escolha, tal como também se pretende que o desenvolvimento do mesmo utilize uma metodologia ágil.</w:t>
+      </w:r>
+    </w:p>
+    <w:p>
+      <w:pPr>
+        <w:pStyle w:val="Ttulo1"/>
+        <w:ind w:firstLine="360"/>
+        <w:jc w:val="both"/>
+        <w:rPr>
+          <w:rFonts w:ascii="Garamond" w:hAnsi="Garamond" w:cs="Garamond"/>
+          <w:b w:val="0"/>
+          <w:color w:val="000000"/>
+          <w:kern w:val="0"/>
+          <w:sz w:val="24"/>
+          <w:szCs w:val="22"/>
+        </w:rPr>
+      </w:pPr>
+      <w:r>
+        <w:rPr>
+          <w:rFonts w:ascii="Garamond" w:hAnsi="Garamond" w:cs="Garamond"/>
+          <w:b w:val="0"/>
+          <w:color w:val="000000"/>
+          <w:kern w:val="0"/>
+          <w:sz w:val="24"/>
+          <w:szCs w:val="22"/>
+        </w:rPr>
+        <w:t>Todo o projeto será desenvolvido com a separação de tarefas em sprints a serem geridas pelo grupo.</w:t>
+      </w:r>
+    </w:p>
+    <w:p>
+      <w:pPr>
+        <w:pStyle w:val="Ttulo1"/>
+        <w:ind w:firstLine="360"/>
+        <w:jc w:val="both"/>
+        <w:rPr>
+          <w:rFonts w:ascii="Garamond" w:hAnsi="Garamond" w:cs="Garamond"/>
+          <w:b w:val="0"/>
+          <w:color w:val="000000"/>
+          <w:kern w:val="0"/>
+          <w:sz w:val="24"/>
+          <w:szCs w:val="22"/>
+        </w:rPr>
+      </w:pPr>
+      <w:r>
+        <w:rPr>
+          <w:rFonts w:ascii="Garamond" w:hAnsi="Garamond" w:cs="Garamond"/>
+          <w:b w:val="0"/>
+          <w:color w:val="000000"/>
+          <w:kern w:val="0"/>
+          <w:sz w:val="24"/>
+          <w:szCs w:val="22"/>
+        </w:rPr>
+        <w:t>Pode-se referir também o facto de que o projeto tem como principal objetivo a consolidação e aplicação dos conhecimentos adquiridos ao longo do curso.</w:t>
+      </w:r>
+    </w:p>
+    <w:p>
+      <w:pPr>
+        <w:pStyle w:val="Ttulo1"/>
+        <w:ind w:firstLine="360"/>
+        <w:jc w:val="both"/>
+        <w:rPr>
+          <w:rFonts w:ascii="Garamond" w:hAnsi="Garamond" w:cs="Garamond"/>
+          <w:b w:val="0"/>
+          <w:color w:val="000000"/>
+          <w:kern w:val="0"/>
+          <w:sz w:val="24"/>
+          <w:szCs w:val="22"/>
+        </w:rPr>
+      </w:pPr>
+      <w:r>
+        <w:rPr>
+          <w:rFonts w:ascii="Garamond" w:hAnsi="Garamond" w:cs="Garamond"/>
+          <w:b w:val="0"/>
+          <w:color w:val="000000"/>
+          <w:kern w:val="0"/>
+          <w:sz w:val="24"/>
+          <w:szCs w:val="22"/>
+        </w:rPr>
+        <w:t>R</w:t>
+      </w:r>
+      <w:r>
+        <w:rPr>
+          <w:rFonts w:ascii="Garamond" w:hAnsi="Garamond" w:cs="Garamond"/>
+          <w:b w:val="0"/>
+          <w:color w:val="000000"/>
+          <w:kern w:val="0"/>
+          <w:sz w:val="24"/>
+          <w:szCs w:val="22"/>
+        </w:rPr>
+        <w:t>elativamente ao tema do nosso projeto, decidimos implementar um conceito de sistema de gestão e reparação de veículos, que compreende uma combinação de três componentes, sendo eles um website, onde é feita toda a gestão de contas de utilizador, onde vão ser vistos e/ou registados os veículos, o seu estado e as suas reparações, uma aplicação, onde cada cliente, iniciando sessão, tem listadas todas as reparações, dados dos respetivos veículos e o colaborador/mecânico, tal como quando inserindo o VIN de um veículo, acede ao histórico de reparações e aos dados do respetivo veículo. Uma API, para ser possível fazer uma interligação de dados entre ambos os componentes referidos anteriormente.</w:t>
+      </w:r>
+    </w:p>
+    <w:p>
+      <w:pPr>
+        <w:pStyle w:val="Ttulo1"/>
+        <w:ind w:firstLine="360"/>
+        <w:jc w:val="both"/>
+        <w:rPr>
+          <w:rFonts w:ascii="Garamond" w:hAnsi="Garamond" w:cs="Garamond"/>
+          <w:b w:val="0"/>
+          <w:color w:val="000000"/>
+          <w:kern w:val="0"/>
+          <w:sz w:val="24"/>
+          <w:szCs w:val="22"/>
+        </w:rPr>
+      </w:pPr>
+      <w:r>
+        <w:rPr>
+          <w:rFonts w:ascii="Garamond" w:hAnsi="Garamond" w:cs="Garamond"/>
+          <w:b w:val="0"/>
+          <w:color w:val="000000"/>
+          <w:kern w:val="0"/>
+          <w:sz w:val="24"/>
+          <w:szCs w:val="22"/>
+        </w:rPr>
+        <w:t>O objetivo primordial, é que mesmo a nível internacional, se possam registar e verificar o histórico de reparações, utilizando o VIN.</w:t>
+      </w:r>
+    </w:p>
+    <w:p>
+      <w:pPr>
+        <w:pStyle w:val="Ttulo1"/>
+        <w:jc w:val="left"/>
+        <w:rPr>
+          <w:rFonts w:ascii="Garamond" w:hAnsi="Garamond" w:cs="Garamond"/>
+          <w:b w:val="0"/>
+          <w:color w:val="000000"/>
+          <w:kern w:val="0"/>
+          <w:sz w:val="24"/>
+          <w:szCs w:val="22"/>
+        </w:rPr>
+      </w:pPr>
+    </w:p>
+    <w:p>
+      <w:pPr>
+        <w:pStyle w:val="Ttulo1"/>
+        <w:rPr>
+          <w:rFonts w:ascii="Garamond" w:hAnsi="Garamond" w:cs="Garamond"/>
+          <w:b w:val="0"/>
+          <w:color w:val="000000"/>
+          <w:kern w:val="0"/>
+          <w:sz w:val="24"/>
+          <w:szCs w:val="22"/>
+        </w:rPr>
+      </w:pPr>
+    </w:p>
+    <w:p>
+      <w:pPr>
+        <w:pStyle w:val="Corpodetexto"/>
+        <w:rPr>
+          <w:lang w:val="pt-PT"/>
+        </w:rPr>
+      </w:pPr>
+    </w:p>
+    <w:p>
+      <w:pPr>
+        <w:pStyle w:val="Corpodetexto"/>
+        <w:rPr>
+          <w:lang w:val="pt-PT"/>
+        </w:rPr>
+      </w:pPr>
+    </w:p>
+    <w:p>
+      <w:pPr>
+        <w:pStyle w:val="Ttulo1"/>
+        <w:rPr>
+          <w:rFonts w:ascii="Garamond" w:hAnsi="Garamond" w:cs="Garamond"/>
+          <w:b w:val="0"/>
+          <w:color w:val="000000"/>
+          <w:kern w:val="0"/>
+          <w:sz w:val="24"/>
+          <w:szCs w:val="22"/>
+        </w:rPr>
+      </w:pPr>
+      <w:r>
+        <w:rPr>
+          <w:rFonts w:ascii="Garamond" w:hAnsi="Garamond" w:cs="Garamond"/>
+          <w:b w:val="0"/>
+          <w:color w:val="000000"/>
+          <w:kern w:val="0"/>
+          <w:sz w:val="24"/>
+          <w:szCs w:val="22"/>
+        </w:rPr>
+        <w:t>Deve incluir a organização e a estrutura do relatório</w:t>
+      </w:r>
+      <w:r>
+        <w:rPr>
+          <w:rFonts w:ascii="Garamond" w:hAnsi="Garamond" w:cs="Garamond"/>
+          <w:b w:val="0"/>
+          <w:color w:val="000000"/>
+          <w:kern w:val="0"/>
+          <w:sz w:val="24"/>
+          <w:szCs w:val="22"/>
+        </w:rPr>
         <w:t>.</w:t>
       </w:r>
+    </w:p>
+    <w:p>
+      <w:pPr>
+        <w:pStyle w:val="Ttulo1"/>
+        <w:jc w:val="left"/>
+        <w:rPr>
+          <w:rFonts w:ascii="Garamond" w:hAnsi="Garamond" w:cs="Garamond"/>
+          <w:b w:val="0"/>
+          <w:color w:val="000000"/>
+          <w:kern w:val="0"/>
+          <w:sz w:val="24"/>
+          <w:szCs w:val="22"/>
+        </w:rPr>
+      </w:pPr>
+    </w:p>
+    <w:p>
+      <w:pPr>
+        <w:pStyle w:val="Ttulo1"/>
+        <w:jc w:val="left"/>
+      </w:pPr>
       <w:r>
         <w:br w:type="page"/>
       </w:r>
+    </w:p>
+    <w:p>
+      <w:pPr>
+        <w:pStyle w:val="Corpodetexto"/>
+        <w:rPr>
+          <w:lang w:val="pt-PT"/>
+        </w:rPr>
+      </w:pPr>
     </w:p>
     <w:p>
       <w:pPr>
@@ -3013,7 +3385,6 @@
         </w:numPr>
       </w:pPr>
       <w:r>
-        <w:lastRenderedPageBreak/>
         <w:t>Metodologia</w:t>
       </w:r>
     </w:p>
@@ -3213,13 +3584,23 @@
         </w:rPr>
         <w:t xml:space="preserve">Neste capítulo deve ser apresentado o plano do Projeto (Sugestão: utilizar a ferramenta de Gestão de projetos </w:t>
       </w:r>
-      <w:r>
-        <w:rPr>
-          <w:color w:val="000000"/>
-          <w:sz w:val="24"/>
-          <w:lang w:val="pt-PT"/>
-        </w:rPr>
-        <w:t>Redmine):</w:t>
+      <w:proofErr w:type="spellStart"/>
+      <w:r>
+        <w:rPr>
+          <w:color w:val="000000"/>
+          <w:sz w:val="24"/>
+          <w:lang w:val="pt-PT"/>
+        </w:rPr>
+        <w:t>Redmine</w:t>
+      </w:r>
+      <w:proofErr w:type="spellEnd"/>
+      <w:r>
+        <w:rPr>
+          <w:color w:val="000000"/>
+          <w:sz w:val="24"/>
+          <w:lang w:val="pt-PT"/>
+        </w:rPr>
+        <w:t>):</w:t>
       </w:r>
     </w:p>
     <w:p>
@@ -3237,13 +3618,23 @@
           <w:lang w:val="pt-PT"/>
         </w:rPr>
       </w:pPr>
-      <w:r>
-        <w:rPr>
-          <w:color w:val="000000"/>
-          <w:sz w:val="24"/>
-          <w:lang w:val="pt-PT"/>
-        </w:rPr>
-        <w:t>Gantt Chart;</w:t>
+      <w:proofErr w:type="spellStart"/>
+      <w:r>
+        <w:rPr>
+          <w:color w:val="000000"/>
+          <w:sz w:val="24"/>
+          <w:lang w:val="pt-PT"/>
+        </w:rPr>
+        <w:t>Gantt</w:t>
+      </w:r>
+      <w:proofErr w:type="spellEnd"/>
+      <w:r>
+        <w:rPr>
+          <w:color w:val="000000"/>
+          <w:sz w:val="24"/>
+          <w:lang w:val="pt-PT"/>
+        </w:rPr>
+        <w:t xml:space="preserve"> Chart;</w:t>
       </w:r>
     </w:p>
     <w:p>
@@ -3267,7 +3658,25 @@
           <w:sz w:val="24"/>
           <w:lang w:val="pt-PT"/>
         </w:rPr>
-        <w:t>Identificação das principais actividades;</w:t>
+        <w:t xml:space="preserve">Identificação das principais </w:t>
+      </w:r>
+      <w:proofErr w:type="spellStart"/>
+      <w:r>
+        <w:rPr>
+          <w:color w:val="000000"/>
+          <w:sz w:val="24"/>
+          <w:lang w:val="pt-PT"/>
+        </w:rPr>
+        <w:t>actividades</w:t>
+      </w:r>
+      <w:proofErr w:type="spellEnd"/>
+      <w:r>
+        <w:rPr>
+          <w:color w:val="000000"/>
+          <w:sz w:val="24"/>
+          <w:lang w:val="pt-PT"/>
+        </w:rPr>
+        <w:t>;</w:t>
       </w:r>
     </w:p>
     <w:p>
@@ -3285,13 +3694,23 @@
           <w:lang w:val="pt-PT"/>
         </w:rPr>
       </w:pPr>
-      <w:r>
-        <w:rPr>
-          <w:color w:val="000000"/>
-          <w:sz w:val="24"/>
-          <w:lang w:val="pt-PT"/>
-        </w:rPr>
-        <w:t>Deliverables;</w:t>
+      <w:proofErr w:type="spellStart"/>
+      <w:r>
+        <w:rPr>
+          <w:color w:val="000000"/>
+          <w:sz w:val="24"/>
+          <w:lang w:val="pt-PT"/>
+        </w:rPr>
+        <w:t>Deliverables</w:t>
+      </w:r>
+      <w:proofErr w:type="spellEnd"/>
+      <w:r>
+        <w:rPr>
+          <w:color w:val="000000"/>
+          <w:sz w:val="24"/>
+          <w:lang w:val="pt-PT"/>
+        </w:rPr>
+        <w:t>;</w:t>
       </w:r>
     </w:p>
     <w:p>
@@ -3307,13 +3726,23 @@
           <w:lang w:val="pt-PT"/>
         </w:rPr>
       </w:pPr>
-      <w:r>
-        <w:rPr>
-          <w:color w:val="000000"/>
-          <w:sz w:val="24"/>
-          <w:lang w:val="pt-PT"/>
-        </w:rPr>
-        <w:t>Milestones;</w:t>
+      <w:proofErr w:type="spellStart"/>
+      <w:r>
+        <w:rPr>
+          <w:color w:val="000000"/>
+          <w:sz w:val="24"/>
+          <w:lang w:val="pt-PT"/>
+        </w:rPr>
+        <w:t>Milestones</w:t>
+      </w:r>
+      <w:proofErr w:type="spellEnd"/>
+      <w:r>
+        <w:rPr>
+          <w:color w:val="000000"/>
+          <w:sz w:val="24"/>
+          <w:lang w:val="pt-PT"/>
+        </w:rPr>
+        <w:t>;</w:t>
       </w:r>
     </w:p>
     <w:p>
@@ -3588,7 +4017,25 @@
           <w:sz w:val="24"/>
           <w:lang w:val="pt-PT"/>
         </w:rPr>
-        <w:t>Especificar Protótipos, Casos de Uso, Modelo de Dados, Mockup’s, etc.</w:t>
+        <w:t xml:space="preserve">Especificar Protótipos, Casos de Uso, Modelo de Dados, </w:t>
+      </w:r>
+      <w:proofErr w:type="spellStart"/>
+      <w:r>
+        <w:rPr>
+          <w:color w:val="000000"/>
+          <w:sz w:val="24"/>
+          <w:lang w:val="pt-PT"/>
+        </w:rPr>
+        <w:t>Mockup’s</w:t>
+      </w:r>
+      <w:proofErr w:type="spellEnd"/>
+      <w:r>
+        <w:rPr>
+          <w:color w:val="000000"/>
+          <w:sz w:val="24"/>
+          <w:lang w:val="pt-PT"/>
+        </w:rPr>
+        <w:t>, etc.</w:t>
       </w:r>
     </w:p>
     <w:p>
@@ -4346,7 +4793,21 @@
         <w:rPr>
           <w:lang w:val="pt-PT"/>
         </w:rPr>
-        <w:t xml:space="preserve"> Notas de rodapé: fonte 10 pt; 1 espaço entre linhas.</w:t>
+        <w:t xml:space="preserve"> Notas de rodapé: fonte 10 </w:t>
+      </w:r>
+      <w:proofErr w:type="spellStart"/>
+      <w:r>
+        <w:rPr>
+          <w:lang w:val="pt-PT"/>
+        </w:rPr>
+        <w:t>pt</w:t>
+      </w:r>
+      <w:proofErr w:type="spellEnd"/>
+      <w:r>
+        <w:rPr>
+          <w:lang w:val="pt-PT"/>
+        </w:rPr>
+        <w:t>; 1 espaço entre linhas.</w:t>
       </w:r>
     </w:p>
   </w:footnote>

</xml_diff>

<commit_message>
Desenvolvimento da Introdução do Relatório
</commit_message>
<xml_diff>
--- a/doc/Relatório_Final _ProjetoSistemasInformação.docx
+++ b/doc/Relatório_Final _ProjetoSistemasInformação.docx
@@ -3088,6 +3088,7 @@
           <w:kern w:val="0"/>
           <w:sz w:val="24"/>
           <w:szCs w:val="22"/>
+          <w:highlight w:val="cyan"/>
         </w:rPr>
         <w:t>Apresentação do trabalho.</w:t>
       </w:r>
@@ -3216,6 +3217,7 @@
           <w:kern w:val="0"/>
           <w:sz w:val="24"/>
           <w:szCs w:val="22"/>
+          <w:highlight w:val="darkCyan"/>
         </w:rPr>
       </w:pPr>
       <w:r>
@@ -3226,19 +3228,9 @@
           <w:kern w:val="0"/>
           <w:sz w:val="24"/>
           <w:szCs w:val="22"/>
-        </w:rPr>
-        <w:t>R</w:t>
-      </w:r>
-      <w:r>
-        <w:rPr>
-          <w:rFonts w:ascii="Garamond" w:hAnsi="Garamond" w:cs="Garamond"/>
-          <w:b w:val="0"/>
-          <w:color w:val="000000"/>
-          <w:kern w:val="0"/>
-          <w:sz w:val="24"/>
-          <w:szCs w:val="22"/>
-        </w:rPr>
-        <w:t>elativamente ao tema do nosso projeto, decidimos implementar um conceito de sistema de gestão e reparação de veículos, que compreende uma combinação de três componentes, sendo eles um website, onde é feita toda a gestão de contas de utilizador, onde vão ser vistos e/ou registados os veículos, o seu estado e as suas reparações, uma aplicação, onde cada cliente, iniciando sessão, tem listadas todas as reparações, dados dos respetivos veículos e o colaborador/mecânico, tal como quando inserindo o VIN de um veículo, acede ao histórico de reparações e aos dados do respetivo veículo. Uma API, para ser possível fazer uma interligação de dados entre ambos os componentes referidos anteriormente.</w:t>
+          <w:highlight w:val="darkCyan"/>
+        </w:rPr>
+        <w:t>Relativamente ao tema do nosso projeto, decidimos implementar um conceito de sistema de gestão e reparação de veículos, que compreende uma combinação de três componentes, sendo eles um website, onde é feita toda a gestão de contas de utilizador, onde vão ser vistos e/ou registados os veículos, o seu estado e as suas reparações, uma aplicação, onde cada cliente, iniciando sessão, tem listadas todas as reparações, dados dos respetivos veículos e o colaborador/mecânico, tal como quando inserindo o VIN de um veículo, acede ao histórico de reparações e aos dados do respetivo veículo. Uma API, para ser possível fazer uma interligação de dados entre ambos os componentes referidos anteriormente.</w:t>
       </w:r>
     </w:p>
     <w:p>
@@ -3263,14 +3255,23 @@
           <w:kern w:val="0"/>
           <w:sz w:val="24"/>
           <w:szCs w:val="22"/>
+          <w:highlight w:val="darkCyan"/>
         </w:rPr>
         <w:t>O objetivo primordial, é que mesmo a nível internacional, se possam registar e verificar o histórico de reparações, utilizando o VIN.</w:t>
       </w:r>
     </w:p>
     <w:p>
       <w:pPr>
+        <w:pStyle w:val="Corpodetexto"/>
+        <w:ind w:firstLine="0"/>
+        <w:rPr>
+          <w:lang w:val="pt-PT"/>
+        </w:rPr>
+      </w:pPr>
+    </w:p>
+    <w:p>
+      <w:pPr>
         <w:pStyle w:val="Ttulo1"/>
-        <w:jc w:val="left"/>
         <w:rPr>
           <w:rFonts w:ascii="Garamond" w:hAnsi="Garamond" w:cs="Garamond"/>
           <w:b w:val="0"/>
@@ -3278,12 +3279,10 @@
           <w:kern w:val="0"/>
           <w:sz w:val="24"/>
           <w:szCs w:val="22"/>
-        </w:rPr>
-      </w:pPr>
-    </w:p>
-    <w:p>
-      <w:pPr>
-        <w:pStyle w:val="Ttulo1"/>
+          <w:highlight w:val="cyan"/>
+        </w:rPr>
+      </w:pPr>
+      <w:r>
         <w:rPr>
           <w:rFonts w:ascii="Garamond" w:hAnsi="Garamond" w:cs="Garamond"/>
           <w:b w:val="0"/>
@@ -3291,28 +3290,16 @@
           <w:kern w:val="0"/>
           <w:sz w:val="24"/>
           <w:szCs w:val="22"/>
-        </w:rPr>
-      </w:pPr>
-    </w:p>
-    <w:p>
-      <w:pPr>
-        <w:pStyle w:val="Corpodetexto"/>
-        <w:rPr>
-          <w:lang w:val="pt-PT"/>
-        </w:rPr>
-      </w:pPr>
-    </w:p>
-    <w:p>
-      <w:pPr>
-        <w:pStyle w:val="Corpodetexto"/>
-        <w:rPr>
-          <w:lang w:val="pt-PT"/>
-        </w:rPr>
-      </w:pPr>
+          <w:highlight w:val="cyan"/>
+        </w:rPr>
+        <w:t>Deve incluir a organização e a estrutura do relatório.</w:t>
+      </w:r>
     </w:p>
     <w:p>
       <w:pPr>
         <w:pStyle w:val="Ttulo1"/>
+        <w:ind w:firstLine="360"/>
+        <w:jc w:val="left"/>
         <w:rPr>
           <w:rFonts w:ascii="Garamond" w:hAnsi="Garamond" w:cs="Garamond"/>
           <w:b w:val="0"/>
@@ -3330,8 +3317,9 @@
           <w:kern w:val="0"/>
           <w:sz w:val="24"/>
           <w:szCs w:val="22"/>
-        </w:rPr>
-        <w:t>Deve incluir a organização e a estrutura do relatório</w:t>
+          <w:highlight w:val="cyan"/>
+        </w:rPr>
+        <w:t xml:space="preserve">Relativamente à estrutura deste documento, podemos observar que este está dividido em X pontos, sendo eles a Introdução, a Metodologia, a Arquitetura do Sistema, Gestão do Projeto, Análise, Desenho, Implementação, Testes, e por fim, </w:t>
       </w:r>
       <w:r>
         <w:rPr>
@@ -3341,14 +3329,11 @@
           <w:kern w:val="0"/>
           <w:sz w:val="24"/>
           <w:szCs w:val="22"/>
-        </w:rPr>
-        <w:t>.</w:t>
-      </w:r>
-    </w:p>
-    <w:p>
-      <w:pPr>
-        <w:pStyle w:val="Ttulo1"/>
-        <w:jc w:val="left"/>
+          <w:highlight w:val="cyan"/>
+        </w:rPr>
+        <w:t xml:space="preserve">Conclusão e </w:t>
+      </w:r>
+      <w:r>
         <w:rPr>
           <w:rFonts w:ascii="Garamond" w:hAnsi="Garamond" w:cs="Garamond"/>
           <w:b w:val="0"/>
@@ -3356,8 +3341,201 @@
           <w:kern w:val="0"/>
           <w:sz w:val="24"/>
           <w:szCs w:val="22"/>
-        </w:rPr>
-      </w:pPr>
+          <w:highlight w:val="cyan"/>
+        </w:rPr>
+        <w:t>T</w:t>
+      </w:r>
+      <w:r>
+        <w:rPr>
+          <w:rFonts w:ascii="Garamond" w:hAnsi="Garamond" w:cs="Garamond"/>
+          <w:b w:val="0"/>
+          <w:color w:val="000000"/>
+          <w:kern w:val="0"/>
+          <w:sz w:val="24"/>
+          <w:szCs w:val="22"/>
+          <w:highlight w:val="cyan"/>
+        </w:rPr>
+        <w:t xml:space="preserve">rabalho </w:t>
+      </w:r>
+      <w:r>
+        <w:rPr>
+          <w:rFonts w:ascii="Garamond" w:hAnsi="Garamond" w:cs="Garamond"/>
+          <w:b w:val="0"/>
+          <w:color w:val="000000"/>
+          <w:kern w:val="0"/>
+          <w:sz w:val="24"/>
+          <w:szCs w:val="22"/>
+          <w:highlight w:val="cyan"/>
+        </w:rPr>
+        <w:t>F</w:t>
+      </w:r>
+      <w:r>
+        <w:rPr>
+          <w:rFonts w:ascii="Garamond" w:hAnsi="Garamond" w:cs="Garamond"/>
+          <w:b w:val="0"/>
+          <w:color w:val="000000"/>
+          <w:kern w:val="0"/>
+          <w:sz w:val="24"/>
+          <w:szCs w:val="22"/>
+          <w:highlight w:val="cyan"/>
+        </w:rPr>
+        <w:t>uturo</w:t>
+      </w:r>
+      <w:r>
+        <w:rPr>
+          <w:rFonts w:ascii="Garamond" w:hAnsi="Garamond" w:cs="Garamond"/>
+          <w:b w:val="0"/>
+          <w:color w:val="000000"/>
+          <w:kern w:val="0"/>
+          <w:sz w:val="24"/>
+          <w:szCs w:val="22"/>
+          <w:highlight w:val="cyan"/>
+        </w:rPr>
+        <w:t>.</w:t>
+      </w:r>
+    </w:p>
+    <w:p>
+      <w:pPr>
+        <w:pStyle w:val="Corpodetexto"/>
+        <w:rPr>
+          <w:highlight w:val="darkCyan"/>
+          <w:lang w:val="pt-PT"/>
+        </w:rPr>
+      </w:pPr>
+      <w:r>
+        <w:rPr>
+          <w:highlight w:val="darkCyan"/>
+          <w:lang w:val="pt-PT"/>
+        </w:rPr>
+        <w:t>Quanto à Metodologia, podemos referir que falamos a cerca de X</w:t>
+      </w:r>
+    </w:p>
+    <w:p>
+      <w:pPr>
+        <w:pStyle w:val="Corpodetexto"/>
+        <w:rPr>
+          <w:lang w:val="pt-PT"/>
+        </w:rPr>
+      </w:pPr>
+      <w:r>
+        <w:rPr>
+          <w:highlight w:val="darkCyan"/>
+          <w:lang w:val="pt-PT"/>
+        </w:rPr>
+        <w:t>Na Arquitetura do Sistema trabalhamos os conceitos de X</w:t>
+      </w:r>
+      <w:r>
+        <w:rPr>
+          <w:lang w:val="pt-PT"/>
+        </w:rPr>
+        <w:t xml:space="preserve"> </w:t>
+      </w:r>
+    </w:p>
+    <w:p>
+      <w:pPr>
+        <w:pStyle w:val="Corpodetexto"/>
+        <w:rPr>
+          <w:highlight w:val="darkCyan"/>
+          <w:lang w:val="pt-PT"/>
+        </w:rPr>
+      </w:pPr>
+      <w:r>
+        <w:rPr>
+          <w:highlight w:val="darkCyan"/>
+          <w:lang w:val="pt-PT"/>
+        </w:rPr>
+        <w:t>Relativamente à Gestão do Projeto, X</w:t>
+      </w:r>
+      <w:r>
+        <w:rPr>
+          <w:highlight w:val="darkCyan"/>
+          <w:lang w:val="pt-PT"/>
+        </w:rPr>
+        <w:t xml:space="preserve">(Sprints, </w:t>
+      </w:r>
+      <w:proofErr w:type="spellStart"/>
+      <w:r>
+        <w:rPr>
+          <w:highlight w:val="darkCyan"/>
+          <w:lang w:val="pt-PT"/>
+        </w:rPr>
+        <w:t>etc</w:t>
+      </w:r>
+      <w:proofErr w:type="spellEnd"/>
+      <w:r>
+        <w:rPr>
+          <w:highlight w:val="darkCyan"/>
+          <w:lang w:val="pt-PT"/>
+        </w:rPr>
+        <w:t>)</w:t>
+      </w:r>
+    </w:p>
+    <w:p>
+      <w:pPr>
+        <w:pStyle w:val="Corpodetexto"/>
+        <w:rPr>
+          <w:lang w:val="pt-PT"/>
+        </w:rPr>
+      </w:pPr>
+      <w:r>
+        <w:rPr>
+          <w:highlight w:val="darkCyan"/>
+          <w:lang w:val="pt-PT"/>
+        </w:rPr>
+        <w:t>No ponto referente à Análise, tal como está implícito no nome deste mesmo ponto, é feita uma análise pormenorizada dos X</w:t>
+      </w:r>
+    </w:p>
+    <w:p>
+      <w:pPr>
+        <w:pStyle w:val="Corpodetexto"/>
+        <w:rPr>
+          <w:lang w:val="pt-PT"/>
+        </w:rPr>
+      </w:pPr>
+      <w:r>
+        <w:rPr>
+          <w:highlight w:val="darkCyan"/>
+          <w:lang w:val="pt-PT"/>
+        </w:rPr>
+        <w:t xml:space="preserve">Apresentamos os Wireframes, Mockups e X </w:t>
+      </w:r>
+      <w:r>
+        <w:rPr>
+          <w:highlight w:val="darkCyan"/>
+          <w:lang w:val="pt-PT"/>
+        </w:rPr>
+        <w:t>realizados pela equipa no ponto de Desenho, em que também referimos os detalhes e fundamentamos as opções tomadas e as alterações que realizámos para que pudéssemos ao máximo aprimorar o conceito do projeto que escolhemos. Neste ponto também é feita uma comparação entre os desenhos referidos anteriormente, com o resultado final das plataformas desenvolvidas.</w:t>
+      </w:r>
+    </w:p>
+    <w:p>
+      <w:pPr>
+        <w:pStyle w:val="Corpodetexto"/>
+        <w:rPr>
+          <w:lang w:val="pt-PT"/>
+        </w:rPr>
+      </w:pPr>
+      <w:r>
+        <w:rPr>
+          <w:highlight w:val="darkCyan"/>
+          <w:lang w:val="pt-PT"/>
+        </w:rPr>
+        <w:lastRenderedPageBreak/>
+        <w:t xml:space="preserve">Recorremos ao ponto da </w:t>
+      </w:r>
+      <w:r>
+        <w:rPr>
+          <w:highlight w:val="darkCyan"/>
+          <w:lang w:val="pt-PT"/>
+        </w:rPr>
+        <w:t>Implementação</w:t>
+      </w:r>
+      <w:r>
+        <w:rPr>
+          <w:highlight w:val="darkCyan"/>
+          <w:lang w:val="pt-PT"/>
+        </w:rPr>
+        <w:t xml:space="preserve"> para X</w:t>
+      </w:r>
     </w:p>
     <w:p>
       <w:pPr>
@@ -4770,7 +4948,29 @@
           <w:szCs w:val="20"/>
           <w:lang w:val="pt-PT"/>
         </w:rPr>
-        <w:t>(continuação da notas de rodapé)</w:t>
+        <w:t xml:space="preserve">(continuação </w:t>
+      </w:r>
+      <w:proofErr w:type="gramStart"/>
+      <w:r>
+        <w:rPr>
+          <w:i/>
+          <w:iCs/>
+          <w:sz w:val="18"/>
+          <w:szCs w:val="20"/>
+          <w:lang w:val="pt-PT"/>
+        </w:rPr>
+        <w:t>da notas</w:t>
+      </w:r>
+      <w:proofErr w:type="gramEnd"/>
+      <w:r>
+        <w:rPr>
+          <w:i/>
+          <w:iCs/>
+          <w:sz w:val="18"/>
+          <w:szCs w:val="20"/>
+          <w:lang w:val="pt-PT"/>
+        </w:rPr>
+        <w:t xml:space="preserve"> de rodapé)</w:t>
       </w:r>
     </w:p>
   </w:footnote>

</xml_diff>

<commit_message>
Adição de Ideias ao Relatório
</commit_message>
<xml_diff>
--- a/doc/Relatório_Final _ProjetoSistemasInformação.docx
+++ b/doc/Relatório_Final _ProjetoSistemasInformação.docx
@@ -3319,7 +3319,7 @@
           <w:szCs w:val="22"/>
           <w:highlight w:val="cyan"/>
         </w:rPr>
-        <w:t xml:space="preserve">Relativamente à estrutura deste documento, podemos observar que este está dividido em X pontos, sendo eles a Introdução, a Metodologia, a Arquitetura do Sistema, Gestão do Projeto, Análise, Desenho, Implementação, Testes, e por fim, </w:t>
+        <w:t xml:space="preserve">Relativamente à estrutura deste documento, podemos observar que este está dividido em X pontos, sendo eles a Introdução, a Metodologia, a Arquitetura do Sistema, Gestão do Projeto, Análise, Desenho, Implementação, Testes, e por fim, Conclusão e </w:t>
       </w:r>
       <w:r>
         <w:rPr>
@@ -3331,7 +3331,7 @@
           <w:szCs w:val="22"/>
           <w:highlight w:val="cyan"/>
         </w:rPr>
-        <w:t xml:space="preserve">Conclusão e </w:t>
+        <w:t>T</w:t>
       </w:r>
       <w:r>
         <w:rPr>
@@ -3343,7 +3343,7 @@
           <w:szCs w:val="22"/>
           <w:highlight w:val="cyan"/>
         </w:rPr>
-        <w:t>T</w:t>
+        <w:t xml:space="preserve">rabalho </w:t>
       </w:r>
       <w:r>
         <w:rPr>
@@ -3355,7 +3355,7 @@
           <w:szCs w:val="22"/>
           <w:highlight w:val="cyan"/>
         </w:rPr>
-        <w:t xml:space="preserve">rabalho </w:t>
+        <w:t>F</w:t>
       </w:r>
       <w:r>
         <w:rPr>
@@ -3367,7 +3367,7 @@
           <w:szCs w:val="22"/>
           <w:highlight w:val="cyan"/>
         </w:rPr>
-        <w:t>F</w:t>
+        <w:t>uturo</w:t>
       </w:r>
       <w:r>
         <w:rPr>
@@ -3379,18 +3379,6 @@
           <w:szCs w:val="22"/>
           <w:highlight w:val="cyan"/>
         </w:rPr>
-        <w:t>uturo</w:t>
-      </w:r>
-      <w:r>
-        <w:rPr>
-          <w:rFonts w:ascii="Garamond" w:hAnsi="Garamond" w:cs="Garamond"/>
-          <w:b w:val="0"/>
-          <w:color w:val="000000"/>
-          <w:kern w:val="0"/>
-          <w:sz w:val="24"/>
-          <w:szCs w:val="22"/>
-          <w:highlight w:val="cyan"/>
-        </w:rPr>
         <w:t>.</w:t>
       </w:r>
     </w:p>
@@ -3545,14 +3533,6 @@
       <w:r>
         <w:br w:type="page"/>
       </w:r>
-    </w:p>
-    <w:p>
-      <w:pPr>
-        <w:pStyle w:val="Corpodetexto"/>
-        <w:rPr>
-          <w:lang w:val="pt-PT"/>
-        </w:rPr>
-      </w:pPr>
     </w:p>
     <w:p>
       <w:pPr>
@@ -3563,6 +3543,7 @@
         </w:numPr>
       </w:pPr>
       <w:r>
+        <w:lastRenderedPageBreak/>
         <w:t>Metodologia</w:t>
       </w:r>
     </w:p>
@@ -3604,6 +3585,36 @@
           <w:lang w:val="pt-PT"/>
         </w:rPr>
         <w:t>to em Sistemas de Informação</w:t>
+      </w:r>
+    </w:p>
+    <w:p>
+      <w:pPr>
+        <w:spacing w:before="120" w:after="120" w:line="360" w:lineRule="auto"/>
+        <w:jc w:val="both"/>
+        <w:rPr>
+          <w:color w:val="000000"/>
+          <w:sz w:val="24"/>
+          <w:lang w:val="pt-PT"/>
+        </w:rPr>
+      </w:pPr>
+    </w:p>
+    <w:p>
+      <w:pPr>
+        <w:spacing w:before="120" w:after="120" w:line="360" w:lineRule="auto"/>
+        <w:jc w:val="both"/>
+        <w:rPr>
+          <w:color w:val="000000"/>
+          <w:sz w:val="24"/>
+          <w:lang w:val="pt-PT"/>
+        </w:rPr>
+      </w:pPr>
+      <w:r>
+        <w:rPr>
+          <w:color w:val="000000"/>
+          <w:sz w:val="24"/>
+          <w:lang w:val="pt-PT"/>
+        </w:rPr>
+        <w:t>Metodologia ágil e justificações</w:t>
       </w:r>
     </w:p>
     <w:p>
@@ -3703,6 +3714,47 @@
         </w:rPr>
         <w:t xml:space="preserve"> e a forma como interagem entre si.</w:t>
       </w:r>
+    </w:p>
+    <w:p>
+      <w:pPr>
+        <w:spacing w:before="120" w:after="120" w:line="360" w:lineRule="auto"/>
+        <w:jc w:val="both"/>
+        <w:rPr>
+          <w:color w:val="000000"/>
+          <w:sz w:val="24"/>
+          <w:lang w:val="pt-PT"/>
+        </w:rPr>
+      </w:pPr>
+    </w:p>
+    <w:p>
+      <w:pPr>
+        <w:spacing w:before="120" w:after="120" w:line="360" w:lineRule="auto"/>
+        <w:jc w:val="both"/>
+        <w:rPr>
+          <w:color w:val="000000"/>
+          <w:sz w:val="24"/>
+          <w:lang w:val="pt-PT"/>
+        </w:rPr>
+      </w:pPr>
+      <w:r>
+        <w:rPr>
+          <w:color w:val="000000"/>
+          <w:sz w:val="24"/>
+          <w:lang w:val="pt-PT"/>
+        </w:rPr>
+        <w:t>Modelo relacional e etc…</w:t>
+      </w:r>
+    </w:p>
+    <w:p>
+      <w:pPr>
+        <w:spacing w:before="120" w:after="120" w:line="360" w:lineRule="auto"/>
+        <w:jc w:val="both"/>
+        <w:rPr>
+          <w:color w:val="000000"/>
+          <w:sz w:val="24"/>
+          <w:lang w:val="pt-PT"/>
+        </w:rPr>
+      </w:pPr>
     </w:p>
     <w:p>
       <w:pPr>
@@ -4948,29 +5000,7 @@
           <w:szCs w:val="20"/>
           <w:lang w:val="pt-PT"/>
         </w:rPr>
-        <w:t xml:space="preserve">(continuação </w:t>
-      </w:r>
-      <w:proofErr w:type="gramStart"/>
-      <w:r>
-        <w:rPr>
-          <w:i/>
-          <w:iCs/>
-          <w:sz w:val="18"/>
-          <w:szCs w:val="20"/>
-          <w:lang w:val="pt-PT"/>
-        </w:rPr>
-        <w:t>da notas</w:t>
-      </w:r>
-      <w:proofErr w:type="gramEnd"/>
-      <w:r>
-        <w:rPr>
-          <w:i/>
-          <w:iCs/>
-          <w:sz w:val="18"/>
-          <w:szCs w:val="20"/>
-          <w:lang w:val="pt-PT"/>
-        </w:rPr>
-        <w:t xml:space="preserve"> de rodapé)</w:t>
+        <w:t>(continuação da notas de rodapé)</w:t>
       </w:r>
     </w:p>
   </w:footnote>

</xml_diff>